<commit_message>
Report part 1 done
</commit_message>
<xml_diff>
--- a/Report/Project_Team29.docx
+++ b/Report/Project_Team29.docx
@@ -107,7 +107,7 @@
         </w:numPr>
         <w:ind w:leftChars="0"/>
         <w:rPr>
-          <w:rFonts w:ascii="Times New Roman" w:eastAsia="標楷體" w:hAnsi="Times New Roman" w:cs="Times New Roman" w:hint="eastAsia"/>
+          <w:rFonts w:ascii="Times New Roman" w:eastAsia="標楷體" w:hAnsi="Times New Roman" w:cs="Times New Roman"/>
           <w:sz w:val="36"/>
           <w:szCs w:val="36"/>
         </w:rPr>
@@ -155,7 +155,7 @@
     <w:p>
       <w:pPr>
         <w:rPr>
-          <w:rFonts w:ascii="Times New Roman" w:eastAsia="標楷體" w:hAnsi="Times New Roman" w:cs="Times New Roman" w:hint="eastAsia"/>
+          <w:rFonts w:ascii="Times New Roman" w:eastAsia="標楷體" w:hAnsi="Times New Roman" w:cs="Times New Roman"/>
           <w:szCs w:val="24"/>
           <w:highlight w:val="yellow"/>
         </w:rPr>
@@ -353,33 +353,33 @@
         </w:numPr>
         <w:ind w:leftChars="0"/>
         <w:rPr>
+          <w:rFonts w:ascii="Times New Roman" w:eastAsia="標楷體" w:hAnsi="Times New Roman" w:cs="Times New Roman"/>
+          <w:sz w:val="36"/>
+          <w:szCs w:val="36"/>
+        </w:rPr>
+      </w:pPr>
+      <w:r>
+        <w:rPr>
           <w:rFonts w:ascii="Times New Roman" w:eastAsia="標楷體" w:hAnsi="Times New Roman" w:cs="Times New Roman" w:hint="eastAsia"/>
           <w:sz w:val="36"/>
           <w:szCs w:val="36"/>
         </w:rPr>
-      </w:pPr>
+        <w:t>D</w:t>
+      </w:r>
+      <w:r>
+        <w:rPr>
+          <w:rFonts w:ascii="Times New Roman" w:eastAsia="標楷體" w:hAnsi="Times New Roman" w:cs="Times New Roman"/>
+          <w:sz w:val="36"/>
+          <w:szCs w:val="36"/>
+        </w:rPr>
+        <w:t>escription of the table</w:t>
+      </w:r>
       <w:r>
         <w:rPr>
           <w:rFonts w:ascii="Times New Roman" w:eastAsia="標楷體" w:hAnsi="Times New Roman" w:cs="Times New Roman" w:hint="eastAsia"/>
           <w:sz w:val="36"/>
           <w:szCs w:val="36"/>
         </w:rPr>
-        <w:t>D</w:t>
-      </w:r>
-      <w:r>
-        <w:rPr>
-          <w:rFonts w:ascii="Times New Roman" w:eastAsia="標楷體" w:hAnsi="Times New Roman" w:cs="Times New Roman"/>
-          <w:sz w:val="36"/>
-          <w:szCs w:val="36"/>
-        </w:rPr>
-        <w:t>escription of the table</w:t>
-      </w:r>
-      <w:r>
-        <w:rPr>
-          <w:rFonts w:ascii="Times New Roman" w:eastAsia="標楷體" w:hAnsi="Times New Roman" w:cs="Times New Roman" w:hint="eastAsia"/>
-          <w:sz w:val="36"/>
-          <w:szCs w:val="36"/>
-        </w:rPr>
         <w:t>s</w:t>
       </w:r>
     </w:p>
@@ -429,7 +429,7 @@
     <w:p>
       <w:pPr>
         <w:rPr>
-          <w:rFonts w:ascii="Times New Roman" w:eastAsia="標楷體" w:hAnsi="Times New Roman" w:cs="Times New Roman" w:hint="eastAsia"/>
+          <w:rFonts w:ascii="Times New Roman" w:eastAsia="標楷體" w:hAnsi="Times New Roman" w:cs="Times New Roman"/>
           <w:szCs w:val="24"/>
         </w:rPr>
       </w:pPr>
@@ -1431,7 +1431,7 @@
               <w:ind w:leftChars="0" w:left="0"/>
               <w:jc w:val="center"/>
               <w:rPr>
-                <w:rFonts w:ascii="Times New Roman" w:eastAsia="標楷體" w:hAnsi="Times New Roman" w:cs="Times New Roman" w:hint="eastAsia"/>
+                <w:rFonts w:ascii="Times New Roman" w:eastAsia="標楷體" w:hAnsi="Times New Roman" w:cs="Times New Roman"/>
                 <w:kern w:val="0"/>
                 <w:szCs w:val="24"/>
               </w:rPr>
@@ -1561,7 +1561,7 @@
               <w:ind w:leftChars="0" w:left="0"/>
               <w:jc w:val="center"/>
               <w:rPr>
-                <w:rFonts w:ascii="Times New Roman" w:eastAsia="標楷體" w:hAnsi="Times New Roman" w:cs="Times New Roman" w:hint="eastAsia"/>
+                <w:rFonts w:ascii="Times New Roman" w:eastAsia="標楷體" w:hAnsi="Times New Roman" w:cs="Times New Roman"/>
                 <w:kern w:val="0"/>
                 <w:szCs w:val="24"/>
               </w:rPr>
@@ -1690,7 +1690,7 @@
         </w:numPr>
         <w:ind w:leftChars="0"/>
         <w:rPr>
-          <w:rFonts w:ascii="Times New Roman" w:eastAsia="標楷體" w:hAnsi="Times New Roman" w:cs="Times New Roman" w:hint="eastAsia"/>
+          <w:rFonts w:ascii="Times New Roman" w:eastAsia="標楷體" w:hAnsi="Times New Roman" w:cs="Times New Roman"/>
           <w:b/>
           <w:szCs w:val="24"/>
         </w:rPr>
@@ -1731,7 +1731,7 @@
             <w:pPr>
               <w:jc w:val="center"/>
               <w:rPr>
-                <w:rFonts w:ascii="Times New Roman" w:eastAsia="標楷體" w:hAnsi="Times New Roman" w:cs="Times New Roman" w:hint="eastAsia"/>
+                <w:rFonts w:ascii="Times New Roman" w:eastAsia="標楷體" w:hAnsi="Times New Roman" w:cs="Times New Roman"/>
                 <w:szCs w:val="24"/>
               </w:rPr>
             </w:pPr>
@@ -1763,7 +1763,7 @@
             <w:pPr>
               <w:jc w:val="center"/>
               <w:rPr>
-                <w:rFonts w:ascii="Times New Roman" w:eastAsia="標楷體" w:hAnsi="Times New Roman" w:cs="Times New Roman" w:hint="eastAsia"/>
+                <w:rFonts w:ascii="Times New Roman" w:eastAsia="標楷體" w:hAnsi="Times New Roman" w:cs="Times New Roman"/>
                 <w:szCs w:val="24"/>
               </w:rPr>
             </w:pPr>
@@ -1795,7 +1795,7 @@
             <w:pPr>
               <w:jc w:val="center"/>
               <w:rPr>
-                <w:rFonts w:ascii="Times New Roman" w:eastAsia="標楷體" w:hAnsi="Times New Roman" w:cs="Times New Roman" w:hint="eastAsia"/>
+                <w:rFonts w:ascii="Times New Roman" w:eastAsia="標楷體" w:hAnsi="Times New Roman" w:cs="Times New Roman"/>
                 <w:szCs w:val="24"/>
               </w:rPr>
             </w:pPr>
@@ -1827,7 +1827,7 @@
             <w:pPr>
               <w:jc w:val="center"/>
               <w:rPr>
-                <w:rFonts w:ascii="Times New Roman" w:eastAsia="標楷體" w:hAnsi="Times New Roman" w:cs="Times New Roman" w:hint="eastAsia"/>
+                <w:rFonts w:ascii="Times New Roman" w:eastAsia="標楷體" w:hAnsi="Times New Roman" w:cs="Times New Roman"/>
                 <w:szCs w:val="24"/>
               </w:rPr>
             </w:pPr>
@@ -1859,7 +1859,7 @@
             <w:pPr>
               <w:jc w:val="center"/>
               <w:rPr>
-                <w:rFonts w:ascii="Times New Roman" w:eastAsia="標楷體" w:hAnsi="Times New Roman" w:cs="Times New Roman" w:hint="eastAsia"/>
+                <w:rFonts w:ascii="Times New Roman" w:eastAsia="標楷體" w:hAnsi="Times New Roman" w:cs="Times New Roman"/>
                 <w:szCs w:val="24"/>
               </w:rPr>
             </w:pPr>
@@ -1891,7 +1891,7 @@
             <w:pPr>
               <w:jc w:val="center"/>
               <w:rPr>
-                <w:rFonts w:ascii="Times New Roman" w:eastAsia="標楷體" w:hAnsi="Times New Roman" w:cs="Times New Roman" w:hint="eastAsia"/>
+                <w:rFonts w:ascii="Times New Roman" w:eastAsia="標楷體" w:hAnsi="Times New Roman" w:cs="Times New Roman"/>
                 <w:szCs w:val="24"/>
               </w:rPr>
             </w:pPr>
@@ -1925,7 +1925,7 @@
             <w:pPr>
               <w:jc w:val="center"/>
               <w:rPr>
-                <w:rFonts w:ascii="Times New Roman" w:eastAsia="標楷體" w:hAnsi="Times New Roman" w:cs="Times New Roman" w:hint="eastAsia"/>
+                <w:rFonts w:ascii="Times New Roman" w:eastAsia="標楷體" w:hAnsi="Times New Roman" w:cs="Times New Roman"/>
                 <w:szCs w:val="24"/>
               </w:rPr>
             </w:pPr>
@@ -1950,7 +1950,7 @@
             <w:pPr>
               <w:jc w:val="center"/>
               <w:rPr>
-                <w:rFonts w:ascii="Times New Roman" w:eastAsia="標楷體" w:hAnsi="Times New Roman" w:cs="Times New Roman" w:hint="eastAsia"/>
+                <w:rFonts w:ascii="Times New Roman" w:eastAsia="標楷體" w:hAnsi="Times New Roman" w:cs="Times New Roman"/>
                 <w:szCs w:val="24"/>
               </w:rPr>
             </w:pPr>
@@ -1982,7 +1982,7 @@
             <w:pPr>
               <w:jc w:val="center"/>
               <w:rPr>
-                <w:rFonts w:ascii="Times New Roman" w:eastAsia="標楷體" w:hAnsi="Times New Roman" w:cs="Times New Roman" w:hint="eastAsia"/>
+                <w:rFonts w:ascii="Times New Roman" w:eastAsia="標楷體" w:hAnsi="Times New Roman" w:cs="Times New Roman"/>
                 <w:szCs w:val="24"/>
               </w:rPr>
             </w:pPr>
@@ -2014,7 +2014,7 @@
             <w:pPr>
               <w:jc w:val="center"/>
               <w:rPr>
-                <w:rFonts w:ascii="Times New Roman" w:eastAsia="標楷體" w:hAnsi="Times New Roman" w:cs="Times New Roman" w:hint="eastAsia"/>
+                <w:rFonts w:ascii="Times New Roman" w:eastAsia="標楷體" w:hAnsi="Times New Roman" w:cs="Times New Roman"/>
                 <w:szCs w:val="24"/>
               </w:rPr>
             </w:pPr>
@@ -2046,7 +2046,7 @@
             <w:pPr>
               <w:jc w:val="center"/>
               <w:rPr>
-                <w:rFonts w:ascii="Times New Roman" w:eastAsia="標楷體" w:hAnsi="Times New Roman" w:cs="Times New Roman" w:hint="eastAsia"/>
+                <w:rFonts w:ascii="Times New Roman" w:eastAsia="標楷體" w:hAnsi="Times New Roman" w:cs="Times New Roman"/>
                 <w:szCs w:val="24"/>
               </w:rPr>
             </w:pPr>
@@ -2078,7 +2078,7 @@
             <w:pPr>
               <w:jc w:val="center"/>
               <w:rPr>
-                <w:rFonts w:ascii="Times New Roman" w:eastAsia="標楷體" w:hAnsi="Times New Roman" w:cs="Times New Roman" w:hint="eastAsia"/>
+                <w:rFonts w:ascii="Times New Roman" w:eastAsia="標楷體" w:hAnsi="Times New Roman" w:cs="Times New Roman"/>
                 <w:szCs w:val="24"/>
               </w:rPr>
             </w:pPr>
@@ -2116,7 +2116,7 @@
             <w:pPr>
               <w:jc w:val="center"/>
               <w:rPr>
-                <w:rFonts w:ascii="Times New Roman" w:eastAsia="標楷體" w:hAnsi="Times New Roman" w:cs="Times New Roman" w:hint="eastAsia"/>
+                <w:rFonts w:ascii="Times New Roman" w:eastAsia="標楷體" w:hAnsi="Times New Roman" w:cs="Times New Roman"/>
                 <w:szCs w:val="24"/>
               </w:rPr>
             </w:pPr>
@@ -2145,7 +2145,7 @@
             <w:pPr>
               <w:jc w:val="center"/>
               <w:rPr>
-                <w:rFonts w:ascii="Times New Roman" w:eastAsia="標楷體" w:hAnsi="Times New Roman" w:cs="Times New Roman" w:hint="eastAsia"/>
+                <w:rFonts w:ascii="Times New Roman" w:eastAsia="標楷體" w:hAnsi="Times New Roman" w:cs="Times New Roman"/>
                 <w:szCs w:val="24"/>
               </w:rPr>
             </w:pPr>
@@ -2174,7 +2174,7 @@
             <w:pPr>
               <w:jc w:val="center"/>
               <w:rPr>
-                <w:rFonts w:ascii="Times New Roman" w:eastAsia="標楷體" w:hAnsi="Times New Roman" w:cs="Times New Roman" w:hint="eastAsia"/>
+                <w:rFonts w:ascii="Times New Roman" w:eastAsia="標楷體" w:hAnsi="Times New Roman" w:cs="Times New Roman"/>
                 <w:szCs w:val="24"/>
               </w:rPr>
             </w:pPr>
@@ -2203,7 +2203,7 @@
             <w:pPr>
               <w:jc w:val="center"/>
               <w:rPr>
-                <w:rFonts w:ascii="Times New Roman" w:eastAsia="標楷體" w:hAnsi="Times New Roman" w:cs="Times New Roman" w:hint="eastAsia"/>
+                <w:rFonts w:ascii="Times New Roman" w:eastAsia="標楷體" w:hAnsi="Times New Roman" w:cs="Times New Roman"/>
                 <w:szCs w:val="24"/>
               </w:rPr>
             </w:pPr>
@@ -2243,7 +2243,7 @@
             <w:pPr>
               <w:jc w:val="center"/>
               <w:rPr>
-                <w:rFonts w:ascii="Times New Roman" w:eastAsia="標楷體" w:hAnsi="Times New Roman" w:cs="Times New Roman" w:hint="eastAsia"/>
+                <w:rFonts w:ascii="Times New Roman" w:eastAsia="標楷體" w:hAnsi="Times New Roman" w:cs="Times New Roman"/>
                 <w:szCs w:val="24"/>
               </w:rPr>
             </w:pPr>
@@ -2267,7 +2267,7 @@
             <w:pPr>
               <w:jc w:val="center"/>
               <w:rPr>
-                <w:rFonts w:ascii="Times New Roman" w:eastAsia="標楷體" w:hAnsi="Times New Roman" w:cs="Times New Roman" w:hint="eastAsia"/>
+                <w:rFonts w:ascii="Times New Roman" w:eastAsia="標楷體" w:hAnsi="Times New Roman" w:cs="Times New Roman"/>
                 <w:szCs w:val="24"/>
               </w:rPr>
             </w:pPr>
@@ -2296,7 +2296,7 @@
             <w:pPr>
               <w:jc w:val="center"/>
               <w:rPr>
-                <w:rFonts w:ascii="Times New Roman" w:eastAsia="標楷體" w:hAnsi="Times New Roman" w:cs="Times New Roman" w:hint="eastAsia"/>
+                <w:rFonts w:ascii="Times New Roman" w:eastAsia="標楷體" w:hAnsi="Times New Roman" w:cs="Times New Roman"/>
                 <w:szCs w:val="24"/>
               </w:rPr>
             </w:pPr>
@@ -2325,7 +2325,7 @@
             <w:pPr>
               <w:jc w:val="center"/>
               <w:rPr>
-                <w:rFonts w:ascii="Times New Roman" w:eastAsia="標楷體" w:hAnsi="Times New Roman" w:cs="Times New Roman" w:hint="eastAsia"/>
+                <w:rFonts w:ascii="Times New Roman" w:eastAsia="標楷體" w:hAnsi="Times New Roman" w:cs="Times New Roman"/>
                 <w:szCs w:val="24"/>
               </w:rPr>
             </w:pPr>
@@ -2354,7 +2354,7 @@
             <w:pPr>
               <w:jc w:val="center"/>
               <w:rPr>
-                <w:rFonts w:ascii="Times New Roman" w:eastAsia="標楷體" w:hAnsi="Times New Roman" w:cs="Times New Roman" w:hint="eastAsia"/>
+                <w:rFonts w:ascii="Times New Roman" w:eastAsia="標楷體" w:hAnsi="Times New Roman" w:cs="Times New Roman"/>
                 <w:szCs w:val="24"/>
               </w:rPr>
             </w:pPr>
@@ -2394,7 +2394,7 @@
             <w:pPr>
               <w:jc w:val="center"/>
               <w:rPr>
-                <w:rFonts w:ascii="Times New Roman" w:eastAsia="標楷體" w:hAnsi="Times New Roman" w:cs="Times New Roman" w:hint="eastAsia"/>
+                <w:rFonts w:ascii="Times New Roman" w:eastAsia="標楷體" w:hAnsi="Times New Roman" w:cs="Times New Roman"/>
                 <w:szCs w:val="24"/>
               </w:rPr>
             </w:pPr>
@@ -2425,7 +2425,7 @@
             <w:pPr>
               <w:jc w:val="center"/>
               <w:rPr>
-                <w:rFonts w:ascii="Times New Roman" w:eastAsia="標楷體" w:hAnsi="Times New Roman" w:cs="Times New Roman" w:hint="eastAsia"/>
+                <w:rFonts w:ascii="Times New Roman" w:eastAsia="標楷體" w:hAnsi="Times New Roman" w:cs="Times New Roman"/>
                 <w:szCs w:val="24"/>
               </w:rPr>
             </w:pPr>
@@ -2454,7 +2454,7 @@
             <w:pPr>
               <w:jc w:val="center"/>
               <w:rPr>
-                <w:rFonts w:ascii="Times New Roman" w:eastAsia="標楷體" w:hAnsi="Times New Roman" w:cs="Times New Roman" w:hint="eastAsia"/>
+                <w:rFonts w:ascii="Times New Roman" w:eastAsia="標楷體" w:hAnsi="Times New Roman" w:cs="Times New Roman"/>
                 <w:szCs w:val="24"/>
               </w:rPr>
             </w:pPr>
@@ -2483,7 +2483,7 @@
             <w:pPr>
               <w:jc w:val="center"/>
               <w:rPr>
-                <w:rFonts w:ascii="Times New Roman" w:eastAsia="標楷體" w:hAnsi="Times New Roman" w:cs="Times New Roman" w:hint="eastAsia"/>
+                <w:rFonts w:ascii="Times New Roman" w:eastAsia="標楷體" w:hAnsi="Times New Roman" w:cs="Times New Roman"/>
                 <w:szCs w:val="24"/>
               </w:rPr>
             </w:pPr>
@@ -2512,7 +2512,7 @@
             <w:pPr>
               <w:jc w:val="center"/>
               <w:rPr>
-                <w:rFonts w:ascii="Times New Roman" w:eastAsia="標楷體" w:hAnsi="Times New Roman" w:cs="Times New Roman" w:hint="eastAsia"/>
+                <w:rFonts w:ascii="Times New Roman" w:eastAsia="標楷體" w:hAnsi="Times New Roman" w:cs="Times New Roman"/>
                 <w:szCs w:val="24"/>
               </w:rPr>
             </w:pPr>
@@ -2552,7 +2552,7 @@
             <w:pPr>
               <w:jc w:val="center"/>
               <w:rPr>
-                <w:rFonts w:ascii="Times New Roman" w:eastAsia="標楷體" w:hAnsi="Times New Roman" w:cs="Times New Roman" w:hint="eastAsia"/>
+                <w:rFonts w:ascii="Times New Roman" w:eastAsia="標楷體" w:hAnsi="Times New Roman" w:cs="Times New Roman"/>
                 <w:szCs w:val="24"/>
               </w:rPr>
             </w:pPr>
@@ -2590,7 +2590,7 @@
             <w:pPr>
               <w:jc w:val="center"/>
               <w:rPr>
-                <w:rFonts w:ascii="Times New Roman" w:eastAsia="標楷體" w:hAnsi="Times New Roman" w:cs="Times New Roman" w:hint="eastAsia"/>
+                <w:rFonts w:ascii="Times New Roman" w:eastAsia="標楷體" w:hAnsi="Times New Roman" w:cs="Times New Roman"/>
                 <w:szCs w:val="24"/>
               </w:rPr>
             </w:pPr>
@@ -2619,7 +2619,7 @@
             <w:pPr>
               <w:jc w:val="center"/>
               <w:rPr>
-                <w:rFonts w:ascii="Times New Roman" w:eastAsia="標楷體" w:hAnsi="Times New Roman" w:cs="Times New Roman" w:hint="eastAsia"/>
+                <w:rFonts w:ascii="Times New Roman" w:eastAsia="標楷體" w:hAnsi="Times New Roman" w:cs="Times New Roman"/>
                 <w:szCs w:val="24"/>
               </w:rPr>
             </w:pPr>
@@ -2648,7 +2648,7 @@
             <w:pPr>
               <w:jc w:val="center"/>
               <w:rPr>
-                <w:rFonts w:ascii="Times New Roman" w:eastAsia="標楷體" w:hAnsi="Times New Roman" w:cs="Times New Roman" w:hint="eastAsia"/>
+                <w:rFonts w:ascii="Times New Roman" w:eastAsia="標楷體" w:hAnsi="Times New Roman" w:cs="Times New Roman"/>
                 <w:szCs w:val="24"/>
               </w:rPr>
             </w:pPr>
@@ -2677,7 +2677,7 @@
             <w:pPr>
               <w:jc w:val="center"/>
               <w:rPr>
-                <w:rFonts w:ascii="Times New Roman" w:eastAsia="標楷體" w:hAnsi="Times New Roman" w:cs="Times New Roman" w:hint="eastAsia"/>
+                <w:rFonts w:ascii="Times New Roman" w:eastAsia="標楷體" w:hAnsi="Times New Roman" w:cs="Times New Roman"/>
                 <w:szCs w:val="24"/>
               </w:rPr>
             </w:pPr>
@@ -2717,7 +2717,7 @@
             <w:pPr>
               <w:jc w:val="center"/>
               <w:rPr>
-                <w:rFonts w:ascii="Times New Roman" w:eastAsia="標楷體" w:hAnsi="Times New Roman" w:cs="Times New Roman" w:hint="eastAsia"/>
+                <w:rFonts w:ascii="Times New Roman" w:eastAsia="標楷體" w:hAnsi="Times New Roman" w:cs="Times New Roman"/>
                 <w:szCs w:val="24"/>
               </w:rPr>
             </w:pPr>
@@ -2748,7 +2748,7 @@
             <w:pPr>
               <w:jc w:val="center"/>
               <w:rPr>
-                <w:rFonts w:ascii="Times New Roman" w:eastAsia="標楷體" w:hAnsi="Times New Roman" w:cs="Times New Roman" w:hint="eastAsia"/>
+                <w:rFonts w:ascii="Times New Roman" w:eastAsia="標楷體" w:hAnsi="Times New Roman" w:cs="Times New Roman"/>
                 <w:szCs w:val="24"/>
               </w:rPr>
             </w:pPr>
@@ -2777,7 +2777,7 @@
             <w:pPr>
               <w:jc w:val="center"/>
               <w:rPr>
-                <w:rFonts w:ascii="Times New Roman" w:eastAsia="標楷體" w:hAnsi="Times New Roman" w:cs="Times New Roman" w:hint="eastAsia"/>
+                <w:rFonts w:ascii="Times New Roman" w:eastAsia="標楷體" w:hAnsi="Times New Roman" w:cs="Times New Roman"/>
                 <w:szCs w:val="24"/>
               </w:rPr>
             </w:pPr>
@@ -2806,7 +2806,7 @@
             <w:pPr>
               <w:jc w:val="center"/>
               <w:rPr>
-                <w:rFonts w:ascii="Times New Roman" w:eastAsia="標楷體" w:hAnsi="Times New Roman" w:cs="Times New Roman" w:hint="eastAsia"/>
+                <w:rFonts w:ascii="Times New Roman" w:eastAsia="標楷體" w:hAnsi="Times New Roman" w:cs="Times New Roman"/>
                 <w:szCs w:val="24"/>
               </w:rPr>
             </w:pPr>
@@ -2835,7 +2835,7 @@
             <w:pPr>
               <w:jc w:val="center"/>
               <w:rPr>
-                <w:rFonts w:ascii="Times New Roman" w:eastAsia="標楷體" w:hAnsi="Times New Roman" w:cs="Times New Roman" w:hint="eastAsia"/>
+                <w:rFonts w:ascii="Times New Roman" w:eastAsia="標楷體" w:hAnsi="Times New Roman" w:cs="Times New Roman"/>
                 <w:szCs w:val="24"/>
               </w:rPr>
             </w:pPr>
@@ -2875,7 +2875,7 @@
             <w:pPr>
               <w:jc w:val="center"/>
               <w:rPr>
-                <w:rFonts w:ascii="Times New Roman" w:eastAsia="標楷體" w:hAnsi="Times New Roman" w:cs="Times New Roman" w:hint="eastAsia"/>
+                <w:rFonts w:ascii="Times New Roman" w:eastAsia="標楷體" w:hAnsi="Times New Roman" w:cs="Times New Roman"/>
                 <w:szCs w:val="24"/>
               </w:rPr>
             </w:pPr>
@@ -2899,7 +2899,7 @@
             <w:pPr>
               <w:jc w:val="center"/>
               <w:rPr>
-                <w:rFonts w:ascii="Times New Roman" w:eastAsia="標楷體" w:hAnsi="Times New Roman" w:cs="Times New Roman" w:hint="eastAsia"/>
+                <w:rFonts w:ascii="Times New Roman" w:eastAsia="標楷體" w:hAnsi="Times New Roman" w:cs="Times New Roman"/>
                 <w:szCs w:val="24"/>
               </w:rPr>
             </w:pPr>
@@ -2928,7 +2928,7 @@
             <w:pPr>
               <w:jc w:val="center"/>
               <w:rPr>
-                <w:rFonts w:ascii="Times New Roman" w:eastAsia="標楷體" w:hAnsi="Times New Roman" w:cs="Times New Roman" w:hint="eastAsia"/>
+                <w:rFonts w:ascii="Times New Roman" w:eastAsia="標楷體" w:hAnsi="Times New Roman" w:cs="Times New Roman"/>
                 <w:szCs w:val="24"/>
               </w:rPr>
             </w:pPr>
@@ -2957,7 +2957,7 @@
             <w:pPr>
               <w:jc w:val="center"/>
               <w:rPr>
-                <w:rFonts w:ascii="Times New Roman" w:eastAsia="標楷體" w:hAnsi="Times New Roman" w:cs="Times New Roman" w:hint="eastAsia"/>
+                <w:rFonts w:ascii="Times New Roman" w:eastAsia="標楷體" w:hAnsi="Times New Roman" w:cs="Times New Roman"/>
                 <w:szCs w:val="24"/>
               </w:rPr>
             </w:pPr>
@@ -2986,7 +2986,7 @@
             <w:pPr>
               <w:jc w:val="center"/>
               <w:rPr>
-                <w:rFonts w:ascii="Times New Roman" w:eastAsia="標楷體" w:hAnsi="Times New Roman" w:cs="Times New Roman" w:hint="eastAsia"/>
+                <w:rFonts w:ascii="Times New Roman" w:eastAsia="標楷體" w:hAnsi="Times New Roman" w:cs="Times New Roman"/>
                 <w:szCs w:val="24"/>
               </w:rPr>
             </w:pPr>
@@ -3026,7 +3026,7 @@
             <w:pPr>
               <w:jc w:val="center"/>
               <w:rPr>
-                <w:rFonts w:ascii="Times New Roman" w:eastAsia="標楷體" w:hAnsi="Times New Roman" w:cs="Times New Roman" w:hint="eastAsia"/>
+                <w:rFonts w:ascii="Times New Roman" w:eastAsia="標楷體" w:hAnsi="Times New Roman" w:cs="Times New Roman"/>
                 <w:szCs w:val="24"/>
               </w:rPr>
             </w:pPr>
@@ -3050,7 +3050,7 @@
             <w:pPr>
               <w:jc w:val="center"/>
               <w:rPr>
-                <w:rFonts w:ascii="Times New Roman" w:eastAsia="標楷體" w:hAnsi="Times New Roman" w:cs="Times New Roman" w:hint="eastAsia"/>
+                <w:rFonts w:ascii="Times New Roman" w:eastAsia="標楷體" w:hAnsi="Times New Roman" w:cs="Times New Roman"/>
                 <w:szCs w:val="24"/>
               </w:rPr>
             </w:pPr>
@@ -3079,7 +3079,7 @@
             <w:pPr>
               <w:jc w:val="center"/>
               <w:rPr>
-                <w:rFonts w:ascii="Times New Roman" w:eastAsia="標楷體" w:hAnsi="Times New Roman" w:cs="Times New Roman" w:hint="eastAsia"/>
+                <w:rFonts w:ascii="Times New Roman" w:eastAsia="標楷體" w:hAnsi="Times New Roman" w:cs="Times New Roman"/>
                 <w:szCs w:val="24"/>
               </w:rPr>
             </w:pPr>
@@ -3108,7 +3108,7 @@
             <w:pPr>
               <w:jc w:val="center"/>
               <w:rPr>
-                <w:rFonts w:ascii="Times New Roman" w:eastAsia="標楷體" w:hAnsi="Times New Roman" w:cs="Times New Roman" w:hint="eastAsia"/>
+                <w:rFonts w:ascii="Times New Roman" w:eastAsia="標楷體" w:hAnsi="Times New Roman" w:cs="Times New Roman"/>
                 <w:szCs w:val="24"/>
               </w:rPr>
             </w:pPr>
@@ -3137,7 +3137,7 @@
             <w:pPr>
               <w:jc w:val="center"/>
               <w:rPr>
-                <w:rFonts w:ascii="Times New Roman" w:eastAsia="標楷體" w:hAnsi="Times New Roman" w:cs="Times New Roman" w:hint="eastAsia"/>
+                <w:rFonts w:ascii="Times New Roman" w:eastAsia="標楷體" w:hAnsi="Times New Roman" w:cs="Times New Roman"/>
                 <w:szCs w:val="24"/>
               </w:rPr>
             </w:pPr>
@@ -3177,7 +3177,7 @@
             <w:pPr>
               <w:jc w:val="center"/>
               <w:rPr>
-                <w:rFonts w:ascii="Times New Roman" w:eastAsia="標楷體" w:hAnsi="Times New Roman" w:cs="Times New Roman" w:hint="eastAsia"/>
+                <w:rFonts w:ascii="Times New Roman" w:eastAsia="標楷體" w:hAnsi="Times New Roman" w:cs="Times New Roman"/>
                 <w:szCs w:val="24"/>
               </w:rPr>
             </w:pPr>
@@ -3208,7 +3208,7 @@
             <w:pPr>
               <w:jc w:val="center"/>
               <w:rPr>
-                <w:rFonts w:ascii="Times New Roman" w:eastAsia="標楷體" w:hAnsi="Times New Roman" w:cs="Times New Roman" w:hint="eastAsia"/>
+                <w:rFonts w:ascii="Times New Roman" w:eastAsia="標楷體" w:hAnsi="Times New Roman" w:cs="Times New Roman"/>
                 <w:szCs w:val="24"/>
               </w:rPr>
             </w:pPr>
@@ -3237,7 +3237,7 @@
             <w:pPr>
               <w:jc w:val="center"/>
               <w:rPr>
-                <w:rFonts w:ascii="Times New Roman" w:eastAsia="標楷體" w:hAnsi="Times New Roman" w:cs="Times New Roman" w:hint="eastAsia"/>
+                <w:rFonts w:ascii="Times New Roman" w:eastAsia="標楷體" w:hAnsi="Times New Roman" w:cs="Times New Roman"/>
                 <w:szCs w:val="24"/>
               </w:rPr>
             </w:pPr>
@@ -3266,7 +3266,7 @@
             <w:pPr>
               <w:jc w:val="center"/>
               <w:rPr>
-                <w:rFonts w:ascii="Times New Roman" w:eastAsia="標楷體" w:hAnsi="Times New Roman" w:cs="Times New Roman" w:hint="eastAsia"/>
+                <w:rFonts w:ascii="Times New Roman" w:eastAsia="標楷體" w:hAnsi="Times New Roman" w:cs="Times New Roman"/>
                 <w:szCs w:val="24"/>
               </w:rPr>
             </w:pPr>
@@ -3295,7 +3295,7 @@
             <w:pPr>
               <w:jc w:val="center"/>
               <w:rPr>
-                <w:rFonts w:ascii="Times New Roman" w:eastAsia="標楷體" w:hAnsi="Times New Roman" w:cs="Times New Roman" w:hint="eastAsia"/>
+                <w:rFonts w:ascii="Times New Roman" w:eastAsia="標楷體" w:hAnsi="Times New Roman" w:cs="Times New Roman"/>
                 <w:szCs w:val="24"/>
               </w:rPr>
             </w:pPr>
@@ -3335,7 +3335,7 @@
             <w:pPr>
               <w:jc w:val="center"/>
               <w:rPr>
-                <w:rFonts w:ascii="Times New Roman" w:eastAsia="標楷體" w:hAnsi="Times New Roman" w:cs="Times New Roman" w:hint="eastAsia"/>
+                <w:rFonts w:ascii="Times New Roman" w:eastAsia="標楷體" w:hAnsi="Times New Roman" w:cs="Times New Roman"/>
                 <w:szCs w:val="24"/>
               </w:rPr>
             </w:pPr>
@@ -3359,7 +3359,7 @@
             <w:pPr>
               <w:jc w:val="center"/>
               <w:rPr>
-                <w:rFonts w:ascii="Times New Roman" w:eastAsia="標楷體" w:hAnsi="Times New Roman" w:cs="Times New Roman" w:hint="eastAsia"/>
+                <w:rFonts w:ascii="Times New Roman" w:eastAsia="標楷體" w:hAnsi="Times New Roman" w:cs="Times New Roman"/>
                 <w:szCs w:val="24"/>
               </w:rPr>
             </w:pPr>
@@ -3388,7 +3388,7 @@
             <w:pPr>
               <w:jc w:val="center"/>
               <w:rPr>
-                <w:rFonts w:ascii="Times New Roman" w:eastAsia="標楷體" w:hAnsi="Times New Roman" w:cs="Times New Roman" w:hint="eastAsia"/>
+                <w:rFonts w:ascii="Times New Roman" w:eastAsia="標楷體" w:hAnsi="Times New Roman" w:cs="Times New Roman"/>
                 <w:szCs w:val="24"/>
               </w:rPr>
             </w:pPr>
@@ -3417,7 +3417,7 @@
             <w:pPr>
               <w:jc w:val="center"/>
               <w:rPr>
-                <w:rFonts w:ascii="Times New Roman" w:eastAsia="標楷體" w:hAnsi="Times New Roman" w:cs="Times New Roman" w:hint="eastAsia"/>
+                <w:rFonts w:ascii="Times New Roman" w:eastAsia="標楷體" w:hAnsi="Times New Roman" w:cs="Times New Roman"/>
                 <w:szCs w:val="24"/>
               </w:rPr>
             </w:pPr>
@@ -3446,7 +3446,7 @@
             <w:pPr>
               <w:jc w:val="center"/>
               <w:rPr>
-                <w:rFonts w:ascii="Times New Roman" w:eastAsia="標楷體" w:hAnsi="Times New Roman" w:cs="Times New Roman" w:hint="eastAsia"/>
+                <w:rFonts w:ascii="Times New Roman" w:eastAsia="標楷體" w:hAnsi="Times New Roman" w:cs="Times New Roman"/>
                 <w:szCs w:val="24"/>
               </w:rPr>
             </w:pPr>
@@ -3486,7 +3486,7 @@
             <w:pPr>
               <w:jc w:val="center"/>
               <w:rPr>
-                <w:rFonts w:ascii="Times New Roman" w:eastAsia="標楷體" w:hAnsi="Times New Roman" w:cs="Times New Roman" w:hint="eastAsia"/>
+                <w:rFonts w:ascii="Times New Roman" w:eastAsia="標楷體" w:hAnsi="Times New Roman" w:cs="Times New Roman"/>
                 <w:szCs w:val="24"/>
               </w:rPr>
             </w:pPr>
@@ -3552,7 +3552,7 @@
             <w:pPr>
               <w:jc w:val="center"/>
               <w:rPr>
-                <w:rFonts w:ascii="Times New Roman" w:eastAsia="標楷體" w:hAnsi="Times New Roman" w:cs="Times New Roman" w:hint="eastAsia"/>
+                <w:rFonts w:ascii="Times New Roman" w:eastAsia="標楷體" w:hAnsi="Times New Roman" w:cs="Times New Roman"/>
                 <w:szCs w:val="24"/>
               </w:rPr>
             </w:pPr>
@@ -3585,7 +3585,7 @@
             <w:pPr>
               <w:jc w:val="center"/>
               <w:rPr>
-                <w:rFonts w:ascii="Times New Roman" w:eastAsia="標楷體" w:hAnsi="Times New Roman" w:cs="Times New Roman" w:hint="eastAsia"/>
+                <w:rFonts w:ascii="Times New Roman" w:eastAsia="標楷體" w:hAnsi="Times New Roman" w:cs="Times New Roman"/>
                 <w:szCs w:val="24"/>
               </w:rPr>
             </w:pPr>
@@ -3596,8 +3596,6 @@
               </w:rPr>
               <w:t>Explanation</w:t>
             </w:r>
-            <w:bookmarkStart w:id="0" w:name="_GoBack"/>
-            <w:bookmarkEnd w:id="0"/>
           </w:p>
         </w:tc>
       </w:tr>
@@ -3615,7 +3613,7 @@
             <w:pPr>
               <w:jc w:val="center"/>
               <w:rPr>
-                <w:rFonts w:ascii="Times New Roman" w:eastAsia="標楷體" w:hAnsi="Times New Roman" w:cs="Times New Roman" w:hint="eastAsia"/>
+                <w:rFonts w:ascii="Times New Roman" w:eastAsia="標楷體" w:hAnsi="Times New Roman" w:cs="Times New Roman"/>
                 <w:szCs w:val="24"/>
               </w:rPr>
             </w:pPr>
@@ -3647,7 +3645,7 @@
             <w:pPr>
               <w:jc w:val="center"/>
               <w:rPr>
-                <w:rFonts w:ascii="Times New Roman" w:eastAsia="標楷體" w:hAnsi="Times New Roman" w:cs="Times New Roman" w:hint="eastAsia"/>
+                <w:rFonts w:ascii="Times New Roman" w:eastAsia="標楷體" w:hAnsi="Times New Roman" w:cs="Times New Roman"/>
                 <w:szCs w:val="24"/>
               </w:rPr>
             </w:pPr>
@@ -3680,7 +3678,7 @@
             <w:pPr>
               <w:jc w:val="center"/>
               <w:rPr>
-                <w:rFonts w:ascii="Times New Roman" w:eastAsia="標楷體" w:hAnsi="Times New Roman" w:cs="Times New Roman" w:hint="eastAsia"/>
+                <w:rFonts w:ascii="Times New Roman" w:eastAsia="標楷體" w:hAnsi="Times New Roman" w:cs="Times New Roman"/>
                 <w:szCs w:val="24"/>
               </w:rPr>
             </w:pPr>
@@ -3713,7 +3711,7 @@
             <w:pPr>
               <w:jc w:val="center"/>
               <w:rPr>
-                <w:rFonts w:ascii="Times New Roman" w:eastAsia="標楷體" w:hAnsi="Times New Roman" w:cs="Times New Roman" w:hint="eastAsia"/>
+                <w:rFonts w:ascii="Times New Roman" w:eastAsia="標楷體" w:hAnsi="Times New Roman" w:cs="Times New Roman"/>
                 <w:szCs w:val="24"/>
               </w:rPr>
             </w:pPr>
@@ -3745,7 +3743,7 @@
             <w:pPr>
               <w:jc w:val="center"/>
               <w:rPr>
-                <w:rFonts w:ascii="Times New Roman" w:eastAsia="標楷體" w:hAnsi="Times New Roman" w:cs="Times New Roman" w:hint="eastAsia"/>
+                <w:rFonts w:ascii="Times New Roman" w:eastAsia="標楷體" w:hAnsi="Times New Roman" w:cs="Times New Roman"/>
                 <w:szCs w:val="24"/>
               </w:rPr>
             </w:pPr>
@@ -3777,7 +3775,7 @@
             <w:pPr>
               <w:jc w:val="center"/>
               <w:rPr>
-                <w:rFonts w:ascii="Times New Roman" w:eastAsia="標楷體" w:hAnsi="Times New Roman" w:cs="Times New Roman" w:hint="eastAsia"/>
+                <w:rFonts w:ascii="Times New Roman" w:eastAsia="標楷體" w:hAnsi="Times New Roman" w:cs="Times New Roman"/>
                 <w:szCs w:val="24"/>
               </w:rPr>
             </w:pPr>
@@ -3796,7 +3794,7 @@
             <w:pPr>
               <w:jc w:val="center"/>
               <w:rPr>
-                <w:rFonts w:ascii="Times New Roman" w:eastAsia="標楷體" w:hAnsi="Times New Roman" w:cs="Times New Roman" w:hint="eastAsia"/>
+                <w:rFonts w:ascii="Times New Roman" w:eastAsia="標楷體" w:hAnsi="Times New Roman" w:cs="Times New Roman"/>
                 <w:szCs w:val="24"/>
               </w:rPr>
             </w:pPr>
@@ -3829,7 +3827,7 @@
             <w:pPr>
               <w:jc w:val="center"/>
               <w:rPr>
-                <w:rFonts w:ascii="Times New Roman" w:eastAsia="標楷體" w:hAnsi="Times New Roman" w:cs="Times New Roman" w:hint="eastAsia"/>
+                <w:rFonts w:ascii="Times New Roman" w:eastAsia="標楷體" w:hAnsi="Times New Roman" w:cs="Times New Roman"/>
                 <w:szCs w:val="24"/>
               </w:rPr>
             </w:pPr>
@@ -3862,7 +3860,7 @@
             <w:pPr>
               <w:jc w:val="center"/>
               <w:rPr>
-                <w:rFonts w:ascii="Times New Roman" w:eastAsia="標楷體" w:hAnsi="Times New Roman" w:cs="Times New Roman" w:hint="eastAsia"/>
+                <w:rFonts w:ascii="Times New Roman" w:eastAsia="標楷體" w:hAnsi="Times New Roman" w:cs="Times New Roman"/>
                 <w:szCs w:val="24"/>
               </w:rPr>
             </w:pPr>
@@ -3893,7 +3891,7 @@
             <w:pPr>
               <w:jc w:val="center"/>
               <w:rPr>
-                <w:rFonts w:ascii="Times New Roman" w:eastAsia="標楷體" w:hAnsi="Times New Roman" w:cs="Times New Roman" w:hint="eastAsia"/>
+                <w:rFonts w:ascii="Times New Roman" w:eastAsia="標楷體" w:hAnsi="Times New Roman" w:cs="Times New Roman"/>
                 <w:sz w:val="22"/>
               </w:rPr>
             </w:pPr>
@@ -3916,7 +3914,7 @@
             <w:pPr>
               <w:jc w:val="center"/>
               <w:rPr>
-                <w:rFonts w:ascii="Times New Roman" w:eastAsia="標楷體" w:hAnsi="Times New Roman" w:cs="Times New Roman" w:hint="eastAsia"/>
+                <w:rFonts w:ascii="Times New Roman" w:eastAsia="標楷體" w:hAnsi="Times New Roman" w:cs="Times New Roman"/>
                 <w:szCs w:val="24"/>
               </w:rPr>
             </w:pPr>
@@ -3946,7 +3944,7 @@
             <w:pPr>
               <w:jc w:val="center"/>
               <w:rPr>
-                <w:rFonts w:ascii="Times New Roman" w:eastAsia="標楷體" w:hAnsi="Times New Roman" w:cs="Times New Roman" w:hint="eastAsia"/>
+                <w:rFonts w:ascii="Times New Roman" w:eastAsia="標楷體" w:hAnsi="Times New Roman" w:cs="Times New Roman"/>
                 <w:szCs w:val="24"/>
               </w:rPr>
             </w:pPr>
@@ -3977,7 +3975,7 @@
             <w:pPr>
               <w:jc w:val="center"/>
               <w:rPr>
-                <w:rFonts w:ascii="Times New Roman" w:eastAsia="標楷體" w:hAnsi="Times New Roman" w:cs="Times New Roman" w:hint="eastAsia"/>
+                <w:rFonts w:ascii="Times New Roman" w:eastAsia="標楷體" w:hAnsi="Times New Roman" w:cs="Times New Roman"/>
                 <w:szCs w:val="24"/>
               </w:rPr>
             </w:pPr>
@@ -4006,7 +4004,7 @@
             <w:pPr>
               <w:jc w:val="center"/>
               <w:rPr>
-                <w:rFonts w:ascii="Times New Roman" w:eastAsia="標楷體" w:hAnsi="Times New Roman" w:cs="Times New Roman" w:hint="eastAsia"/>
+                <w:rFonts w:ascii="Times New Roman" w:eastAsia="標楷體" w:hAnsi="Times New Roman" w:cs="Times New Roman"/>
                 <w:szCs w:val="24"/>
               </w:rPr>
             </w:pPr>
@@ -4036,7 +4034,7 @@
             <w:pPr>
               <w:jc w:val="center"/>
               <w:rPr>
-                <w:rFonts w:ascii="Times New Roman" w:eastAsia="標楷體" w:hAnsi="Times New Roman" w:cs="Times New Roman" w:hint="eastAsia"/>
+                <w:rFonts w:ascii="Times New Roman" w:eastAsia="標楷體" w:hAnsi="Times New Roman" w:cs="Times New Roman"/>
                 <w:szCs w:val="24"/>
               </w:rPr>
             </w:pPr>
@@ -4066,7 +4064,7 @@
             <w:pPr>
               <w:jc w:val="center"/>
               <w:rPr>
-                <w:rFonts w:ascii="Times New Roman" w:eastAsia="標楷體" w:hAnsi="Times New Roman" w:cs="Times New Roman" w:hint="eastAsia"/>
+                <w:rFonts w:ascii="Times New Roman" w:eastAsia="標楷體" w:hAnsi="Times New Roman" w:cs="Times New Roman"/>
                 <w:szCs w:val="24"/>
               </w:rPr>
             </w:pPr>
@@ -4095,7 +4093,7 @@
             <w:pPr>
               <w:jc w:val="center"/>
               <w:rPr>
-                <w:rFonts w:ascii="Times New Roman" w:eastAsia="標楷體" w:hAnsi="Times New Roman" w:cs="Times New Roman" w:hint="eastAsia"/>
+                <w:rFonts w:ascii="Times New Roman" w:eastAsia="標楷體" w:hAnsi="Times New Roman" w:cs="Times New Roman"/>
                 <w:szCs w:val="24"/>
               </w:rPr>
             </w:pPr>
@@ -4134,7 +4132,7 @@
         </w:numPr>
         <w:ind w:leftChars="0"/>
         <w:rPr>
-          <w:rFonts w:ascii="Times New Roman" w:eastAsia="標楷體" w:hAnsi="Times New Roman" w:cs="Times New Roman" w:hint="eastAsia"/>
+          <w:rFonts w:ascii="Times New Roman" w:eastAsia="標楷體" w:hAnsi="Times New Roman" w:cs="Times New Roman"/>
           <w:b/>
           <w:szCs w:val="24"/>
         </w:rPr>
@@ -4175,7 +4173,7 @@
             <w:pPr>
               <w:jc w:val="center"/>
               <w:rPr>
-                <w:rFonts w:ascii="Times New Roman" w:eastAsia="標楷體" w:hAnsi="Times New Roman" w:cs="Times New Roman" w:hint="eastAsia"/>
+                <w:rFonts w:ascii="Times New Roman" w:eastAsia="標楷體" w:hAnsi="Times New Roman" w:cs="Times New Roman"/>
                 <w:szCs w:val="24"/>
               </w:rPr>
             </w:pPr>
@@ -4207,7 +4205,7 @@
             <w:pPr>
               <w:jc w:val="center"/>
               <w:rPr>
-                <w:rFonts w:ascii="Times New Roman" w:eastAsia="標楷體" w:hAnsi="Times New Roman" w:cs="Times New Roman" w:hint="eastAsia"/>
+                <w:rFonts w:ascii="Times New Roman" w:eastAsia="標楷體" w:hAnsi="Times New Roman" w:cs="Times New Roman"/>
                 <w:szCs w:val="24"/>
               </w:rPr>
             </w:pPr>
@@ -4239,7 +4237,7 @@
             <w:pPr>
               <w:jc w:val="center"/>
               <w:rPr>
-                <w:rFonts w:ascii="Times New Roman" w:eastAsia="標楷體" w:hAnsi="Times New Roman" w:cs="Times New Roman" w:hint="eastAsia"/>
+                <w:rFonts w:ascii="Times New Roman" w:eastAsia="標楷體" w:hAnsi="Times New Roman" w:cs="Times New Roman"/>
                 <w:szCs w:val="24"/>
               </w:rPr>
             </w:pPr>
@@ -4271,7 +4269,7 @@
             <w:pPr>
               <w:jc w:val="center"/>
               <w:rPr>
-                <w:rFonts w:ascii="Times New Roman" w:eastAsia="標楷體" w:hAnsi="Times New Roman" w:cs="Times New Roman" w:hint="eastAsia"/>
+                <w:rFonts w:ascii="Times New Roman" w:eastAsia="標楷體" w:hAnsi="Times New Roman" w:cs="Times New Roman"/>
                 <w:szCs w:val="24"/>
               </w:rPr>
             </w:pPr>
@@ -4303,7 +4301,7 @@
             <w:pPr>
               <w:jc w:val="center"/>
               <w:rPr>
-                <w:rFonts w:ascii="Times New Roman" w:eastAsia="標楷體" w:hAnsi="Times New Roman" w:cs="Times New Roman" w:hint="eastAsia"/>
+                <w:rFonts w:ascii="Times New Roman" w:eastAsia="標楷體" w:hAnsi="Times New Roman" w:cs="Times New Roman"/>
                 <w:szCs w:val="24"/>
               </w:rPr>
             </w:pPr>
@@ -4335,7 +4333,7 @@
             <w:pPr>
               <w:jc w:val="center"/>
               <w:rPr>
-                <w:rFonts w:ascii="Times New Roman" w:eastAsia="標楷體" w:hAnsi="Times New Roman" w:cs="Times New Roman" w:hint="eastAsia"/>
+                <w:rFonts w:ascii="Times New Roman" w:eastAsia="標楷體" w:hAnsi="Times New Roman" w:cs="Times New Roman"/>
                 <w:szCs w:val="24"/>
               </w:rPr>
             </w:pPr>
@@ -4369,7 +4367,7 @@
             <w:pPr>
               <w:jc w:val="center"/>
               <w:rPr>
-                <w:rFonts w:ascii="Times New Roman" w:eastAsia="標楷體" w:hAnsi="Times New Roman" w:cs="Times New Roman" w:hint="eastAsia"/>
+                <w:rFonts w:ascii="Times New Roman" w:eastAsia="標楷體" w:hAnsi="Times New Roman" w:cs="Times New Roman"/>
                 <w:szCs w:val="24"/>
               </w:rPr>
             </w:pPr>
@@ -4394,7 +4392,7 @@
             <w:pPr>
               <w:jc w:val="center"/>
               <w:rPr>
-                <w:rFonts w:ascii="Times New Roman" w:eastAsia="標楷體" w:hAnsi="Times New Roman" w:cs="Times New Roman" w:hint="eastAsia"/>
+                <w:rFonts w:ascii="Times New Roman" w:eastAsia="標楷體" w:hAnsi="Times New Roman" w:cs="Times New Roman"/>
                 <w:szCs w:val="24"/>
               </w:rPr>
             </w:pPr>
@@ -4426,7 +4424,7 @@
             <w:pPr>
               <w:jc w:val="center"/>
               <w:rPr>
-                <w:rFonts w:ascii="Times New Roman" w:eastAsia="標楷體" w:hAnsi="Times New Roman" w:cs="Times New Roman" w:hint="eastAsia"/>
+                <w:rFonts w:ascii="Times New Roman" w:eastAsia="標楷體" w:hAnsi="Times New Roman" w:cs="Times New Roman"/>
                 <w:szCs w:val="24"/>
               </w:rPr>
             </w:pPr>
@@ -4458,7 +4456,7 @@
             <w:pPr>
               <w:jc w:val="center"/>
               <w:rPr>
-                <w:rFonts w:ascii="Times New Roman" w:eastAsia="標楷體" w:hAnsi="Times New Roman" w:cs="Times New Roman" w:hint="eastAsia"/>
+                <w:rFonts w:ascii="Times New Roman" w:eastAsia="標楷體" w:hAnsi="Times New Roman" w:cs="Times New Roman"/>
                 <w:szCs w:val="24"/>
               </w:rPr>
             </w:pPr>
@@ -4490,7 +4488,7 @@
             <w:pPr>
               <w:jc w:val="center"/>
               <w:rPr>
-                <w:rFonts w:ascii="Times New Roman" w:eastAsia="標楷體" w:hAnsi="Times New Roman" w:cs="Times New Roman" w:hint="eastAsia"/>
+                <w:rFonts w:ascii="Times New Roman" w:eastAsia="標楷體" w:hAnsi="Times New Roman" w:cs="Times New Roman"/>
                 <w:szCs w:val="24"/>
               </w:rPr>
             </w:pPr>
@@ -4522,7 +4520,7 @@
             <w:pPr>
               <w:jc w:val="center"/>
               <w:rPr>
-                <w:rFonts w:ascii="Times New Roman" w:eastAsia="標楷體" w:hAnsi="Times New Roman" w:cs="Times New Roman" w:hint="eastAsia"/>
+                <w:rFonts w:ascii="Times New Roman" w:eastAsia="標楷體" w:hAnsi="Times New Roman" w:cs="Times New Roman"/>
                 <w:szCs w:val="24"/>
               </w:rPr>
             </w:pPr>
@@ -4560,7 +4558,7 @@
             <w:pPr>
               <w:jc w:val="center"/>
               <w:rPr>
-                <w:rFonts w:ascii="Times New Roman" w:eastAsia="標楷體" w:hAnsi="Times New Roman" w:cs="Times New Roman" w:hint="eastAsia"/>
+                <w:rFonts w:ascii="Times New Roman" w:eastAsia="標楷體" w:hAnsi="Times New Roman" w:cs="Times New Roman"/>
                 <w:szCs w:val="24"/>
               </w:rPr>
             </w:pPr>
@@ -4589,7 +4587,7 @@
             <w:pPr>
               <w:jc w:val="center"/>
               <w:rPr>
-                <w:rFonts w:ascii="Times New Roman" w:eastAsia="標楷體" w:hAnsi="Times New Roman" w:cs="Times New Roman" w:hint="eastAsia"/>
+                <w:rFonts w:ascii="Times New Roman" w:eastAsia="標楷體" w:hAnsi="Times New Roman" w:cs="Times New Roman"/>
                 <w:szCs w:val="24"/>
               </w:rPr>
             </w:pPr>
@@ -4618,7 +4616,7 @@
             <w:pPr>
               <w:jc w:val="center"/>
               <w:rPr>
-                <w:rFonts w:ascii="Times New Roman" w:eastAsia="標楷體" w:hAnsi="Times New Roman" w:cs="Times New Roman" w:hint="eastAsia"/>
+                <w:rFonts w:ascii="Times New Roman" w:eastAsia="標楷體" w:hAnsi="Times New Roman" w:cs="Times New Roman"/>
                 <w:szCs w:val="24"/>
               </w:rPr>
             </w:pPr>
@@ -4647,7 +4645,7 @@
             <w:pPr>
               <w:jc w:val="center"/>
               <w:rPr>
-                <w:rFonts w:ascii="Times New Roman" w:eastAsia="標楷體" w:hAnsi="Times New Roman" w:cs="Times New Roman" w:hint="eastAsia"/>
+                <w:rFonts w:ascii="Times New Roman" w:eastAsia="標楷體" w:hAnsi="Times New Roman" w:cs="Times New Roman"/>
                 <w:szCs w:val="24"/>
               </w:rPr>
             </w:pPr>
@@ -4687,7 +4685,7 @@
             <w:pPr>
               <w:jc w:val="center"/>
               <w:rPr>
-                <w:rFonts w:ascii="Times New Roman" w:eastAsia="標楷體" w:hAnsi="Times New Roman" w:cs="Times New Roman" w:hint="eastAsia"/>
+                <w:rFonts w:ascii="Times New Roman" w:eastAsia="標楷體" w:hAnsi="Times New Roman" w:cs="Times New Roman"/>
                 <w:szCs w:val="24"/>
               </w:rPr>
             </w:pPr>
@@ -4711,7 +4709,7 @@
             <w:pPr>
               <w:jc w:val="center"/>
               <w:rPr>
-                <w:rFonts w:ascii="Times New Roman" w:eastAsia="標楷體" w:hAnsi="Times New Roman" w:cs="Times New Roman" w:hint="eastAsia"/>
+                <w:rFonts w:ascii="Times New Roman" w:eastAsia="標楷體" w:hAnsi="Times New Roman" w:cs="Times New Roman"/>
                 <w:szCs w:val="24"/>
               </w:rPr>
             </w:pPr>
@@ -4740,7 +4738,7 @@
             <w:pPr>
               <w:jc w:val="center"/>
               <w:rPr>
-                <w:rFonts w:ascii="Times New Roman" w:eastAsia="標楷體" w:hAnsi="Times New Roman" w:cs="Times New Roman" w:hint="eastAsia"/>
+                <w:rFonts w:ascii="Times New Roman" w:eastAsia="標楷體" w:hAnsi="Times New Roman" w:cs="Times New Roman"/>
                 <w:szCs w:val="24"/>
               </w:rPr>
             </w:pPr>
@@ -4762,7 +4760,7 @@
             <w:pPr>
               <w:jc w:val="center"/>
               <w:rPr>
-                <w:rFonts w:ascii="Times New Roman" w:eastAsia="標楷體" w:hAnsi="Times New Roman" w:cs="Times New Roman" w:hint="eastAsia"/>
+                <w:rFonts w:ascii="Times New Roman" w:eastAsia="標楷體" w:hAnsi="Times New Roman" w:cs="Times New Roman"/>
                 <w:szCs w:val="24"/>
               </w:rPr>
             </w:pPr>
@@ -4784,7 +4782,7 @@
             <w:pPr>
               <w:jc w:val="center"/>
               <w:rPr>
-                <w:rFonts w:ascii="Times New Roman" w:eastAsia="標楷體" w:hAnsi="Times New Roman" w:cs="Times New Roman" w:hint="eastAsia"/>
+                <w:rFonts w:ascii="Times New Roman" w:eastAsia="標楷體" w:hAnsi="Times New Roman" w:cs="Times New Roman"/>
                 <w:szCs w:val="24"/>
               </w:rPr>
             </w:pPr>
@@ -4824,7 +4822,7 @@
             <w:pPr>
               <w:jc w:val="center"/>
               <w:rPr>
-                <w:rFonts w:ascii="Times New Roman" w:eastAsia="標楷體" w:hAnsi="Times New Roman" w:cs="Times New Roman" w:hint="eastAsia"/>
+                <w:rFonts w:ascii="Times New Roman" w:eastAsia="標楷體" w:hAnsi="Times New Roman" w:cs="Times New Roman"/>
                 <w:szCs w:val="24"/>
               </w:rPr>
             </w:pPr>
@@ -4848,7 +4846,7 @@
             <w:pPr>
               <w:jc w:val="center"/>
               <w:rPr>
-                <w:rFonts w:ascii="Times New Roman" w:eastAsia="標楷體" w:hAnsi="Times New Roman" w:cs="Times New Roman" w:hint="eastAsia"/>
+                <w:rFonts w:ascii="Times New Roman" w:eastAsia="標楷體" w:hAnsi="Times New Roman" w:cs="Times New Roman"/>
                 <w:szCs w:val="24"/>
               </w:rPr>
             </w:pPr>
@@ -4870,7 +4868,7 @@
             <w:pPr>
               <w:jc w:val="center"/>
               <w:rPr>
-                <w:rFonts w:ascii="Times New Roman" w:eastAsia="標楷體" w:hAnsi="Times New Roman" w:cs="Times New Roman" w:hint="eastAsia"/>
+                <w:rFonts w:ascii="Times New Roman" w:eastAsia="標楷體" w:hAnsi="Times New Roman" w:cs="Times New Roman"/>
                 <w:szCs w:val="24"/>
               </w:rPr>
             </w:pPr>
@@ -4899,7 +4897,7 @@
             <w:pPr>
               <w:jc w:val="center"/>
               <w:rPr>
-                <w:rFonts w:ascii="Times New Roman" w:eastAsia="標楷體" w:hAnsi="Times New Roman" w:cs="Times New Roman" w:hint="eastAsia"/>
+                <w:rFonts w:ascii="Times New Roman" w:eastAsia="標楷體" w:hAnsi="Times New Roman" w:cs="Times New Roman"/>
                 <w:szCs w:val="24"/>
               </w:rPr>
             </w:pPr>
@@ -4928,7 +4926,7 @@
             <w:pPr>
               <w:jc w:val="center"/>
               <w:rPr>
-                <w:rFonts w:ascii="Times New Roman" w:eastAsia="標楷體" w:hAnsi="Times New Roman" w:cs="Times New Roman" w:hint="eastAsia"/>
+                <w:rFonts w:ascii="Times New Roman" w:eastAsia="標楷體" w:hAnsi="Times New Roman" w:cs="Times New Roman"/>
                 <w:szCs w:val="24"/>
               </w:rPr>
             </w:pPr>
@@ -4968,7 +4966,7 @@
             <w:pPr>
               <w:jc w:val="center"/>
               <w:rPr>
-                <w:rFonts w:ascii="Times New Roman" w:eastAsia="標楷體" w:hAnsi="Times New Roman" w:cs="Times New Roman" w:hint="eastAsia"/>
+                <w:rFonts w:ascii="Times New Roman" w:eastAsia="標楷體" w:hAnsi="Times New Roman" w:cs="Times New Roman"/>
                 <w:szCs w:val="24"/>
               </w:rPr>
             </w:pPr>
@@ -4992,7 +4990,7 @@
             <w:pPr>
               <w:jc w:val="center"/>
               <w:rPr>
-                <w:rFonts w:ascii="Times New Roman" w:eastAsia="標楷體" w:hAnsi="Times New Roman" w:cs="Times New Roman" w:hint="eastAsia"/>
+                <w:rFonts w:ascii="Times New Roman" w:eastAsia="標楷體" w:hAnsi="Times New Roman" w:cs="Times New Roman"/>
                 <w:szCs w:val="24"/>
               </w:rPr>
             </w:pPr>
@@ -5014,7 +5012,7 @@
             <w:pPr>
               <w:jc w:val="center"/>
               <w:rPr>
-                <w:rFonts w:ascii="Times New Roman" w:eastAsia="標楷體" w:hAnsi="Times New Roman" w:cs="Times New Roman" w:hint="eastAsia"/>
+                <w:rFonts w:ascii="Times New Roman" w:eastAsia="標楷體" w:hAnsi="Times New Roman" w:cs="Times New Roman"/>
                 <w:szCs w:val="24"/>
               </w:rPr>
             </w:pPr>
@@ -5036,7 +5034,7 @@
             <w:pPr>
               <w:jc w:val="center"/>
               <w:rPr>
-                <w:rFonts w:ascii="Times New Roman" w:eastAsia="標楷體" w:hAnsi="Times New Roman" w:cs="Times New Roman" w:hint="eastAsia"/>
+                <w:rFonts w:ascii="Times New Roman" w:eastAsia="標楷體" w:hAnsi="Times New Roman" w:cs="Times New Roman"/>
                 <w:szCs w:val="24"/>
               </w:rPr>
             </w:pPr>
@@ -5065,7 +5063,7 @@
             <w:pPr>
               <w:jc w:val="center"/>
               <w:rPr>
-                <w:rFonts w:ascii="Times New Roman" w:eastAsia="標楷體" w:hAnsi="Times New Roman" w:cs="Times New Roman" w:hint="eastAsia"/>
+                <w:rFonts w:ascii="Times New Roman" w:eastAsia="標楷體" w:hAnsi="Times New Roman" w:cs="Times New Roman"/>
                 <w:szCs w:val="24"/>
               </w:rPr>
             </w:pPr>
@@ -5105,7 +5103,7 @@
             <w:pPr>
               <w:jc w:val="center"/>
               <w:rPr>
-                <w:rFonts w:ascii="Times New Roman" w:eastAsia="標楷體" w:hAnsi="Times New Roman" w:cs="Times New Roman" w:hint="eastAsia"/>
+                <w:rFonts w:ascii="Times New Roman" w:eastAsia="標楷體" w:hAnsi="Times New Roman" w:cs="Times New Roman"/>
                 <w:szCs w:val="24"/>
               </w:rPr>
             </w:pPr>
@@ -5137,7 +5135,7 @@
         </w:numPr>
         <w:ind w:leftChars="0"/>
         <w:rPr>
-          <w:rFonts w:ascii="Times New Roman" w:eastAsia="標楷體" w:hAnsi="Times New Roman" w:cs="Times New Roman" w:hint="eastAsia"/>
+          <w:rFonts w:ascii="Times New Roman" w:eastAsia="標楷體" w:hAnsi="Times New Roman" w:cs="Times New Roman"/>
           <w:b/>
           <w:szCs w:val="24"/>
         </w:rPr>
@@ -5186,7 +5184,7 @@
             <w:pPr>
               <w:jc w:val="center"/>
               <w:rPr>
-                <w:rFonts w:ascii="Times New Roman" w:eastAsia="標楷體" w:hAnsi="Times New Roman" w:cs="Times New Roman" w:hint="eastAsia"/>
+                <w:rFonts w:ascii="Times New Roman" w:eastAsia="標楷體" w:hAnsi="Times New Roman" w:cs="Times New Roman"/>
                 <w:szCs w:val="24"/>
               </w:rPr>
             </w:pPr>
@@ -5218,7 +5216,7 @@
             <w:pPr>
               <w:jc w:val="center"/>
               <w:rPr>
-                <w:rFonts w:ascii="Times New Roman" w:eastAsia="標楷體" w:hAnsi="Times New Roman" w:cs="Times New Roman" w:hint="eastAsia"/>
+                <w:rFonts w:ascii="Times New Roman" w:eastAsia="標楷體" w:hAnsi="Times New Roman" w:cs="Times New Roman"/>
                 <w:szCs w:val="24"/>
               </w:rPr>
             </w:pPr>
@@ -5250,7 +5248,7 @@
             <w:pPr>
               <w:jc w:val="center"/>
               <w:rPr>
-                <w:rFonts w:ascii="Times New Roman" w:eastAsia="標楷體" w:hAnsi="Times New Roman" w:cs="Times New Roman" w:hint="eastAsia"/>
+                <w:rFonts w:ascii="Times New Roman" w:eastAsia="標楷體" w:hAnsi="Times New Roman" w:cs="Times New Roman"/>
                 <w:szCs w:val="24"/>
               </w:rPr>
             </w:pPr>
@@ -5282,7 +5280,7 @@
             <w:pPr>
               <w:jc w:val="center"/>
               <w:rPr>
-                <w:rFonts w:ascii="Times New Roman" w:eastAsia="標楷體" w:hAnsi="Times New Roman" w:cs="Times New Roman" w:hint="eastAsia"/>
+                <w:rFonts w:ascii="Times New Roman" w:eastAsia="標楷體" w:hAnsi="Times New Roman" w:cs="Times New Roman"/>
                 <w:szCs w:val="24"/>
               </w:rPr>
             </w:pPr>
@@ -5314,7 +5312,7 @@
             <w:pPr>
               <w:jc w:val="center"/>
               <w:rPr>
-                <w:rFonts w:ascii="Times New Roman" w:eastAsia="標楷體" w:hAnsi="Times New Roman" w:cs="Times New Roman" w:hint="eastAsia"/>
+                <w:rFonts w:ascii="Times New Roman" w:eastAsia="標楷體" w:hAnsi="Times New Roman" w:cs="Times New Roman"/>
                 <w:szCs w:val="24"/>
               </w:rPr>
             </w:pPr>
@@ -5346,7 +5344,7 @@
             <w:pPr>
               <w:jc w:val="center"/>
               <w:rPr>
-                <w:rFonts w:ascii="Times New Roman" w:eastAsia="標楷體" w:hAnsi="Times New Roman" w:cs="Times New Roman" w:hint="eastAsia"/>
+                <w:rFonts w:ascii="Times New Roman" w:eastAsia="標楷體" w:hAnsi="Times New Roman" w:cs="Times New Roman"/>
                 <w:szCs w:val="24"/>
               </w:rPr>
             </w:pPr>
@@ -5380,23 +5378,16 @@
             <w:pPr>
               <w:jc w:val="center"/>
               <w:rPr>
-                <w:rFonts w:ascii="Times New Roman" w:eastAsia="標楷體" w:hAnsi="Times New Roman" w:cs="Times New Roman" w:hint="eastAsia"/>
-                <w:szCs w:val="24"/>
-              </w:rPr>
-            </w:pPr>
-            <w:r>
-              <w:rPr>
-                <w:rFonts w:ascii="Times New Roman" w:eastAsia="標楷體" w:hAnsi="Times New Roman" w:cs="Times New Roman"/>
-                <w:szCs w:val="24"/>
-              </w:rPr>
-              <w:t>pos</w:t>
-            </w:r>
-            <w:r>
-              <w:rPr>
-                <w:rFonts w:ascii="Times New Roman" w:eastAsia="標楷體" w:hAnsi="Times New Roman" w:cs="Times New Roman"/>
-                <w:szCs w:val="24"/>
-              </w:rPr>
-              <w:t>_id</w:t>
+                <w:rFonts w:ascii="Times New Roman" w:eastAsia="標楷體" w:hAnsi="Times New Roman" w:cs="Times New Roman"/>
+                <w:szCs w:val="24"/>
+              </w:rPr>
+            </w:pPr>
+            <w:r>
+              <w:rPr>
+                <w:rFonts w:ascii="Times New Roman" w:eastAsia="標楷體" w:hAnsi="Times New Roman" w:cs="Times New Roman"/>
+                <w:szCs w:val="24"/>
+              </w:rPr>
+              <w:t>pos_id</w:t>
             </w:r>
           </w:p>
         </w:tc>
@@ -5412,7 +5403,7 @@
             <w:pPr>
               <w:jc w:val="center"/>
               <w:rPr>
-                <w:rFonts w:ascii="Times New Roman" w:eastAsia="標楷體" w:hAnsi="Times New Roman" w:cs="Times New Roman" w:hint="eastAsia"/>
+                <w:rFonts w:ascii="Times New Roman" w:eastAsia="標楷體" w:hAnsi="Times New Roman" w:cs="Times New Roman"/>
                 <w:szCs w:val="24"/>
               </w:rPr>
             </w:pPr>
@@ -5444,7 +5435,7 @@
             <w:pPr>
               <w:jc w:val="center"/>
               <w:rPr>
-                <w:rFonts w:ascii="Times New Roman" w:eastAsia="標楷體" w:hAnsi="Times New Roman" w:cs="Times New Roman" w:hint="eastAsia"/>
+                <w:rFonts w:ascii="Times New Roman" w:eastAsia="標楷體" w:hAnsi="Times New Roman" w:cs="Times New Roman"/>
                 <w:szCs w:val="24"/>
               </w:rPr>
             </w:pPr>
@@ -5476,7 +5467,7 @@
             <w:pPr>
               <w:jc w:val="center"/>
               <w:rPr>
-                <w:rFonts w:ascii="Times New Roman" w:eastAsia="標楷體" w:hAnsi="Times New Roman" w:cs="Times New Roman" w:hint="eastAsia"/>
+                <w:rFonts w:ascii="Times New Roman" w:eastAsia="標楷體" w:hAnsi="Times New Roman" w:cs="Times New Roman"/>
                 <w:szCs w:val="24"/>
               </w:rPr>
             </w:pPr>
@@ -5508,7 +5499,7 @@
             <w:pPr>
               <w:jc w:val="center"/>
               <w:rPr>
-                <w:rFonts w:ascii="Times New Roman" w:eastAsia="標楷體" w:hAnsi="Times New Roman" w:cs="Times New Roman" w:hint="eastAsia"/>
+                <w:rFonts w:ascii="Times New Roman" w:eastAsia="標楷體" w:hAnsi="Times New Roman" w:cs="Times New Roman"/>
                 <w:szCs w:val="24"/>
               </w:rPr>
             </w:pPr>
@@ -5540,7 +5531,7 @@
             <w:pPr>
               <w:jc w:val="center"/>
               <w:rPr>
-                <w:rFonts w:ascii="Times New Roman" w:eastAsia="標楷體" w:hAnsi="Times New Roman" w:cs="Times New Roman" w:hint="eastAsia"/>
+                <w:rFonts w:ascii="Times New Roman" w:eastAsia="標楷體" w:hAnsi="Times New Roman" w:cs="Times New Roman"/>
                 <w:szCs w:val="24"/>
               </w:rPr>
             </w:pPr>
@@ -5578,7 +5569,7 @@
             <w:pPr>
               <w:jc w:val="center"/>
               <w:rPr>
-                <w:rFonts w:ascii="Times New Roman" w:eastAsia="標楷體" w:hAnsi="Times New Roman" w:cs="Times New Roman" w:hint="eastAsia"/>
+                <w:rFonts w:ascii="Times New Roman" w:eastAsia="標楷體" w:hAnsi="Times New Roman" w:cs="Times New Roman"/>
                 <w:szCs w:val="24"/>
               </w:rPr>
             </w:pPr>
@@ -5607,7 +5598,7 @@
             <w:pPr>
               <w:jc w:val="center"/>
               <w:rPr>
-                <w:rFonts w:ascii="Times New Roman" w:eastAsia="標楷體" w:hAnsi="Times New Roman" w:cs="Times New Roman" w:hint="eastAsia"/>
+                <w:rFonts w:ascii="Times New Roman" w:eastAsia="標楷體" w:hAnsi="Times New Roman" w:cs="Times New Roman"/>
                 <w:szCs w:val="24"/>
               </w:rPr>
             </w:pPr>
@@ -5650,7 +5641,7 @@
             <w:pPr>
               <w:jc w:val="center"/>
               <w:rPr>
-                <w:rFonts w:ascii="Times New Roman" w:eastAsia="標楷體" w:hAnsi="Times New Roman" w:cs="Times New Roman" w:hint="eastAsia"/>
+                <w:rFonts w:ascii="Times New Roman" w:eastAsia="標楷體" w:hAnsi="Times New Roman" w:cs="Times New Roman"/>
                 <w:szCs w:val="24"/>
               </w:rPr>
             </w:pPr>
@@ -5679,7 +5670,7 @@
             <w:pPr>
               <w:jc w:val="center"/>
               <w:rPr>
-                <w:rFonts w:ascii="Times New Roman" w:eastAsia="標楷體" w:hAnsi="Times New Roman" w:cs="Times New Roman" w:hint="eastAsia"/>
+                <w:rFonts w:ascii="Times New Roman" w:eastAsia="標楷體" w:hAnsi="Times New Roman" w:cs="Times New Roman"/>
                 <w:szCs w:val="24"/>
               </w:rPr>
             </w:pPr>
@@ -5719,7 +5710,7 @@
             <w:pPr>
               <w:jc w:val="center"/>
               <w:rPr>
-                <w:rFonts w:ascii="Times New Roman" w:eastAsia="標楷體" w:hAnsi="Times New Roman" w:cs="Times New Roman" w:hint="eastAsia"/>
+                <w:rFonts w:ascii="Times New Roman" w:eastAsia="標楷體" w:hAnsi="Times New Roman" w:cs="Times New Roman"/>
                 <w:szCs w:val="24"/>
               </w:rPr>
             </w:pPr>
@@ -5743,7 +5734,7 @@
             <w:pPr>
               <w:jc w:val="center"/>
               <w:rPr>
-                <w:rFonts w:ascii="Times New Roman" w:eastAsia="標楷體" w:hAnsi="Times New Roman" w:cs="Times New Roman" w:hint="eastAsia"/>
+                <w:rFonts w:ascii="Times New Roman" w:eastAsia="標楷體" w:hAnsi="Times New Roman" w:cs="Times New Roman"/>
                 <w:szCs w:val="24"/>
               </w:rPr>
             </w:pPr>
@@ -5765,7 +5756,7 @@
             <w:pPr>
               <w:jc w:val="center"/>
               <w:rPr>
-                <w:rFonts w:ascii="Times New Roman" w:eastAsia="標楷體" w:hAnsi="Times New Roman" w:cs="Times New Roman" w:hint="eastAsia"/>
+                <w:rFonts w:ascii="Times New Roman" w:eastAsia="標楷體" w:hAnsi="Times New Roman" w:cs="Times New Roman"/>
                 <w:szCs w:val="24"/>
               </w:rPr>
             </w:pPr>
@@ -5801,7 +5792,7 @@
             <w:pPr>
               <w:jc w:val="center"/>
               <w:rPr>
-                <w:rFonts w:ascii="Times New Roman" w:eastAsia="標楷體" w:hAnsi="Times New Roman" w:cs="Times New Roman" w:hint="eastAsia"/>
+                <w:rFonts w:ascii="Times New Roman" w:eastAsia="標楷體" w:hAnsi="Times New Roman" w:cs="Times New Roman"/>
                 <w:szCs w:val="24"/>
               </w:rPr>
             </w:pPr>
@@ -5823,7 +5814,7 @@
             <w:pPr>
               <w:jc w:val="center"/>
               <w:rPr>
-                <w:rFonts w:ascii="Times New Roman" w:eastAsia="標楷體" w:hAnsi="Times New Roman" w:cs="Times New Roman" w:hint="eastAsia"/>
+                <w:rFonts w:ascii="Times New Roman" w:eastAsia="標楷體" w:hAnsi="Times New Roman" w:cs="Times New Roman"/>
                 <w:szCs w:val="24"/>
               </w:rPr>
             </w:pPr>
@@ -5863,7 +5854,7 @@
             <w:pPr>
               <w:jc w:val="center"/>
               <w:rPr>
-                <w:rFonts w:ascii="Times New Roman" w:eastAsia="標楷體" w:hAnsi="Times New Roman" w:cs="Times New Roman" w:hint="eastAsia"/>
+                <w:rFonts w:ascii="Times New Roman" w:eastAsia="標楷體" w:hAnsi="Times New Roman" w:cs="Times New Roman"/>
                 <w:szCs w:val="24"/>
               </w:rPr>
             </w:pPr>
@@ -6000,7 +5991,7 @@
         </w:numPr>
         <w:ind w:leftChars="0"/>
         <w:rPr>
-          <w:rFonts w:ascii="Times New Roman" w:eastAsia="標楷體" w:hAnsi="Times New Roman" w:cs="Times New Roman" w:hint="eastAsia"/>
+          <w:rFonts w:ascii="Times New Roman" w:eastAsia="標楷體" w:hAnsi="Times New Roman" w:cs="Times New Roman"/>
           <w:b/>
           <w:szCs w:val="24"/>
         </w:rPr>
@@ -6042,7 +6033,7 @@
             <w:pPr>
               <w:jc w:val="center"/>
               <w:rPr>
-                <w:rFonts w:ascii="Times New Roman" w:eastAsia="標楷體" w:hAnsi="Times New Roman" w:cs="Times New Roman" w:hint="eastAsia"/>
+                <w:rFonts w:ascii="Times New Roman" w:eastAsia="標楷體" w:hAnsi="Times New Roman" w:cs="Times New Roman"/>
                 <w:szCs w:val="24"/>
               </w:rPr>
             </w:pPr>
@@ -6074,7 +6065,7 @@
             <w:pPr>
               <w:jc w:val="center"/>
               <w:rPr>
-                <w:rFonts w:ascii="Times New Roman" w:eastAsia="標楷體" w:hAnsi="Times New Roman" w:cs="Times New Roman" w:hint="eastAsia"/>
+                <w:rFonts w:ascii="Times New Roman" w:eastAsia="標楷體" w:hAnsi="Times New Roman" w:cs="Times New Roman"/>
                 <w:szCs w:val="24"/>
               </w:rPr>
             </w:pPr>
@@ -6106,7 +6097,7 @@
             <w:pPr>
               <w:jc w:val="center"/>
               <w:rPr>
-                <w:rFonts w:ascii="Times New Roman" w:eastAsia="標楷體" w:hAnsi="Times New Roman" w:cs="Times New Roman" w:hint="eastAsia"/>
+                <w:rFonts w:ascii="Times New Roman" w:eastAsia="標楷體" w:hAnsi="Times New Roman" w:cs="Times New Roman"/>
                 <w:szCs w:val="24"/>
               </w:rPr>
             </w:pPr>
@@ -6138,7 +6129,7 @@
             <w:pPr>
               <w:jc w:val="center"/>
               <w:rPr>
-                <w:rFonts w:ascii="Times New Roman" w:eastAsia="標楷體" w:hAnsi="Times New Roman" w:cs="Times New Roman" w:hint="eastAsia"/>
+                <w:rFonts w:ascii="Times New Roman" w:eastAsia="標楷體" w:hAnsi="Times New Roman" w:cs="Times New Roman"/>
                 <w:szCs w:val="24"/>
               </w:rPr>
             </w:pPr>
@@ -6170,7 +6161,7 @@
             <w:pPr>
               <w:jc w:val="center"/>
               <w:rPr>
-                <w:rFonts w:ascii="Times New Roman" w:eastAsia="標楷體" w:hAnsi="Times New Roman" w:cs="Times New Roman" w:hint="eastAsia"/>
+                <w:rFonts w:ascii="Times New Roman" w:eastAsia="標楷體" w:hAnsi="Times New Roman" w:cs="Times New Roman"/>
                 <w:szCs w:val="24"/>
               </w:rPr>
             </w:pPr>
@@ -6202,7 +6193,7 @@
             <w:pPr>
               <w:jc w:val="center"/>
               <w:rPr>
-                <w:rFonts w:ascii="Times New Roman" w:eastAsia="標楷體" w:hAnsi="Times New Roman" w:cs="Times New Roman" w:hint="eastAsia"/>
+                <w:rFonts w:ascii="Times New Roman" w:eastAsia="標楷體" w:hAnsi="Times New Roman" w:cs="Times New Roman"/>
                 <w:szCs w:val="24"/>
               </w:rPr>
             </w:pPr>
@@ -6236,7 +6227,7 @@
             <w:pPr>
               <w:jc w:val="center"/>
               <w:rPr>
-                <w:rFonts w:ascii="Times New Roman" w:eastAsia="標楷體" w:hAnsi="Times New Roman" w:cs="Times New Roman" w:hint="eastAsia"/>
+                <w:rFonts w:ascii="Times New Roman" w:eastAsia="標楷體" w:hAnsi="Times New Roman" w:cs="Times New Roman"/>
                 <w:szCs w:val="24"/>
               </w:rPr>
             </w:pPr>
@@ -6261,7 +6252,7 @@
             <w:pPr>
               <w:jc w:val="center"/>
               <w:rPr>
-                <w:rFonts w:ascii="Times New Roman" w:eastAsia="標楷體" w:hAnsi="Times New Roman" w:cs="Times New Roman" w:hint="eastAsia"/>
+                <w:rFonts w:ascii="Times New Roman" w:eastAsia="標楷體" w:hAnsi="Times New Roman" w:cs="Times New Roman"/>
                 <w:szCs w:val="24"/>
               </w:rPr>
             </w:pPr>
@@ -6293,7 +6284,7 @@
             <w:pPr>
               <w:jc w:val="center"/>
               <w:rPr>
-                <w:rFonts w:ascii="Times New Roman" w:eastAsia="標楷體" w:hAnsi="Times New Roman" w:cs="Times New Roman" w:hint="eastAsia"/>
+                <w:rFonts w:ascii="Times New Roman" w:eastAsia="標楷體" w:hAnsi="Times New Roman" w:cs="Times New Roman"/>
                 <w:szCs w:val="24"/>
               </w:rPr>
             </w:pPr>
@@ -6325,7 +6316,7 @@
             <w:pPr>
               <w:jc w:val="center"/>
               <w:rPr>
-                <w:rFonts w:ascii="Times New Roman" w:eastAsia="標楷體" w:hAnsi="Times New Roman" w:cs="Times New Roman" w:hint="eastAsia"/>
+                <w:rFonts w:ascii="Times New Roman" w:eastAsia="標楷體" w:hAnsi="Times New Roman" w:cs="Times New Roman"/>
                 <w:szCs w:val="24"/>
               </w:rPr>
             </w:pPr>
@@ -6357,7 +6348,7 @@
             <w:pPr>
               <w:jc w:val="center"/>
               <w:rPr>
-                <w:rFonts w:ascii="Times New Roman" w:eastAsia="標楷體" w:hAnsi="Times New Roman" w:cs="Times New Roman" w:hint="eastAsia"/>
+                <w:rFonts w:ascii="Times New Roman" w:eastAsia="標楷體" w:hAnsi="Times New Roman" w:cs="Times New Roman"/>
                 <w:szCs w:val="24"/>
               </w:rPr>
             </w:pPr>
@@ -6389,7 +6380,7 @@
             <w:pPr>
               <w:jc w:val="center"/>
               <w:rPr>
-                <w:rFonts w:ascii="Times New Roman" w:eastAsia="標楷體" w:hAnsi="Times New Roman" w:cs="Times New Roman" w:hint="eastAsia"/>
+                <w:rFonts w:ascii="Times New Roman" w:eastAsia="標楷體" w:hAnsi="Times New Roman" w:cs="Times New Roman"/>
                 <w:szCs w:val="24"/>
               </w:rPr>
             </w:pPr>
@@ -6427,7 +6418,7 @@
             <w:pPr>
               <w:jc w:val="center"/>
               <w:rPr>
-                <w:rFonts w:ascii="Times New Roman" w:eastAsia="標楷體" w:hAnsi="Times New Roman" w:cs="Times New Roman" w:hint="eastAsia"/>
+                <w:rFonts w:ascii="Times New Roman" w:eastAsia="標楷體" w:hAnsi="Times New Roman" w:cs="Times New Roman"/>
                 <w:szCs w:val="24"/>
               </w:rPr>
             </w:pPr>
@@ -6449,7 +6440,7 @@
             <w:pPr>
               <w:jc w:val="center"/>
               <w:rPr>
-                <w:rFonts w:ascii="Times New Roman" w:eastAsia="標楷體" w:hAnsi="Times New Roman" w:cs="Times New Roman" w:hint="eastAsia"/>
+                <w:rFonts w:ascii="Times New Roman" w:eastAsia="標楷體" w:hAnsi="Times New Roman" w:cs="Times New Roman"/>
                 <w:szCs w:val="24"/>
               </w:rPr>
             </w:pPr>
@@ -6478,7 +6469,7 @@
             <w:pPr>
               <w:jc w:val="center"/>
               <w:rPr>
-                <w:rFonts w:ascii="Times New Roman" w:eastAsia="標楷體" w:hAnsi="Times New Roman" w:cs="Times New Roman" w:hint="eastAsia"/>
+                <w:rFonts w:ascii="Times New Roman" w:eastAsia="標楷體" w:hAnsi="Times New Roman" w:cs="Times New Roman"/>
                 <w:szCs w:val="24"/>
               </w:rPr>
             </w:pPr>
@@ -6507,7 +6498,7 @@
             <w:pPr>
               <w:jc w:val="center"/>
               <w:rPr>
-                <w:rFonts w:ascii="Times New Roman" w:eastAsia="標楷體" w:hAnsi="Times New Roman" w:cs="Times New Roman" w:hint="eastAsia"/>
+                <w:rFonts w:ascii="Times New Roman" w:eastAsia="標楷體" w:hAnsi="Times New Roman" w:cs="Times New Roman"/>
                 <w:szCs w:val="24"/>
               </w:rPr>
             </w:pPr>
@@ -6547,7 +6538,7 @@
             <w:pPr>
               <w:jc w:val="center"/>
               <w:rPr>
-                <w:rFonts w:ascii="Times New Roman" w:eastAsia="標楷體" w:hAnsi="Times New Roman" w:cs="Times New Roman" w:hint="eastAsia"/>
+                <w:rFonts w:ascii="Times New Roman" w:eastAsia="標楷體" w:hAnsi="Times New Roman" w:cs="Times New Roman"/>
                 <w:szCs w:val="24"/>
               </w:rPr>
             </w:pPr>
@@ -6571,7 +6562,7 @@
             <w:pPr>
               <w:jc w:val="center"/>
               <w:rPr>
-                <w:rFonts w:ascii="Times New Roman" w:eastAsia="標楷體" w:hAnsi="Times New Roman" w:cs="Times New Roman" w:hint="eastAsia"/>
+                <w:rFonts w:ascii="Times New Roman" w:eastAsia="標楷體" w:hAnsi="Times New Roman" w:cs="Times New Roman"/>
                 <w:szCs w:val="24"/>
               </w:rPr>
             </w:pPr>
@@ -6593,7 +6584,7 @@
             <w:pPr>
               <w:jc w:val="center"/>
               <w:rPr>
-                <w:rFonts w:ascii="Times New Roman" w:eastAsia="標楷體" w:hAnsi="Times New Roman" w:cs="Times New Roman" w:hint="eastAsia"/>
+                <w:rFonts w:ascii="Times New Roman" w:eastAsia="標楷體" w:hAnsi="Times New Roman" w:cs="Times New Roman"/>
                 <w:szCs w:val="24"/>
               </w:rPr>
             </w:pPr>
@@ -6615,7 +6606,7 @@
             <w:pPr>
               <w:jc w:val="center"/>
               <w:rPr>
-                <w:rFonts w:ascii="Times New Roman" w:eastAsia="標楷體" w:hAnsi="Times New Roman" w:cs="Times New Roman" w:hint="eastAsia"/>
+                <w:rFonts w:ascii="Times New Roman" w:eastAsia="標楷體" w:hAnsi="Times New Roman" w:cs="Times New Roman"/>
                 <w:szCs w:val="24"/>
               </w:rPr>
             </w:pPr>
@@ -6637,7 +6628,7 @@
             <w:pPr>
               <w:jc w:val="center"/>
               <w:rPr>
-                <w:rFonts w:ascii="Times New Roman" w:eastAsia="標楷體" w:hAnsi="Times New Roman" w:cs="Times New Roman" w:hint="eastAsia"/>
+                <w:rFonts w:ascii="Times New Roman" w:eastAsia="標楷體" w:hAnsi="Times New Roman" w:cs="Times New Roman"/>
                 <w:szCs w:val="24"/>
               </w:rPr>
             </w:pPr>
@@ -6677,7 +6668,7 @@
             <w:pPr>
               <w:jc w:val="center"/>
               <w:rPr>
-                <w:rFonts w:ascii="Times New Roman" w:eastAsia="標楷體" w:hAnsi="Times New Roman" w:cs="Times New Roman" w:hint="eastAsia"/>
+                <w:rFonts w:ascii="Times New Roman" w:eastAsia="標楷體" w:hAnsi="Times New Roman" w:cs="Times New Roman"/>
                 <w:szCs w:val="24"/>
               </w:rPr>
             </w:pPr>
@@ -6701,7 +6692,7 @@
             <w:pPr>
               <w:jc w:val="center"/>
               <w:rPr>
-                <w:rFonts w:ascii="Times New Roman" w:eastAsia="標楷體" w:hAnsi="Times New Roman" w:cs="Times New Roman" w:hint="eastAsia"/>
+                <w:rFonts w:ascii="Times New Roman" w:eastAsia="標楷體" w:hAnsi="Times New Roman" w:cs="Times New Roman"/>
                 <w:szCs w:val="24"/>
               </w:rPr>
             </w:pPr>
@@ -6723,7 +6714,7 @@
             <w:pPr>
               <w:jc w:val="center"/>
               <w:rPr>
-                <w:rFonts w:ascii="Times New Roman" w:eastAsia="標楷體" w:hAnsi="Times New Roman" w:cs="Times New Roman" w:hint="eastAsia"/>
+                <w:rFonts w:ascii="Times New Roman" w:eastAsia="標楷體" w:hAnsi="Times New Roman" w:cs="Times New Roman"/>
                 <w:szCs w:val="24"/>
               </w:rPr>
             </w:pPr>
@@ -6745,7 +6736,7 @@
             <w:pPr>
               <w:jc w:val="center"/>
               <w:rPr>
-                <w:rFonts w:ascii="Times New Roman" w:eastAsia="標楷體" w:hAnsi="Times New Roman" w:cs="Times New Roman" w:hint="eastAsia"/>
+                <w:rFonts w:ascii="Times New Roman" w:eastAsia="標楷體" w:hAnsi="Times New Roman" w:cs="Times New Roman"/>
                 <w:szCs w:val="24"/>
               </w:rPr>
             </w:pPr>
@@ -6767,7 +6758,7 @@
             <w:pPr>
               <w:jc w:val="center"/>
               <w:rPr>
-                <w:rFonts w:ascii="Times New Roman" w:eastAsia="標楷體" w:hAnsi="Times New Roman" w:cs="Times New Roman" w:hint="eastAsia"/>
+                <w:rFonts w:ascii="Times New Roman" w:eastAsia="標楷體" w:hAnsi="Times New Roman" w:cs="Times New Roman"/>
                 <w:szCs w:val="24"/>
               </w:rPr>
             </w:pPr>
@@ -6807,7 +6798,7 @@
             <w:pPr>
               <w:jc w:val="center"/>
               <w:rPr>
-                <w:rFonts w:ascii="Times New Roman" w:eastAsia="標楷體" w:hAnsi="Times New Roman" w:cs="Times New Roman" w:hint="eastAsia"/>
+                <w:rFonts w:ascii="Times New Roman" w:eastAsia="標楷體" w:hAnsi="Times New Roman" w:cs="Times New Roman"/>
                 <w:szCs w:val="24"/>
               </w:rPr>
             </w:pPr>
@@ -6825,7 +6816,7 @@
     <w:p>
       <w:pPr>
         <w:rPr>
-          <w:rFonts w:ascii="Times New Roman" w:eastAsia="標楷體" w:hAnsi="Times New Roman" w:cs="Times New Roman" w:hint="eastAsia"/>
+          <w:rFonts w:ascii="Times New Roman" w:eastAsia="標楷體" w:hAnsi="Times New Roman" w:cs="Times New Roman"/>
           <w:szCs w:val="24"/>
         </w:rPr>
       </w:pPr>
@@ -6839,7 +6830,7 @@
         </w:numPr>
         <w:ind w:leftChars="0"/>
         <w:rPr>
-          <w:rFonts w:ascii="Times New Roman" w:eastAsia="標楷體" w:hAnsi="Times New Roman" w:cs="Times New Roman" w:hint="eastAsia"/>
+          <w:rFonts w:ascii="Times New Roman" w:eastAsia="標楷體" w:hAnsi="Times New Roman" w:cs="Times New Roman"/>
           <w:b/>
           <w:szCs w:val="24"/>
         </w:rPr>
@@ -6888,7 +6879,7 @@
             <w:pPr>
               <w:jc w:val="center"/>
               <w:rPr>
-                <w:rFonts w:ascii="Times New Roman" w:eastAsia="標楷體" w:hAnsi="Times New Roman" w:cs="Times New Roman" w:hint="eastAsia"/>
+                <w:rFonts w:ascii="Times New Roman" w:eastAsia="標楷體" w:hAnsi="Times New Roman" w:cs="Times New Roman"/>
                 <w:szCs w:val="24"/>
               </w:rPr>
             </w:pPr>
@@ -6920,7 +6911,7 @@
             <w:pPr>
               <w:jc w:val="center"/>
               <w:rPr>
-                <w:rFonts w:ascii="Times New Roman" w:eastAsia="標楷體" w:hAnsi="Times New Roman" w:cs="Times New Roman" w:hint="eastAsia"/>
+                <w:rFonts w:ascii="Times New Roman" w:eastAsia="標楷體" w:hAnsi="Times New Roman" w:cs="Times New Roman"/>
                 <w:szCs w:val="24"/>
               </w:rPr>
             </w:pPr>
@@ -6952,7 +6943,7 @@
             <w:pPr>
               <w:jc w:val="center"/>
               <w:rPr>
-                <w:rFonts w:ascii="Times New Roman" w:eastAsia="標楷體" w:hAnsi="Times New Roman" w:cs="Times New Roman" w:hint="eastAsia"/>
+                <w:rFonts w:ascii="Times New Roman" w:eastAsia="標楷體" w:hAnsi="Times New Roman" w:cs="Times New Roman"/>
                 <w:szCs w:val="24"/>
               </w:rPr>
             </w:pPr>
@@ -6984,7 +6975,7 @@
             <w:pPr>
               <w:jc w:val="center"/>
               <w:rPr>
-                <w:rFonts w:ascii="Times New Roman" w:eastAsia="標楷體" w:hAnsi="Times New Roman" w:cs="Times New Roman" w:hint="eastAsia"/>
+                <w:rFonts w:ascii="Times New Roman" w:eastAsia="標楷體" w:hAnsi="Times New Roman" w:cs="Times New Roman"/>
                 <w:szCs w:val="24"/>
               </w:rPr>
             </w:pPr>
@@ -7016,7 +7007,7 @@
             <w:pPr>
               <w:jc w:val="center"/>
               <w:rPr>
-                <w:rFonts w:ascii="Times New Roman" w:eastAsia="標楷體" w:hAnsi="Times New Roman" w:cs="Times New Roman" w:hint="eastAsia"/>
+                <w:rFonts w:ascii="Times New Roman" w:eastAsia="標楷體" w:hAnsi="Times New Roman" w:cs="Times New Roman"/>
                 <w:szCs w:val="24"/>
               </w:rPr>
             </w:pPr>
@@ -7048,7 +7039,7 @@
             <w:pPr>
               <w:jc w:val="center"/>
               <w:rPr>
-                <w:rFonts w:ascii="Times New Roman" w:eastAsia="標楷體" w:hAnsi="Times New Roman" w:cs="Times New Roman" w:hint="eastAsia"/>
+                <w:rFonts w:ascii="Times New Roman" w:eastAsia="標楷體" w:hAnsi="Times New Roman" w:cs="Times New Roman"/>
                 <w:szCs w:val="24"/>
               </w:rPr>
             </w:pPr>
@@ -7082,23 +7073,16 @@
             <w:pPr>
               <w:jc w:val="center"/>
               <w:rPr>
-                <w:rFonts w:ascii="Times New Roman" w:eastAsia="標楷體" w:hAnsi="Times New Roman" w:cs="Times New Roman" w:hint="eastAsia"/>
-                <w:szCs w:val="24"/>
-              </w:rPr>
-            </w:pPr>
-            <w:r>
-              <w:rPr>
-                <w:rFonts w:ascii="Times New Roman" w:eastAsia="標楷體" w:hAnsi="Times New Roman" w:cs="Times New Roman"/>
-                <w:szCs w:val="24"/>
-              </w:rPr>
-              <w:t>job</w:t>
-            </w:r>
-            <w:r>
-              <w:rPr>
-                <w:rFonts w:ascii="Times New Roman" w:eastAsia="標楷體" w:hAnsi="Times New Roman" w:cs="Times New Roman"/>
-                <w:szCs w:val="24"/>
-              </w:rPr>
-              <w:t>_id</w:t>
+                <w:rFonts w:ascii="Times New Roman" w:eastAsia="標楷體" w:hAnsi="Times New Roman" w:cs="Times New Roman"/>
+                <w:szCs w:val="24"/>
+              </w:rPr>
+            </w:pPr>
+            <w:r>
+              <w:rPr>
+                <w:rFonts w:ascii="Times New Roman" w:eastAsia="標楷體" w:hAnsi="Times New Roman" w:cs="Times New Roman"/>
+                <w:szCs w:val="24"/>
+              </w:rPr>
+              <w:t>job_id</w:t>
             </w:r>
           </w:p>
         </w:tc>
@@ -7142,7 +7126,7 @@
             <w:pPr>
               <w:jc w:val="center"/>
               <w:rPr>
-                <w:rFonts w:ascii="Times New Roman" w:eastAsia="標楷體" w:hAnsi="Times New Roman" w:cs="Times New Roman" w:hint="eastAsia"/>
+                <w:rFonts w:ascii="Times New Roman" w:eastAsia="標楷體" w:hAnsi="Times New Roman" w:cs="Times New Roman"/>
                 <w:szCs w:val="24"/>
               </w:rPr>
             </w:pPr>
@@ -7174,7 +7158,7 @@
             <w:pPr>
               <w:jc w:val="center"/>
               <w:rPr>
-                <w:rFonts w:ascii="Times New Roman" w:eastAsia="標楷體" w:hAnsi="Times New Roman" w:cs="Times New Roman" w:hint="eastAsia"/>
+                <w:rFonts w:ascii="Times New Roman" w:eastAsia="標楷體" w:hAnsi="Times New Roman" w:cs="Times New Roman"/>
                 <w:szCs w:val="24"/>
               </w:rPr>
             </w:pPr>
@@ -7206,7 +7190,7 @@
             <w:pPr>
               <w:jc w:val="center"/>
               <w:rPr>
-                <w:rFonts w:ascii="Times New Roman" w:eastAsia="標楷體" w:hAnsi="Times New Roman" w:cs="Times New Roman" w:hint="eastAsia"/>
+                <w:rFonts w:ascii="Times New Roman" w:eastAsia="標楷體" w:hAnsi="Times New Roman" w:cs="Times New Roman"/>
                 <w:szCs w:val="24"/>
               </w:rPr>
             </w:pPr>
@@ -7238,7 +7222,7 @@
             <w:pPr>
               <w:jc w:val="center"/>
               <w:rPr>
-                <w:rFonts w:ascii="Times New Roman" w:eastAsia="標楷體" w:hAnsi="Times New Roman" w:cs="Times New Roman" w:hint="eastAsia"/>
+                <w:rFonts w:ascii="Times New Roman" w:eastAsia="標楷體" w:hAnsi="Times New Roman" w:cs="Times New Roman"/>
                 <w:szCs w:val="24"/>
               </w:rPr>
             </w:pPr>
@@ -7276,7 +7260,7 @@
             <w:pPr>
               <w:jc w:val="center"/>
               <w:rPr>
-                <w:rFonts w:ascii="Times New Roman" w:eastAsia="標楷體" w:hAnsi="Times New Roman" w:cs="Times New Roman" w:hint="eastAsia"/>
+                <w:rFonts w:ascii="Times New Roman" w:eastAsia="標楷體" w:hAnsi="Times New Roman" w:cs="Times New Roman"/>
                 <w:szCs w:val="24"/>
               </w:rPr>
             </w:pPr>
@@ -7323,7 +7307,7 @@
             <w:pPr>
               <w:jc w:val="center"/>
               <w:rPr>
-                <w:rFonts w:ascii="Times New Roman" w:eastAsia="標楷體" w:hAnsi="Times New Roman" w:cs="Times New Roman" w:hint="eastAsia"/>
+                <w:rFonts w:ascii="Times New Roman" w:eastAsia="標楷體" w:hAnsi="Times New Roman" w:cs="Times New Roman"/>
                 <w:szCs w:val="24"/>
               </w:rPr>
             </w:pPr>
@@ -7352,7 +7336,7 @@
             <w:pPr>
               <w:jc w:val="center"/>
               <w:rPr>
-                <w:rFonts w:ascii="Times New Roman" w:eastAsia="標楷體" w:hAnsi="Times New Roman" w:cs="Times New Roman" w:hint="eastAsia"/>
+                <w:rFonts w:ascii="Times New Roman" w:eastAsia="標楷體" w:hAnsi="Times New Roman" w:cs="Times New Roman"/>
                 <w:szCs w:val="24"/>
               </w:rPr>
             </w:pPr>
@@ -7392,7 +7376,7 @@
             <w:pPr>
               <w:jc w:val="center"/>
               <w:rPr>
-                <w:rFonts w:ascii="Times New Roman" w:eastAsia="標楷體" w:hAnsi="Times New Roman" w:cs="Times New Roman" w:hint="eastAsia"/>
+                <w:rFonts w:ascii="Times New Roman" w:eastAsia="標楷體" w:hAnsi="Times New Roman" w:cs="Times New Roman"/>
                 <w:szCs w:val="24"/>
               </w:rPr>
             </w:pPr>
@@ -7430,7 +7414,7 @@
             <w:pPr>
               <w:jc w:val="center"/>
               <w:rPr>
-                <w:rFonts w:ascii="Times New Roman" w:eastAsia="標楷體" w:hAnsi="Times New Roman" w:cs="Times New Roman" w:hint="eastAsia"/>
+                <w:rFonts w:ascii="Times New Roman" w:eastAsia="標楷體" w:hAnsi="Times New Roman" w:cs="Times New Roman"/>
                 <w:szCs w:val="24"/>
               </w:rPr>
             </w:pPr>
@@ -7477,7 +7461,7 @@
             <w:pPr>
               <w:jc w:val="center"/>
               <w:rPr>
-                <w:rFonts w:ascii="Times New Roman" w:eastAsia="標楷體" w:hAnsi="Times New Roman" w:cs="Times New Roman" w:hint="eastAsia"/>
+                <w:rFonts w:ascii="Times New Roman" w:eastAsia="標楷體" w:hAnsi="Times New Roman" w:cs="Times New Roman"/>
                 <w:szCs w:val="24"/>
               </w:rPr>
             </w:pPr>
@@ -7499,7 +7483,7 @@
             <w:pPr>
               <w:jc w:val="center"/>
               <w:rPr>
-                <w:rFonts w:ascii="Times New Roman" w:eastAsia="標楷體" w:hAnsi="Times New Roman" w:cs="Times New Roman" w:hint="eastAsia"/>
+                <w:rFonts w:ascii="Times New Roman" w:eastAsia="標楷體" w:hAnsi="Times New Roman" w:cs="Times New Roman"/>
                 <w:szCs w:val="24"/>
               </w:rPr>
             </w:pPr>
@@ -7539,7 +7523,7 @@
             <w:pPr>
               <w:jc w:val="center"/>
               <w:rPr>
-                <w:rFonts w:ascii="Times New Roman" w:eastAsia="標楷體" w:hAnsi="Times New Roman" w:cs="Times New Roman" w:hint="eastAsia"/>
+                <w:rFonts w:ascii="Times New Roman" w:eastAsia="標楷體" w:hAnsi="Times New Roman" w:cs="Times New Roman"/>
                 <w:szCs w:val="24"/>
               </w:rPr>
             </w:pPr>
@@ -7577,7 +7561,7 @@
             <w:pPr>
               <w:jc w:val="center"/>
               <w:rPr>
-                <w:rFonts w:ascii="Times New Roman" w:eastAsia="標楷體" w:hAnsi="Times New Roman" w:cs="Times New Roman" w:hint="eastAsia"/>
+                <w:rFonts w:ascii="Times New Roman" w:eastAsia="標楷體" w:hAnsi="Times New Roman" w:cs="Times New Roman"/>
                 <w:szCs w:val="24"/>
               </w:rPr>
             </w:pPr>
@@ -7606,7 +7590,7 @@
             <w:pPr>
               <w:jc w:val="center"/>
               <w:rPr>
-                <w:rFonts w:ascii="Times New Roman" w:eastAsia="標楷體" w:hAnsi="Times New Roman" w:cs="Times New Roman" w:hint="eastAsia"/>
+                <w:rFonts w:ascii="Times New Roman" w:eastAsia="標楷體" w:hAnsi="Times New Roman" w:cs="Times New Roman"/>
                 <w:szCs w:val="24"/>
               </w:rPr>
             </w:pPr>
@@ -7635,7 +7619,7 @@
             <w:pPr>
               <w:jc w:val="center"/>
               <w:rPr>
-                <w:rFonts w:ascii="Times New Roman" w:eastAsia="標楷體" w:hAnsi="Times New Roman" w:cs="Times New Roman" w:hint="eastAsia"/>
+                <w:rFonts w:ascii="Times New Roman" w:eastAsia="標楷體" w:hAnsi="Times New Roman" w:cs="Times New Roman"/>
                 <w:szCs w:val="24"/>
               </w:rPr>
             </w:pPr>
@@ -7657,7 +7641,7 @@
             <w:pPr>
               <w:jc w:val="center"/>
               <w:rPr>
-                <w:rFonts w:ascii="Times New Roman" w:eastAsia="標楷體" w:hAnsi="Times New Roman" w:cs="Times New Roman" w:hint="eastAsia"/>
+                <w:rFonts w:ascii="Times New Roman" w:eastAsia="標楷體" w:hAnsi="Times New Roman" w:cs="Times New Roman"/>
                 <w:szCs w:val="24"/>
               </w:rPr>
             </w:pPr>
@@ -7697,7 +7681,7 @@
             <w:pPr>
               <w:jc w:val="center"/>
               <w:rPr>
-                <w:rFonts w:ascii="Times New Roman" w:eastAsia="標楷體" w:hAnsi="Times New Roman" w:cs="Times New Roman" w:hint="eastAsia"/>
+                <w:rFonts w:ascii="Times New Roman" w:eastAsia="標楷體" w:hAnsi="Times New Roman" w:cs="Times New Roman"/>
                 <w:szCs w:val="24"/>
               </w:rPr>
             </w:pPr>
@@ -7732,7 +7716,7 @@
           <w:tab w:val="left" w:pos="714"/>
         </w:tabs>
         <w:rPr>
-          <w:rFonts w:ascii="Times New Roman" w:eastAsia="標楷體" w:hAnsi="Times New Roman" w:cs="Times New Roman" w:hint="eastAsia"/>
+          <w:rFonts w:ascii="Times New Roman" w:eastAsia="標楷體" w:hAnsi="Times New Roman" w:cs="Times New Roman"/>
           <w:szCs w:val="24"/>
         </w:rPr>
       </w:pPr>
@@ -7746,7 +7730,7 @@
         </w:numPr>
         <w:ind w:leftChars="0"/>
         <w:rPr>
-          <w:rFonts w:ascii="Times New Roman" w:eastAsia="標楷體" w:hAnsi="Times New Roman" w:cs="Times New Roman" w:hint="eastAsia"/>
+          <w:rFonts w:ascii="Times New Roman" w:eastAsia="標楷體" w:hAnsi="Times New Roman" w:cs="Times New Roman"/>
           <w:b/>
           <w:szCs w:val="24"/>
         </w:rPr>
@@ -7795,7 +7779,7 @@
             <w:pPr>
               <w:jc w:val="center"/>
               <w:rPr>
-                <w:rFonts w:ascii="Times New Roman" w:eastAsia="標楷體" w:hAnsi="Times New Roman" w:cs="Times New Roman" w:hint="eastAsia"/>
+                <w:rFonts w:ascii="Times New Roman" w:eastAsia="標楷體" w:hAnsi="Times New Roman" w:cs="Times New Roman"/>
                 <w:szCs w:val="24"/>
               </w:rPr>
             </w:pPr>
@@ -7827,7 +7811,7 @@
             <w:pPr>
               <w:jc w:val="center"/>
               <w:rPr>
-                <w:rFonts w:ascii="Times New Roman" w:eastAsia="標楷體" w:hAnsi="Times New Roman" w:cs="Times New Roman" w:hint="eastAsia"/>
+                <w:rFonts w:ascii="Times New Roman" w:eastAsia="標楷體" w:hAnsi="Times New Roman" w:cs="Times New Roman"/>
                 <w:szCs w:val="24"/>
               </w:rPr>
             </w:pPr>
@@ -7859,7 +7843,7 @@
             <w:pPr>
               <w:jc w:val="center"/>
               <w:rPr>
-                <w:rFonts w:ascii="Times New Roman" w:eastAsia="標楷體" w:hAnsi="Times New Roman" w:cs="Times New Roman" w:hint="eastAsia"/>
+                <w:rFonts w:ascii="Times New Roman" w:eastAsia="標楷體" w:hAnsi="Times New Roman" w:cs="Times New Roman"/>
                 <w:szCs w:val="24"/>
               </w:rPr>
             </w:pPr>
@@ -7891,7 +7875,7 @@
             <w:pPr>
               <w:jc w:val="center"/>
               <w:rPr>
-                <w:rFonts w:ascii="Times New Roman" w:eastAsia="標楷體" w:hAnsi="Times New Roman" w:cs="Times New Roman" w:hint="eastAsia"/>
+                <w:rFonts w:ascii="Times New Roman" w:eastAsia="標楷體" w:hAnsi="Times New Roman" w:cs="Times New Roman"/>
                 <w:szCs w:val="24"/>
               </w:rPr>
             </w:pPr>
@@ -7923,7 +7907,7 @@
             <w:pPr>
               <w:jc w:val="center"/>
               <w:rPr>
-                <w:rFonts w:ascii="Times New Roman" w:eastAsia="標楷體" w:hAnsi="Times New Roman" w:cs="Times New Roman" w:hint="eastAsia"/>
+                <w:rFonts w:ascii="Times New Roman" w:eastAsia="標楷體" w:hAnsi="Times New Roman" w:cs="Times New Roman"/>
                 <w:szCs w:val="24"/>
               </w:rPr>
             </w:pPr>
@@ -7955,7 +7939,7 @@
             <w:pPr>
               <w:jc w:val="center"/>
               <w:rPr>
-                <w:rFonts w:ascii="Times New Roman" w:eastAsia="標楷體" w:hAnsi="Times New Roman" w:cs="Times New Roman" w:hint="eastAsia"/>
+                <w:rFonts w:ascii="Times New Roman" w:eastAsia="標楷體" w:hAnsi="Times New Roman" w:cs="Times New Roman"/>
                 <w:szCs w:val="24"/>
               </w:rPr>
             </w:pPr>
@@ -7989,7 +7973,7 @@
             <w:pPr>
               <w:jc w:val="center"/>
               <w:rPr>
-                <w:rFonts w:ascii="Times New Roman" w:eastAsia="標楷體" w:hAnsi="Times New Roman" w:cs="Times New Roman" w:hint="eastAsia"/>
+                <w:rFonts w:ascii="Times New Roman" w:eastAsia="標楷體" w:hAnsi="Times New Roman" w:cs="Times New Roman"/>
                 <w:szCs w:val="24"/>
               </w:rPr>
             </w:pPr>
@@ -8035,7 +8019,7 @@
             <w:pPr>
               <w:jc w:val="center"/>
               <w:rPr>
-                <w:rFonts w:ascii="Times New Roman" w:eastAsia="標楷體" w:hAnsi="Times New Roman" w:cs="Times New Roman" w:hint="eastAsia"/>
+                <w:rFonts w:ascii="Times New Roman" w:eastAsia="標楷體" w:hAnsi="Times New Roman" w:cs="Times New Roman"/>
                 <w:szCs w:val="24"/>
               </w:rPr>
             </w:pPr>
@@ -8067,7 +8051,7 @@
             <w:pPr>
               <w:jc w:val="center"/>
               <w:rPr>
-                <w:rFonts w:ascii="Times New Roman" w:eastAsia="標楷體" w:hAnsi="Times New Roman" w:cs="Times New Roman" w:hint="eastAsia"/>
+                <w:rFonts w:ascii="Times New Roman" w:eastAsia="標楷體" w:hAnsi="Times New Roman" w:cs="Times New Roman"/>
                 <w:szCs w:val="24"/>
               </w:rPr>
             </w:pPr>
@@ -8099,7 +8083,7 @@
             <w:pPr>
               <w:jc w:val="center"/>
               <w:rPr>
-                <w:rFonts w:ascii="Times New Roman" w:eastAsia="標楷體" w:hAnsi="Times New Roman" w:cs="Times New Roman" w:hint="eastAsia"/>
+                <w:rFonts w:ascii="Times New Roman" w:eastAsia="標楷體" w:hAnsi="Times New Roman" w:cs="Times New Roman"/>
                 <w:szCs w:val="24"/>
               </w:rPr>
             </w:pPr>
@@ -8131,7 +8115,7 @@
             <w:pPr>
               <w:jc w:val="center"/>
               <w:rPr>
-                <w:rFonts w:ascii="Times New Roman" w:eastAsia="標楷體" w:hAnsi="Times New Roman" w:cs="Times New Roman" w:hint="eastAsia"/>
+                <w:rFonts w:ascii="Times New Roman" w:eastAsia="標楷體" w:hAnsi="Times New Roman" w:cs="Times New Roman"/>
                 <w:szCs w:val="24"/>
               </w:rPr>
             </w:pPr>
@@ -8155,7 +8139,7 @@
             <w:pPr>
               <w:jc w:val="center"/>
               <w:rPr>
-                <w:rFonts w:ascii="Times New Roman" w:eastAsia="標楷體" w:hAnsi="Times New Roman" w:cs="Times New Roman" w:hint="eastAsia"/>
+                <w:rFonts w:ascii="Times New Roman" w:eastAsia="標楷體" w:hAnsi="Times New Roman" w:cs="Times New Roman"/>
                 <w:szCs w:val="24"/>
               </w:rPr>
             </w:pPr>
@@ -8195,7 +8179,7 @@
             <w:pPr>
               <w:jc w:val="center"/>
               <w:rPr>
-                <w:rFonts w:ascii="Times New Roman" w:eastAsia="標楷體" w:hAnsi="Times New Roman" w:cs="Times New Roman" w:hint="eastAsia"/>
+                <w:rFonts w:ascii="Times New Roman" w:eastAsia="標楷體" w:hAnsi="Times New Roman" w:cs="Times New Roman"/>
                 <w:szCs w:val="24"/>
               </w:rPr>
             </w:pPr>
@@ -8224,7 +8208,7 @@
             <w:pPr>
               <w:jc w:val="center"/>
               <w:rPr>
-                <w:rFonts w:ascii="Times New Roman" w:eastAsia="標楷體" w:hAnsi="Times New Roman" w:cs="Times New Roman" w:hint="eastAsia"/>
+                <w:rFonts w:ascii="Times New Roman" w:eastAsia="標楷體" w:hAnsi="Times New Roman" w:cs="Times New Roman"/>
                 <w:szCs w:val="24"/>
               </w:rPr>
             </w:pPr>
@@ -8264,7 +8248,7 @@
             <w:pPr>
               <w:jc w:val="center"/>
               <w:rPr>
-                <w:rFonts w:ascii="Times New Roman" w:eastAsia="標楷體" w:hAnsi="Times New Roman" w:cs="Times New Roman" w:hint="eastAsia"/>
+                <w:rFonts w:ascii="Times New Roman" w:eastAsia="標楷體" w:hAnsi="Times New Roman" w:cs="Times New Roman"/>
                 <w:szCs w:val="24"/>
               </w:rPr>
             </w:pPr>
@@ -8285,7 +8269,7 @@
           <w:tab w:val="left" w:pos="714"/>
         </w:tabs>
         <w:rPr>
-          <w:rFonts w:ascii="Times New Roman" w:eastAsia="標楷體" w:hAnsi="Times New Roman" w:cs="Times New Roman" w:hint="eastAsia"/>
+          <w:rFonts w:ascii="Times New Roman" w:eastAsia="標楷體" w:hAnsi="Times New Roman" w:cs="Times New Roman"/>
           <w:szCs w:val="24"/>
         </w:rPr>
       </w:pPr>
@@ -8299,7 +8283,7 @@
         </w:numPr>
         <w:ind w:leftChars="0"/>
         <w:rPr>
-          <w:rFonts w:ascii="Times New Roman" w:eastAsia="標楷體" w:hAnsi="Times New Roman" w:cs="Times New Roman" w:hint="eastAsia"/>
+          <w:rFonts w:ascii="Times New Roman" w:eastAsia="標楷體" w:hAnsi="Times New Roman" w:cs="Times New Roman"/>
           <w:b/>
           <w:szCs w:val="24"/>
         </w:rPr>
@@ -8348,7 +8332,7 @@
             <w:pPr>
               <w:jc w:val="center"/>
               <w:rPr>
-                <w:rFonts w:ascii="Times New Roman" w:eastAsia="標楷體" w:hAnsi="Times New Roman" w:cs="Times New Roman" w:hint="eastAsia"/>
+                <w:rFonts w:ascii="Times New Roman" w:eastAsia="標楷體" w:hAnsi="Times New Roman" w:cs="Times New Roman"/>
                 <w:szCs w:val="24"/>
               </w:rPr>
             </w:pPr>
@@ -8380,7 +8364,7 @@
             <w:pPr>
               <w:jc w:val="center"/>
               <w:rPr>
-                <w:rFonts w:ascii="Times New Roman" w:eastAsia="標楷體" w:hAnsi="Times New Roman" w:cs="Times New Roman" w:hint="eastAsia"/>
+                <w:rFonts w:ascii="Times New Roman" w:eastAsia="標楷體" w:hAnsi="Times New Roman" w:cs="Times New Roman"/>
                 <w:szCs w:val="24"/>
               </w:rPr>
             </w:pPr>
@@ -8412,7 +8396,7 @@
             <w:pPr>
               <w:jc w:val="center"/>
               <w:rPr>
-                <w:rFonts w:ascii="Times New Roman" w:eastAsia="標楷體" w:hAnsi="Times New Roman" w:cs="Times New Roman" w:hint="eastAsia"/>
+                <w:rFonts w:ascii="Times New Roman" w:eastAsia="標楷體" w:hAnsi="Times New Roman" w:cs="Times New Roman"/>
                 <w:szCs w:val="24"/>
               </w:rPr>
             </w:pPr>
@@ -8444,7 +8428,7 @@
             <w:pPr>
               <w:jc w:val="center"/>
               <w:rPr>
-                <w:rFonts w:ascii="Times New Roman" w:eastAsia="標楷體" w:hAnsi="Times New Roman" w:cs="Times New Roman" w:hint="eastAsia"/>
+                <w:rFonts w:ascii="Times New Roman" w:eastAsia="標楷體" w:hAnsi="Times New Roman" w:cs="Times New Roman"/>
                 <w:szCs w:val="24"/>
               </w:rPr>
             </w:pPr>
@@ -8476,7 +8460,7 @@
             <w:pPr>
               <w:jc w:val="center"/>
               <w:rPr>
-                <w:rFonts w:ascii="Times New Roman" w:eastAsia="標楷體" w:hAnsi="Times New Roman" w:cs="Times New Roman" w:hint="eastAsia"/>
+                <w:rFonts w:ascii="Times New Roman" w:eastAsia="標楷體" w:hAnsi="Times New Roman" w:cs="Times New Roman"/>
                 <w:szCs w:val="24"/>
               </w:rPr>
             </w:pPr>
@@ -8508,7 +8492,7 @@
             <w:pPr>
               <w:jc w:val="center"/>
               <w:rPr>
-                <w:rFonts w:ascii="Times New Roman" w:eastAsia="標楷體" w:hAnsi="Times New Roman" w:cs="Times New Roman" w:hint="eastAsia"/>
+                <w:rFonts w:ascii="Times New Roman" w:eastAsia="標楷體" w:hAnsi="Times New Roman" w:cs="Times New Roman"/>
                 <w:szCs w:val="24"/>
               </w:rPr>
             </w:pPr>
@@ -8542,7 +8526,7 @@
             <w:pPr>
               <w:jc w:val="center"/>
               <w:rPr>
-                <w:rFonts w:ascii="Times New Roman" w:eastAsia="標楷體" w:hAnsi="Times New Roman" w:cs="Times New Roman" w:hint="eastAsia"/>
+                <w:rFonts w:ascii="Times New Roman" w:eastAsia="標楷體" w:hAnsi="Times New Roman" w:cs="Times New Roman"/>
                 <w:szCs w:val="24"/>
               </w:rPr>
             </w:pPr>
@@ -8588,7 +8572,7 @@
             <w:pPr>
               <w:jc w:val="center"/>
               <w:rPr>
-                <w:rFonts w:ascii="Times New Roman" w:eastAsia="標楷體" w:hAnsi="Times New Roman" w:cs="Times New Roman" w:hint="eastAsia"/>
+                <w:rFonts w:ascii="Times New Roman" w:eastAsia="標楷體" w:hAnsi="Times New Roman" w:cs="Times New Roman"/>
                 <w:szCs w:val="24"/>
               </w:rPr>
             </w:pPr>
@@ -8620,7 +8604,7 @@
             <w:pPr>
               <w:jc w:val="center"/>
               <w:rPr>
-                <w:rFonts w:ascii="Times New Roman" w:eastAsia="標楷體" w:hAnsi="Times New Roman" w:cs="Times New Roman" w:hint="eastAsia"/>
+                <w:rFonts w:ascii="Times New Roman" w:eastAsia="標楷體" w:hAnsi="Times New Roman" w:cs="Times New Roman"/>
                 <w:szCs w:val="24"/>
               </w:rPr>
             </w:pPr>
@@ -8638,7 +8622,7 @@
             <w:pPr>
               <w:jc w:val="center"/>
               <w:rPr>
-                <w:rFonts w:ascii="Times New Roman" w:eastAsia="標楷體" w:hAnsi="Times New Roman" w:cs="Times New Roman" w:hint="eastAsia"/>
+                <w:rFonts w:ascii="Times New Roman" w:eastAsia="標楷體" w:hAnsi="Times New Roman" w:cs="Times New Roman"/>
                 <w:szCs w:val="24"/>
               </w:rPr>
             </w:pPr>
@@ -8670,7 +8654,7 @@
             <w:pPr>
               <w:jc w:val="center"/>
               <w:rPr>
-                <w:rFonts w:ascii="Times New Roman" w:eastAsia="標楷體" w:hAnsi="Times New Roman" w:cs="Times New Roman" w:hint="eastAsia"/>
+                <w:rFonts w:ascii="Times New Roman" w:eastAsia="標楷體" w:hAnsi="Times New Roman" w:cs="Times New Roman"/>
                 <w:szCs w:val="24"/>
               </w:rPr>
             </w:pPr>
@@ -8694,7 +8678,7 @@
             <w:pPr>
               <w:jc w:val="center"/>
               <w:rPr>
-                <w:rFonts w:ascii="Times New Roman" w:eastAsia="標楷體" w:hAnsi="Times New Roman" w:cs="Times New Roman" w:hint="eastAsia"/>
+                <w:rFonts w:ascii="Times New Roman" w:eastAsia="標楷體" w:hAnsi="Times New Roman" w:cs="Times New Roman"/>
                 <w:szCs w:val="24"/>
               </w:rPr>
             </w:pPr>
@@ -8734,7 +8718,7 @@
             <w:pPr>
               <w:jc w:val="center"/>
               <w:rPr>
-                <w:rFonts w:ascii="Times New Roman" w:eastAsia="標楷體" w:hAnsi="Times New Roman" w:cs="Times New Roman" w:hint="eastAsia"/>
+                <w:rFonts w:ascii="Times New Roman" w:eastAsia="標楷體" w:hAnsi="Times New Roman" w:cs="Times New Roman"/>
                 <w:szCs w:val="24"/>
               </w:rPr>
             </w:pPr>
@@ -8763,7 +8747,7 @@
             <w:pPr>
               <w:jc w:val="center"/>
               <w:rPr>
-                <w:rFonts w:ascii="Times New Roman" w:eastAsia="標楷體" w:hAnsi="Times New Roman" w:cs="Times New Roman" w:hint="eastAsia"/>
+                <w:rFonts w:ascii="Times New Roman" w:eastAsia="標楷體" w:hAnsi="Times New Roman" w:cs="Times New Roman"/>
                 <w:szCs w:val="24"/>
               </w:rPr>
             </w:pPr>
@@ -8803,7 +8787,7 @@
             <w:pPr>
               <w:jc w:val="center"/>
               <w:rPr>
-                <w:rFonts w:ascii="Times New Roman" w:eastAsia="標楷體" w:hAnsi="Times New Roman" w:cs="Times New Roman" w:hint="eastAsia"/>
+                <w:rFonts w:ascii="Times New Roman" w:eastAsia="標楷體" w:hAnsi="Times New Roman" w:cs="Times New Roman"/>
                 <w:szCs w:val="24"/>
               </w:rPr>
             </w:pPr>
@@ -8835,73 +8819,169 @@
     <w:p>
       <w:pPr>
         <w:rPr>
+          <w:rFonts w:ascii="Times New Roman" w:eastAsia="標楷體" w:hAnsi="Times New Roman" w:cs="Times New Roman"/>
+          <w:szCs w:val="24"/>
+        </w:rPr>
+      </w:pPr>
+      <w:r>
+        <w:rPr>
           <w:rFonts w:ascii="Times New Roman" w:eastAsia="標楷體" w:hAnsi="Times New Roman" w:cs="Times New Roman" w:hint="eastAsia"/>
           <w:szCs w:val="24"/>
         </w:rPr>
+        <w:t>*</w:t>
+      </w:r>
+      <w:r>
+        <w:rPr>
+          <w:rFonts w:ascii="Times New Roman" w:eastAsia="標楷體" w:hAnsi="Times New Roman" w:cs="Times New Roman" w:hint="eastAsia"/>
+          <w:szCs w:val="24"/>
+        </w:rPr>
+        <w:t>說明：</w:t>
+      </w:r>
+      <w:r>
+        <w:rPr>
+          <w:rFonts w:ascii="Times New Roman" w:eastAsia="標楷體" w:hAnsi="Times New Roman" w:cs="Times New Roman" w:hint="eastAsia"/>
+          <w:szCs w:val="24"/>
+        </w:rPr>
+        <w:t>此功能為使用者將職缺加入最愛</w:t>
+      </w:r>
+      <w:r>
+        <w:rPr>
+          <w:rFonts w:ascii="Times New Roman" w:eastAsia="標楷體" w:hAnsi="Times New Roman" w:cs="Times New Roman" w:hint="eastAsia"/>
+          <w:szCs w:val="24"/>
+        </w:rPr>
+        <w:t>，</w:t>
+      </w:r>
+      <w:r>
+        <w:rPr>
+          <w:rFonts w:ascii="Times New Roman" w:eastAsia="標楷體" w:hAnsi="Times New Roman" w:cs="Times New Roman" w:hint="eastAsia"/>
+          <w:szCs w:val="24"/>
+        </w:rPr>
+        <w:t>我們</w:t>
+      </w:r>
+      <w:r>
+        <w:rPr>
+          <w:rFonts w:ascii="Times New Roman" w:eastAsia="標楷體" w:hAnsi="Times New Roman" w:cs="Times New Roman" w:hint="eastAsia"/>
+          <w:szCs w:val="24"/>
+        </w:rPr>
+        <w:t>也</w:t>
+      </w:r>
+      <w:r>
+        <w:rPr>
+          <w:rFonts w:ascii="Times New Roman" w:eastAsia="標楷體" w:hAnsi="Times New Roman" w:cs="Times New Roman" w:hint="eastAsia"/>
+          <w:szCs w:val="24"/>
+        </w:rPr>
+        <w:t>會在功能說明</w:t>
+      </w:r>
+      <w:r>
+        <w:rPr>
+          <w:rFonts w:ascii="Times New Roman" w:eastAsia="標楷體" w:hAnsi="Times New Roman" w:cs="Times New Roman" w:hint="eastAsia"/>
+          <w:szCs w:val="24"/>
+        </w:rPr>
+        <w:t>的部分</w:t>
+      </w:r>
+      <w:r>
+        <w:rPr>
+          <w:rFonts w:ascii="Times New Roman" w:eastAsia="標楷體" w:hAnsi="Times New Roman" w:cs="Times New Roman" w:hint="eastAsia"/>
+          <w:szCs w:val="24"/>
+        </w:rPr>
+        <w:t>描述這項功能。</w:t>
+      </w:r>
+    </w:p>
+    <w:p>
+      <w:pPr>
+        <w:rPr>
+          <w:rFonts w:ascii="Times New Roman" w:eastAsia="標楷體" w:hAnsi="Times New Roman" w:cs="Times New Roman"/>
+          <w:szCs w:val="24"/>
+        </w:rPr>
       </w:pPr>
-      <w:r>
+    </w:p>
+    <w:p>
+      <w:pPr>
+        <w:rPr>
+          <w:rFonts w:ascii="Times New Roman" w:eastAsia="標楷體" w:hAnsi="Times New Roman" w:cs="Times New Roman"/>
+          <w:szCs w:val="24"/>
+        </w:rPr>
+      </w:pPr>
+    </w:p>
+    <w:p>
+      <w:pPr>
+        <w:rPr>
+          <w:rFonts w:ascii="Times New Roman" w:eastAsia="標楷體" w:hAnsi="Times New Roman" w:cs="Times New Roman"/>
+          <w:szCs w:val="24"/>
+        </w:rPr>
+      </w:pPr>
+    </w:p>
+    <w:p>
+      <w:pPr>
+        <w:rPr>
+          <w:rFonts w:ascii="Times New Roman" w:eastAsia="標楷體" w:hAnsi="Times New Roman" w:cs="Times New Roman"/>
+          <w:szCs w:val="24"/>
+        </w:rPr>
+      </w:pPr>
+    </w:p>
+    <w:p>
+      <w:pPr>
+        <w:rPr>
+          <w:rFonts w:ascii="Times New Roman" w:eastAsia="標楷體" w:hAnsi="Times New Roman" w:cs="Times New Roman"/>
+          <w:szCs w:val="24"/>
+        </w:rPr>
+      </w:pPr>
+    </w:p>
+    <w:p>
+      <w:pPr>
+        <w:rPr>
+          <w:rFonts w:ascii="Times New Roman" w:eastAsia="標楷體" w:hAnsi="Times New Roman" w:cs="Times New Roman"/>
+          <w:szCs w:val="24"/>
+        </w:rPr>
+      </w:pPr>
+    </w:p>
+    <w:p>
+      <w:pPr>
+        <w:rPr>
+          <w:rFonts w:ascii="Times New Roman" w:eastAsia="標楷體" w:hAnsi="Times New Roman" w:cs="Times New Roman"/>
+          <w:szCs w:val="24"/>
+        </w:rPr>
+      </w:pPr>
+    </w:p>
+    <w:p>
+      <w:pPr>
+        <w:rPr>
+          <w:rFonts w:ascii="Times New Roman" w:eastAsia="標楷體" w:hAnsi="Times New Roman" w:cs="Times New Roman"/>
+          <w:szCs w:val="24"/>
+        </w:rPr>
+      </w:pPr>
+    </w:p>
+    <w:p>
+      <w:pPr>
+        <w:rPr>
+          <w:rFonts w:ascii="Times New Roman" w:eastAsia="標楷體" w:hAnsi="Times New Roman" w:cs="Times New Roman"/>
+          <w:szCs w:val="24"/>
+        </w:rPr>
+      </w:pPr>
+    </w:p>
+    <w:p>
+      <w:pPr>
+        <w:rPr>
+          <w:rFonts w:ascii="Times New Roman" w:eastAsia="標楷體" w:hAnsi="Times New Roman" w:cs="Times New Roman"/>
+          <w:szCs w:val="24"/>
+        </w:rPr>
+      </w:pPr>
+    </w:p>
+    <w:p>
+      <w:pPr>
+        <w:rPr>
+          <w:rFonts w:ascii="Times New Roman" w:eastAsia="標楷體" w:hAnsi="Times New Roman" w:cs="Times New Roman"/>
+          <w:szCs w:val="24"/>
+        </w:rPr>
+      </w:pPr>
+    </w:p>
+    <w:p>
+      <w:pPr>
         <w:rPr>
           <w:rFonts w:ascii="Times New Roman" w:eastAsia="標楷體" w:hAnsi="Times New Roman" w:cs="Times New Roman" w:hint="eastAsia"/>
           <w:szCs w:val="24"/>
         </w:rPr>
-        <w:t>*</w:t>
-      </w:r>
-      <w:r>
-        <w:rPr>
-          <w:rFonts w:ascii="Times New Roman" w:eastAsia="標楷體" w:hAnsi="Times New Roman" w:cs="Times New Roman" w:hint="eastAsia"/>
-          <w:szCs w:val="24"/>
-        </w:rPr>
-        <w:t>說明：</w:t>
-      </w:r>
-      <w:r>
-        <w:rPr>
-          <w:rFonts w:ascii="Times New Roman" w:eastAsia="標楷體" w:hAnsi="Times New Roman" w:cs="Times New Roman" w:hint="eastAsia"/>
-          <w:szCs w:val="24"/>
-        </w:rPr>
-        <w:t>此功能為使用者將職缺加入最愛</w:t>
-      </w:r>
-      <w:r>
-        <w:rPr>
-          <w:rFonts w:ascii="Times New Roman" w:eastAsia="標楷體" w:hAnsi="Times New Roman" w:cs="Times New Roman" w:hint="eastAsia"/>
-          <w:szCs w:val="24"/>
-        </w:rPr>
-        <w:t>，</w:t>
-      </w:r>
-      <w:r>
-        <w:rPr>
-          <w:rFonts w:ascii="Times New Roman" w:eastAsia="標楷體" w:hAnsi="Times New Roman" w:cs="Times New Roman" w:hint="eastAsia"/>
-          <w:szCs w:val="24"/>
-        </w:rPr>
-        <w:t>我們</w:t>
-      </w:r>
-      <w:r>
-        <w:rPr>
-          <w:rFonts w:ascii="Times New Roman" w:eastAsia="標楷體" w:hAnsi="Times New Roman" w:cs="Times New Roman" w:hint="eastAsia"/>
-          <w:szCs w:val="24"/>
-        </w:rPr>
-        <w:t>也</w:t>
-      </w:r>
-      <w:r>
-        <w:rPr>
-          <w:rFonts w:ascii="Times New Roman" w:eastAsia="標楷體" w:hAnsi="Times New Roman" w:cs="Times New Roman" w:hint="eastAsia"/>
-          <w:szCs w:val="24"/>
-        </w:rPr>
-        <w:t>會在功能說明</w:t>
-      </w:r>
-      <w:r>
-        <w:rPr>
-          <w:rFonts w:ascii="Times New Roman" w:eastAsia="標楷體" w:hAnsi="Times New Roman" w:cs="Times New Roman" w:hint="eastAsia"/>
-          <w:szCs w:val="24"/>
-        </w:rPr>
-        <w:t>的部分</w:t>
-      </w:r>
-      <w:r>
-        <w:rPr>
-          <w:rFonts w:ascii="Times New Roman" w:eastAsia="標楷體" w:hAnsi="Times New Roman" w:cs="Times New Roman" w:hint="eastAsia"/>
-          <w:szCs w:val="24"/>
-        </w:rPr>
-        <w:t>描述這項功能。</w:t>
-      </w:r>
+      </w:pPr>
     </w:p>
     <w:p>
       <w:pPr>
@@ -8912,18 +8992,138 @@
         </w:numPr>
         <w:ind w:leftChars="0"/>
         <w:rPr>
+          <w:rFonts w:ascii="Times New Roman" w:eastAsia="標楷體" w:hAnsi="Times New Roman" w:cs="Times New Roman"/>
+          <w:sz w:val="36"/>
+          <w:szCs w:val="36"/>
+        </w:rPr>
+      </w:pPr>
+      <w:r>
+        <w:rPr>
+          <w:rFonts w:ascii="Times New Roman" w:eastAsia="標楷體" w:hAnsi="Times New Roman" w:cs="Times New Roman"/>
+          <w:sz w:val="36"/>
+          <w:szCs w:val="36"/>
+        </w:rPr>
+        <w:lastRenderedPageBreak/>
+        <w:drawing>
+          <wp:anchor distT="0" distB="0" distL="114300" distR="114300" simplePos="0" relativeHeight="251661312" behindDoc="0" locked="0" layoutInCell="1" allowOverlap="1" wp14:anchorId="6B642AE3" wp14:editId="1DFB320F">
+            <wp:simplePos x="0" y="0"/>
+            <wp:positionH relativeFrom="column">
+              <wp:posOffset>-16739</wp:posOffset>
+            </wp:positionH>
+            <wp:positionV relativeFrom="page">
+              <wp:posOffset>1484783</wp:posOffset>
+            </wp:positionV>
+            <wp:extent cx="5274310" cy="2966720"/>
+            <wp:effectExtent l="0" t="0" r="2540" b="5080"/>
+            <wp:wrapTopAndBottom/>
+            <wp:docPr id="59" name="圖片 59"/>
+            <wp:cNvGraphicFramePr>
+              <a:graphicFrameLocks xmlns:a="http://schemas.openxmlformats.org/drawingml/2006/main" noChangeAspect="1"/>
+            </wp:cNvGraphicFramePr>
+            <a:graphic xmlns:a="http://schemas.openxmlformats.org/drawingml/2006/main">
+              <a:graphicData uri="http://schemas.openxmlformats.org/drawingml/2006/picture">
+                <pic:pic xmlns:pic="http://schemas.openxmlformats.org/drawingml/2006/picture">
+                  <pic:nvPicPr>
+                    <pic:cNvPr id="1" name=""/>
+                    <pic:cNvPicPr/>
+                  </pic:nvPicPr>
+                  <pic:blipFill>
+                    <a:blip r:embed="rId6"/>
+                    <a:stretch>
+                      <a:fillRect/>
+                    </a:stretch>
+                  </pic:blipFill>
+                  <pic:spPr>
+                    <a:xfrm>
+                      <a:off x="0" y="0"/>
+                      <a:ext cx="5274310" cy="2966720"/>
+                    </a:xfrm>
+                    <a:prstGeom prst="rect">
+                      <a:avLst/>
+                    </a:prstGeom>
+                  </pic:spPr>
+                </pic:pic>
+              </a:graphicData>
+            </a:graphic>
+          </wp:anchor>
+        </w:drawing>
+      </w:r>
+      <w:r>
+        <w:rPr>
           <w:rFonts w:ascii="Times New Roman" w:eastAsia="標楷體" w:hAnsi="Times New Roman" w:cs="Times New Roman" w:hint="eastAsia"/>
           <w:sz w:val="36"/>
           <w:szCs w:val="36"/>
         </w:rPr>
-      </w:pPr>
-      <w:r>
+        <w:t>E</w:t>
+      </w:r>
+      <w:r>
+        <w:rPr>
+          <w:rFonts w:ascii="Times New Roman" w:eastAsia="標楷體" w:hAnsi="Times New Roman" w:cs="Times New Roman"/>
+          <w:sz w:val="36"/>
+          <w:szCs w:val="36"/>
+        </w:rPr>
+        <w:t>R Model</w:t>
+      </w:r>
+      <w:r>
+        <w:rPr>
+          <w:rFonts w:ascii="Times New Roman" w:eastAsia="標楷體" w:hAnsi="Times New Roman" w:cs="Times New Roman"/>
+          <w:sz w:val="36"/>
+          <w:szCs w:val="36"/>
+        </w:rPr>
+        <w:t>s</w:t>
+      </w:r>
+    </w:p>
+    <w:p>
+      <w:pPr>
         <w:rPr>
           <w:rFonts w:ascii="Times New Roman" w:eastAsia="標楷體" w:hAnsi="Times New Roman" w:cs="Times New Roman" w:hint="eastAsia"/>
           <w:sz w:val="36"/>
           <w:szCs w:val="36"/>
         </w:rPr>
-        <w:t>E</w:t>
+      </w:pPr>
+      <w:r>
+        <w:rPr>
+          <w:rFonts w:ascii="Times New Roman" w:eastAsia="標楷體" w:hAnsi="Times New Roman" w:cs="Times New Roman" w:hint="eastAsia"/>
+          <w:szCs w:val="24"/>
+        </w:rPr>
+        <w:t xml:space="preserve">　　</w:t>
+      </w:r>
+      <w:bookmarkStart w:id="0" w:name="_GoBack"/>
+      <w:bookmarkEnd w:id="0"/>
+      <w:r>
+        <w:rPr>
+          <w:rFonts w:ascii="Times New Roman" w:eastAsia="標楷體" w:hAnsi="Times New Roman" w:cs="Times New Roman" w:hint="eastAsia"/>
+          <w:szCs w:val="24"/>
+        </w:rPr>
+        <w:t>上圖為原本的</w:t>
+      </w:r>
+      <w:r>
+        <w:rPr>
+          <w:rFonts w:ascii="Times New Roman" w:eastAsia="標楷體" w:hAnsi="Times New Roman" w:cs="Times New Roman" w:hint="eastAsia"/>
+          <w:szCs w:val="24"/>
+        </w:rPr>
+        <w:t>ER</w:t>
+      </w:r>
+      <w:r>
+        <w:rPr>
+          <w:rFonts w:ascii="Times New Roman" w:eastAsia="標楷體" w:hAnsi="Times New Roman" w:cs="Times New Roman"/>
+          <w:szCs w:val="24"/>
+        </w:rPr>
+        <w:t xml:space="preserve"> Model</w:t>
+      </w:r>
+      <w:r>
+        <w:rPr>
+          <w:rFonts w:ascii="Times New Roman" w:eastAsia="標楷體" w:hAnsi="Times New Roman" w:cs="Times New Roman" w:hint="eastAsia"/>
+          <w:szCs w:val="24"/>
+        </w:rPr>
+        <w:t>，下圖為最後的</w:t>
+      </w:r>
+      <w:r>
+        <w:rPr>
+          <w:rFonts w:ascii="Times New Roman" w:eastAsia="標楷體" w:hAnsi="Times New Roman" w:cs="Times New Roman" w:hint="eastAsia"/>
+          <w:szCs w:val="24"/>
+        </w:rPr>
+        <w:t>ER M</w:t>
       </w:r>
       <w:r>
         <w:rPr>
@@ -8931,16 +9131,106 @@
           <w:sz w:val="36"/>
           <w:szCs w:val="36"/>
         </w:rPr>
-        <w:t>R Model</w:t>
-      </w:r>
-      <w:r>
+        <w:drawing>
+          <wp:anchor distT="0" distB="0" distL="114300" distR="114300" simplePos="0" relativeHeight="251659264" behindDoc="0" locked="0" layoutInCell="1" allowOverlap="1" wp14:anchorId="48DFE539" wp14:editId="0DABABDB">
+            <wp:simplePos x="0" y="0"/>
+            <wp:positionH relativeFrom="column">
+              <wp:posOffset>19050</wp:posOffset>
+            </wp:positionH>
+            <wp:positionV relativeFrom="page">
+              <wp:posOffset>4954829</wp:posOffset>
+            </wp:positionV>
+            <wp:extent cx="5274310" cy="2966720"/>
+            <wp:effectExtent l="0" t="0" r="2540" b="5080"/>
+            <wp:wrapTopAndBottom/>
+            <wp:docPr id="1" name="圖片 1"/>
+            <wp:cNvGraphicFramePr>
+              <a:graphicFrameLocks xmlns:a="http://schemas.openxmlformats.org/drawingml/2006/main" noChangeAspect="1"/>
+            </wp:cNvGraphicFramePr>
+            <a:graphic xmlns:a="http://schemas.openxmlformats.org/drawingml/2006/main">
+              <a:graphicData uri="http://schemas.openxmlformats.org/drawingml/2006/picture">
+                <pic:pic xmlns:pic="http://schemas.openxmlformats.org/drawingml/2006/picture">
+                  <pic:nvPicPr>
+                    <pic:cNvPr id="1" name=""/>
+                    <pic:cNvPicPr/>
+                  </pic:nvPicPr>
+                  <pic:blipFill>
+                    <a:blip r:embed="rId7"/>
+                    <a:stretch>
+                      <a:fillRect/>
+                    </a:stretch>
+                  </pic:blipFill>
+                  <pic:spPr>
+                    <a:xfrm>
+                      <a:off x="0" y="0"/>
+                      <a:ext cx="5274310" cy="2966720"/>
+                    </a:xfrm>
+                    <a:prstGeom prst="rect">
+                      <a:avLst/>
+                    </a:prstGeom>
+                  </pic:spPr>
+                </pic:pic>
+              </a:graphicData>
+            </a:graphic>
+            <wp14:sizeRelH relativeFrom="margin">
+              <wp14:pctWidth>0</wp14:pctWidth>
+            </wp14:sizeRelH>
+            <wp14:sizeRelV relativeFrom="margin">
+              <wp14:pctHeight>0</wp14:pctHeight>
+            </wp14:sizeRelV>
+          </wp:anchor>
+        </w:drawing>
+      </w:r>
+      <w:r>
+        <w:rPr>
+          <w:rFonts w:ascii="Times New Roman" w:eastAsia="標楷體" w:hAnsi="Times New Roman" w:cs="Times New Roman"/>
+          <w:szCs w:val="24"/>
+        </w:rPr>
+        <w:t>odel</w:t>
+      </w:r>
+      <w:r>
+        <w:rPr>
+          <w:rFonts w:ascii="Times New Roman" w:eastAsia="標楷體" w:hAnsi="Times New Roman" w:cs="Times New Roman" w:hint="eastAsia"/>
+          <w:szCs w:val="24"/>
+        </w:rPr>
+        <w:t>。</w:t>
+      </w:r>
+    </w:p>
+    <w:p>
+      <w:pPr>
         <w:rPr>
           <w:rFonts w:ascii="Times New Roman" w:eastAsia="標楷體" w:hAnsi="Times New Roman" w:cs="Times New Roman"/>
           <w:sz w:val="36"/>
           <w:szCs w:val="36"/>
         </w:rPr>
-        <w:t>s</w:t>
-      </w:r>
+      </w:pPr>
+    </w:p>
+    <w:p>
+      <w:pPr>
+        <w:rPr>
+          <w:rFonts w:ascii="Times New Roman" w:eastAsia="標楷體" w:hAnsi="Times New Roman" w:cs="Times New Roman"/>
+          <w:sz w:val="36"/>
+          <w:szCs w:val="36"/>
+        </w:rPr>
+      </w:pPr>
+    </w:p>
+    <w:p>
+      <w:pPr>
+        <w:rPr>
+          <w:rFonts w:ascii="Times New Roman" w:eastAsia="標楷體" w:hAnsi="Times New Roman" w:cs="Times New Roman"/>
+          <w:sz w:val="36"/>
+          <w:szCs w:val="36"/>
+        </w:rPr>
+      </w:pPr>
+    </w:p>
+    <w:p>
+      <w:pPr>
+        <w:rPr>
+          <w:rFonts w:ascii="Times New Roman" w:eastAsia="標楷體" w:hAnsi="Times New Roman" w:cs="Times New Roman" w:hint="eastAsia"/>
+          <w:sz w:val="36"/>
+          <w:szCs w:val="36"/>
+        </w:rPr>
+      </w:pPr>
     </w:p>
     <w:p>
       <w:pPr>
@@ -8962,6 +9252,7 @@
           <w:sz w:val="36"/>
           <w:szCs w:val="36"/>
         </w:rPr>
+        <w:lastRenderedPageBreak/>
         <w:t>D</w:t>
       </w:r>
       <w:r>
@@ -9013,7 +9304,7 @@
         </w:numPr>
         <w:ind w:leftChars="0"/>
         <w:rPr>
-          <w:rFonts w:ascii="Times New Roman" w:eastAsia="標楷體" w:hAnsi="Times New Roman" w:cs="Times New Roman" w:hint="eastAsia"/>
+          <w:rFonts w:ascii="Times New Roman" w:eastAsia="標楷體" w:hAnsi="Times New Roman" w:cs="Times New Roman"/>
           <w:sz w:val="36"/>
           <w:szCs w:val="36"/>
         </w:rPr>
@@ -9106,18 +9397,17 @@
         </w:numPr>
         <w:ind w:leftChars="0"/>
         <w:rPr>
+          <w:rFonts w:ascii="Times New Roman" w:eastAsia="標楷體" w:hAnsi="Times New Roman" w:cs="Times New Roman"/>
+          <w:sz w:val="36"/>
+          <w:szCs w:val="36"/>
+        </w:rPr>
+      </w:pPr>
+      <w:r>
+        <w:rPr>
           <w:rFonts w:ascii="Times New Roman" w:eastAsia="標楷體" w:hAnsi="Times New Roman" w:cs="Times New Roman" w:hint="eastAsia"/>
           <w:sz w:val="36"/>
           <w:szCs w:val="36"/>
         </w:rPr>
-      </w:pPr>
-      <w:r>
-        <w:rPr>
-          <w:rFonts w:ascii="Times New Roman" w:eastAsia="標楷體" w:hAnsi="Times New Roman" w:cs="Times New Roman" w:hint="eastAsia"/>
-          <w:sz w:val="36"/>
-          <w:szCs w:val="36"/>
-        </w:rPr>
-        <w:lastRenderedPageBreak/>
         <w:t>F</w:t>
       </w:r>
       <w:r>
@@ -9138,7 +9428,7 @@
         </w:numPr>
         <w:ind w:leftChars="0"/>
         <w:rPr>
-          <w:rFonts w:ascii="Times New Roman" w:eastAsia="標楷體" w:hAnsi="Times New Roman" w:cs="Times New Roman" w:hint="eastAsia"/>
+          <w:rFonts w:ascii="Times New Roman" w:eastAsia="標楷體" w:hAnsi="Times New Roman" w:cs="Times New Roman"/>
           <w:sz w:val="36"/>
           <w:szCs w:val="36"/>
         </w:rPr>
@@ -9816,6 +10106,7 @@
   <w:style w:type="character" w:default="1" w:styleId="a0">
     <w:name w:val="Default Paragraph Font"/>
     <w:uiPriority w:val="1"/>
+    <w:semiHidden/>
     <w:unhideWhenUsed/>
   </w:style>
   <w:style w:type="table" w:default="1" w:styleId="a1">

</xml_diff>

<commit_message>
part 1 & part of part 2
</commit_message>
<xml_diff>
--- a/Report/Project_Team29.docx
+++ b/Report/Project_Team29.docx
@@ -179,7 +179,21 @@
           <w:rFonts w:ascii="Times New Roman" w:eastAsia="標楷體" w:hAnsi="Times New Roman" w:cs="Times New Roman" w:hint="eastAsia"/>
           <w:szCs w:val="24"/>
         </w:rPr>
-        <w:t>公司、職缺資訊、地域、職缺類別、使用者資訊</w:t>
+        <w:t>公司</w:t>
+      </w:r>
+      <w:r>
+        <w:rPr>
+          <w:rFonts w:ascii="Times New Roman" w:eastAsia="標楷體" w:hAnsi="Times New Roman" w:cs="Times New Roman" w:hint="eastAsia"/>
+          <w:szCs w:val="24"/>
+        </w:rPr>
+        <w:t>資訊</w:t>
+      </w:r>
+      <w:r>
+        <w:rPr>
+          <w:rFonts w:ascii="Times New Roman" w:eastAsia="標楷體" w:hAnsi="Times New Roman" w:cs="Times New Roman" w:hint="eastAsia"/>
+          <w:szCs w:val="24"/>
+        </w:rPr>
+        <w:t>、職缺資訊、地域、職缺類別、使用者資訊</w:t>
       </w:r>
       <w:r>
         <w:rPr>
@@ -214,7 +228,21 @@
           <w:rFonts w:ascii="Times New Roman" w:eastAsia="標楷體" w:hAnsi="Times New Roman" w:cs="Times New Roman" w:hint="eastAsia"/>
           <w:szCs w:val="24"/>
         </w:rPr>
-        <w:t>其中資料公司、職缺資訊</w:t>
+        <w:t>其中公司</w:t>
+      </w:r>
+      <w:r>
+        <w:rPr>
+          <w:rFonts w:ascii="Times New Roman" w:eastAsia="標楷體" w:hAnsi="Times New Roman" w:cs="Times New Roman" w:hint="eastAsia"/>
+          <w:szCs w:val="24"/>
+        </w:rPr>
+        <w:t>資訊</w:t>
+      </w:r>
+      <w:r>
+        <w:rPr>
+          <w:rFonts w:ascii="Times New Roman" w:eastAsia="標楷體" w:hAnsi="Times New Roman" w:cs="Times New Roman" w:hint="eastAsia"/>
+          <w:szCs w:val="24"/>
+        </w:rPr>
+        <w:t>、職缺資訊</w:t>
       </w:r>
       <w:r>
         <w:rPr>
@@ -260,26 +288,57 @@
           <w:rFonts w:ascii="Times New Roman" w:eastAsia="標楷體" w:hAnsi="Times New Roman" w:cs="Times New Roman" w:hint="eastAsia"/>
           <w:szCs w:val="24"/>
         </w:rPr>
-        <w:t>和職缺類別的來源，是我們由</w:t>
-      </w:r>
-      <w:hyperlink r:id="rId5" w:history="1">
-        <w:r>
-          <w:rPr>
-            <w:rStyle w:val="a4"/>
-            <w:rFonts w:ascii="Times New Roman" w:eastAsia="標楷體" w:hAnsi="Times New Roman" w:cs="Times New Roman" w:hint="eastAsia"/>
-            <w:szCs w:val="24"/>
-          </w:rPr>
-          <w:t>1111</w:t>
-        </w:r>
-        <w:r>
-          <w:rPr>
-            <w:rStyle w:val="a4"/>
-            <w:rFonts w:ascii="Times New Roman" w:eastAsia="標楷體" w:hAnsi="Times New Roman" w:cs="Times New Roman" w:hint="eastAsia"/>
-            <w:szCs w:val="24"/>
-          </w:rPr>
-          <w:t>人力銀行</w:t>
-        </w:r>
-      </w:hyperlink>
+        <w:t>和</w:t>
+      </w:r>
+      <w:proofErr w:type="gramStart"/>
+      <w:r>
+        <w:rPr>
+          <w:rFonts w:ascii="Times New Roman" w:eastAsia="標楷體" w:hAnsi="Times New Roman" w:cs="Times New Roman" w:hint="eastAsia"/>
+          <w:szCs w:val="24"/>
+        </w:rPr>
+        <w:t>職缺</w:t>
+      </w:r>
+      <w:proofErr w:type="gramEnd"/>
+      <w:r>
+        <w:rPr>
+          <w:rFonts w:ascii="Times New Roman" w:eastAsia="標楷體" w:hAnsi="Times New Roman" w:cs="Times New Roman" w:hint="eastAsia"/>
+          <w:szCs w:val="24"/>
+        </w:rPr>
+        <w:t>類別的來源，是我們由</w:t>
+      </w:r>
+      <w:r>
+        <w:fldChar w:fldCharType="begin"/>
+      </w:r>
+      <w:r>
+        <w:instrText xml:space="preserve"> HYPERLINK "https://www.1111.com.tw/" </w:instrText>
+      </w:r>
+      <w:r>
+        <w:fldChar w:fldCharType="separate"/>
+      </w:r>
+      <w:r>
+        <w:rPr>
+          <w:rStyle w:val="a4"/>
+          <w:rFonts w:ascii="Times New Roman" w:eastAsia="標楷體" w:hAnsi="Times New Roman" w:cs="Times New Roman" w:hint="eastAsia"/>
+          <w:szCs w:val="24"/>
+        </w:rPr>
+        <w:t>1111</w:t>
+      </w:r>
+      <w:r>
+        <w:rPr>
+          <w:rStyle w:val="a4"/>
+          <w:rFonts w:ascii="Times New Roman" w:eastAsia="標楷體" w:hAnsi="Times New Roman" w:cs="Times New Roman" w:hint="eastAsia"/>
+          <w:szCs w:val="24"/>
+        </w:rPr>
+        <w:t>人力銀行</w:t>
+      </w:r>
+      <w:r>
+        <w:rPr>
+          <w:rStyle w:val="a4"/>
+          <w:rFonts w:ascii="Times New Roman" w:eastAsia="標楷體" w:hAnsi="Times New Roman" w:cs="Times New Roman"/>
+          <w:szCs w:val="24"/>
+        </w:rPr>
+        <w:fldChar w:fldCharType="end"/>
+      </w:r>
       <w:r>
         <w:rPr>
           <w:rFonts w:ascii="Times New Roman" w:eastAsia="標楷體" w:hAnsi="Times New Roman" w:cs="Times New Roman" w:hint="eastAsia"/>
@@ -395,7 +454,7 @@
           <w:rFonts w:ascii="Times New Roman" w:eastAsia="標楷體" w:hAnsi="Times New Roman" w:cs="Times New Roman" w:hint="eastAsia"/>
           <w:szCs w:val="24"/>
         </w:rPr>
-        <w:t xml:space="preserve">　　首先先以一個表格來呈現</w:t>
+        <w:t xml:space="preserve">　　首先以一個表格來呈現</w:t>
       </w:r>
       <w:r>
         <w:rPr>
@@ -627,6 +686,7 @@
                 <w:szCs w:val="24"/>
               </w:rPr>
             </w:pPr>
+            <w:proofErr w:type="spellStart"/>
             <w:r>
               <w:rPr>
                 <w:rFonts w:ascii="Times New Roman" w:eastAsia="標楷體" w:hAnsi="Times New Roman" w:cs="Times New Roman"/>
@@ -635,6 +695,7 @@
               </w:rPr>
               <w:t>jobinfo</w:t>
             </w:r>
+            <w:proofErr w:type="spellEnd"/>
           </w:p>
         </w:tc>
         <w:tc>
@@ -660,6 +721,7 @@
                 <w:szCs w:val="24"/>
               </w:rPr>
             </w:pPr>
+            <w:proofErr w:type="spellStart"/>
             <w:r>
               <w:rPr>
                 <w:rFonts w:ascii="Times New Roman" w:eastAsia="標楷體" w:hAnsi="Times New Roman" w:cs="Times New Roman"/>
@@ -669,14 +731,133 @@
               </w:rPr>
               <w:t>job_id</w:t>
             </w:r>
+            <w:proofErr w:type="spellEnd"/>
             <w:r>
               <w:rPr>
                 <w:rFonts w:ascii="Times New Roman" w:eastAsia="標楷體" w:hAnsi="Times New Roman" w:cs="Times New Roman"/>
                 <w:kern w:val="0"/>
                 <w:szCs w:val="24"/>
               </w:rPr>
-              <w:t>, job_name, degree, low_salary, high_salary, exp_year, job_type, worktime, is_night, needed_num</w:t>
-            </w:r>
+              <w:t xml:space="preserve">, </w:t>
+            </w:r>
+            <w:proofErr w:type="spellStart"/>
+            <w:r>
+              <w:rPr>
+                <w:rFonts w:ascii="Times New Roman" w:eastAsia="標楷體" w:hAnsi="Times New Roman" w:cs="Times New Roman"/>
+                <w:kern w:val="0"/>
+                <w:szCs w:val="24"/>
+              </w:rPr>
+              <w:t>job_name</w:t>
+            </w:r>
+            <w:proofErr w:type="spellEnd"/>
+            <w:r>
+              <w:rPr>
+                <w:rFonts w:ascii="Times New Roman" w:eastAsia="標楷體" w:hAnsi="Times New Roman" w:cs="Times New Roman"/>
+                <w:kern w:val="0"/>
+                <w:szCs w:val="24"/>
+              </w:rPr>
+              <w:t xml:space="preserve">, degree, </w:t>
+            </w:r>
+            <w:proofErr w:type="spellStart"/>
+            <w:r>
+              <w:rPr>
+                <w:rFonts w:ascii="Times New Roman" w:eastAsia="標楷體" w:hAnsi="Times New Roman" w:cs="Times New Roman"/>
+                <w:kern w:val="0"/>
+                <w:szCs w:val="24"/>
+              </w:rPr>
+              <w:t>low_salary</w:t>
+            </w:r>
+            <w:proofErr w:type="spellEnd"/>
+            <w:r>
+              <w:rPr>
+                <w:rFonts w:ascii="Times New Roman" w:eastAsia="標楷體" w:hAnsi="Times New Roman" w:cs="Times New Roman"/>
+                <w:kern w:val="0"/>
+                <w:szCs w:val="24"/>
+              </w:rPr>
+              <w:t xml:space="preserve">, </w:t>
+            </w:r>
+            <w:proofErr w:type="spellStart"/>
+            <w:r>
+              <w:rPr>
+                <w:rFonts w:ascii="Times New Roman" w:eastAsia="標楷體" w:hAnsi="Times New Roman" w:cs="Times New Roman"/>
+                <w:kern w:val="0"/>
+                <w:szCs w:val="24"/>
+              </w:rPr>
+              <w:t>high_salary</w:t>
+            </w:r>
+            <w:proofErr w:type="spellEnd"/>
+            <w:r>
+              <w:rPr>
+                <w:rFonts w:ascii="Times New Roman" w:eastAsia="標楷體" w:hAnsi="Times New Roman" w:cs="Times New Roman"/>
+                <w:kern w:val="0"/>
+                <w:szCs w:val="24"/>
+              </w:rPr>
+              <w:t xml:space="preserve">, </w:t>
+            </w:r>
+            <w:proofErr w:type="spellStart"/>
+            <w:r>
+              <w:rPr>
+                <w:rFonts w:ascii="Times New Roman" w:eastAsia="標楷體" w:hAnsi="Times New Roman" w:cs="Times New Roman"/>
+                <w:kern w:val="0"/>
+                <w:szCs w:val="24"/>
+              </w:rPr>
+              <w:t>exp_year</w:t>
+            </w:r>
+            <w:proofErr w:type="spellEnd"/>
+            <w:r>
+              <w:rPr>
+                <w:rFonts w:ascii="Times New Roman" w:eastAsia="標楷體" w:hAnsi="Times New Roman" w:cs="Times New Roman"/>
+                <w:kern w:val="0"/>
+                <w:szCs w:val="24"/>
+              </w:rPr>
+              <w:t xml:space="preserve">, </w:t>
+            </w:r>
+            <w:proofErr w:type="spellStart"/>
+            <w:r>
+              <w:rPr>
+                <w:rFonts w:ascii="Times New Roman" w:eastAsia="標楷體" w:hAnsi="Times New Roman" w:cs="Times New Roman"/>
+                <w:kern w:val="0"/>
+                <w:szCs w:val="24"/>
+              </w:rPr>
+              <w:t>job_type</w:t>
+            </w:r>
+            <w:proofErr w:type="spellEnd"/>
+            <w:r>
+              <w:rPr>
+                <w:rFonts w:ascii="Times New Roman" w:eastAsia="標楷體" w:hAnsi="Times New Roman" w:cs="Times New Roman"/>
+                <w:kern w:val="0"/>
+                <w:szCs w:val="24"/>
+              </w:rPr>
+              <w:t xml:space="preserve">, worktime, </w:t>
+            </w:r>
+            <w:proofErr w:type="spellStart"/>
+            <w:r>
+              <w:rPr>
+                <w:rFonts w:ascii="Times New Roman" w:eastAsia="標楷體" w:hAnsi="Times New Roman" w:cs="Times New Roman"/>
+                <w:kern w:val="0"/>
+                <w:szCs w:val="24"/>
+              </w:rPr>
+              <w:t>is_night</w:t>
+            </w:r>
+            <w:proofErr w:type="spellEnd"/>
+            <w:r>
+              <w:rPr>
+                <w:rFonts w:ascii="Times New Roman" w:eastAsia="標楷體" w:hAnsi="Times New Roman" w:cs="Times New Roman"/>
+                <w:kern w:val="0"/>
+                <w:szCs w:val="24"/>
+              </w:rPr>
+              <w:t xml:space="preserve">, </w:t>
+            </w:r>
+            <w:proofErr w:type="spellStart"/>
+            <w:r>
+              <w:rPr>
+                <w:rFonts w:ascii="Times New Roman" w:eastAsia="標楷體" w:hAnsi="Times New Roman" w:cs="Times New Roman"/>
+                <w:kern w:val="0"/>
+                <w:szCs w:val="24"/>
+              </w:rPr>
+              <w:t>needed_num</w:t>
+            </w:r>
+            <w:proofErr w:type="spellEnd"/>
           </w:p>
         </w:tc>
         <w:tc>
@@ -702,6 +883,7 @@
                 <w:szCs w:val="24"/>
               </w:rPr>
             </w:pPr>
+            <w:proofErr w:type="spellStart"/>
             <w:r>
               <w:rPr>
                 <w:rFonts w:ascii="Times New Roman" w:eastAsia="標楷體" w:hAnsi="Times New Roman" w:cs="Times New Roman"/>
@@ -710,6 +892,7 @@
               </w:rPr>
               <w:t>job_id</w:t>
             </w:r>
+            <w:proofErr w:type="spellEnd"/>
           </w:p>
         </w:tc>
         <w:tc>
@@ -797,6 +980,7 @@
                 <w:szCs w:val="24"/>
               </w:rPr>
             </w:pPr>
+            <w:proofErr w:type="spellStart"/>
             <w:r>
               <w:rPr>
                 <w:rFonts w:ascii="Times New Roman" w:eastAsia="標楷體" w:hAnsi="Times New Roman" w:cs="Times New Roman"/>
@@ -806,14 +990,61 @@
               </w:rPr>
               <w:t>com_id</w:t>
             </w:r>
+            <w:proofErr w:type="spellEnd"/>
             <w:r>
               <w:rPr>
                 <w:rFonts w:ascii="Times New Roman" w:eastAsia="標楷體" w:hAnsi="Times New Roman" w:cs="Times New Roman"/>
                 <w:kern w:val="0"/>
                 <w:szCs w:val="24"/>
               </w:rPr>
-              <w:t>, com_name, capital, emp_number, addr</w:t>
-            </w:r>
+              <w:t xml:space="preserve">, </w:t>
+            </w:r>
+            <w:proofErr w:type="spellStart"/>
+            <w:r>
+              <w:rPr>
+                <w:rFonts w:ascii="Times New Roman" w:eastAsia="標楷體" w:hAnsi="Times New Roman" w:cs="Times New Roman"/>
+                <w:kern w:val="0"/>
+                <w:szCs w:val="24"/>
+              </w:rPr>
+              <w:t>com_name</w:t>
+            </w:r>
+            <w:proofErr w:type="spellEnd"/>
+            <w:r>
+              <w:rPr>
+                <w:rFonts w:ascii="Times New Roman" w:eastAsia="標楷體" w:hAnsi="Times New Roman" w:cs="Times New Roman"/>
+                <w:kern w:val="0"/>
+                <w:szCs w:val="24"/>
+              </w:rPr>
+              <w:t xml:space="preserve">, capital, </w:t>
+            </w:r>
+            <w:proofErr w:type="spellStart"/>
+            <w:r>
+              <w:rPr>
+                <w:rFonts w:ascii="Times New Roman" w:eastAsia="標楷體" w:hAnsi="Times New Roman" w:cs="Times New Roman"/>
+                <w:kern w:val="0"/>
+                <w:szCs w:val="24"/>
+              </w:rPr>
+              <w:t>emp_number</w:t>
+            </w:r>
+            <w:proofErr w:type="spellEnd"/>
+            <w:r>
+              <w:rPr>
+                <w:rFonts w:ascii="Times New Roman" w:eastAsia="標楷體" w:hAnsi="Times New Roman" w:cs="Times New Roman"/>
+                <w:kern w:val="0"/>
+                <w:szCs w:val="24"/>
+              </w:rPr>
+              <w:t xml:space="preserve">, </w:t>
+            </w:r>
+            <w:proofErr w:type="spellStart"/>
+            <w:r>
+              <w:rPr>
+                <w:rFonts w:ascii="Times New Roman" w:eastAsia="標楷體" w:hAnsi="Times New Roman" w:cs="Times New Roman"/>
+                <w:kern w:val="0"/>
+                <w:szCs w:val="24"/>
+              </w:rPr>
+              <w:t>addr</w:t>
+            </w:r>
+            <w:proofErr w:type="spellEnd"/>
           </w:p>
         </w:tc>
         <w:tc>
@@ -836,6 +1067,7 @@
                 <w:szCs w:val="24"/>
               </w:rPr>
             </w:pPr>
+            <w:proofErr w:type="spellStart"/>
             <w:r>
               <w:rPr>
                 <w:rFonts w:ascii="Times New Roman" w:eastAsia="標楷體" w:hAnsi="Times New Roman" w:cs="Times New Roman"/>
@@ -844,6 +1076,7 @@
               </w:rPr>
               <w:t>com_id</w:t>
             </w:r>
+            <w:proofErr w:type="spellEnd"/>
           </w:p>
         </w:tc>
         <w:tc>
@@ -928,6 +1161,7 @@
                 <w:szCs w:val="24"/>
               </w:rPr>
             </w:pPr>
+            <w:proofErr w:type="spellStart"/>
             <w:r>
               <w:rPr>
                 <w:rFonts w:ascii="Times New Roman" w:eastAsia="標楷體" w:hAnsi="Times New Roman" w:cs="Times New Roman"/>
@@ -937,14 +1171,43 @@
               </w:rPr>
               <w:t>pos_id</w:t>
             </w:r>
+            <w:proofErr w:type="spellEnd"/>
             <w:r>
               <w:rPr>
                 <w:rFonts w:ascii="Times New Roman" w:eastAsia="標楷體" w:hAnsi="Times New Roman" w:cs="Times New Roman"/>
                 <w:kern w:val="0"/>
                 <w:szCs w:val="24"/>
               </w:rPr>
-              <w:t>, pos_field, pos_name</w:t>
-            </w:r>
+              <w:t xml:space="preserve">, </w:t>
+            </w:r>
+            <w:proofErr w:type="spellStart"/>
+            <w:r>
+              <w:rPr>
+                <w:rFonts w:ascii="Times New Roman" w:eastAsia="標楷體" w:hAnsi="Times New Roman" w:cs="Times New Roman"/>
+                <w:kern w:val="0"/>
+                <w:szCs w:val="24"/>
+              </w:rPr>
+              <w:t>pos_field</w:t>
+            </w:r>
+            <w:proofErr w:type="spellEnd"/>
+            <w:r>
+              <w:rPr>
+                <w:rFonts w:ascii="Times New Roman" w:eastAsia="標楷體" w:hAnsi="Times New Roman" w:cs="Times New Roman"/>
+                <w:kern w:val="0"/>
+                <w:szCs w:val="24"/>
+              </w:rPr>
+              <w:t xml:space="preserve">, </w:t>
+            </w:r>
+            <w:proofErr w:type="spellStart"/>
+            <w:r>
+              <w:rPr>
+                <w:rFonts w:ascii="Times New Roman" w:eastAsia="標楷體" w:hAnsi="Times New Roman" w:cs="Times New Roman"/>
+                <w:kern w:val="0"/>
+                <w:szCs w:val="24"/>
+              </w:rPr>
+              <w:t>pos_name</w:t>
+            </w:r>
+            <w:proofErr w:type="spellEnd"/>
           </w:p>
         </w:tc>
         <w:tc>
@@ -967,6 +1230,7 @@
                 <w:szCs w:val="24"/>
               </w:rPr>
             </w:pPr>
+            <w:proofErr w:type="spellStart"/>
             <w:r>
               <w:rPr>
                 <w:rFonts w:ascii="Times New Roman" w:eastAsia="標楷體" w:hAnsi="Times New Roman" w:cs="Times New Roman"/>
@@ -975,6 +1239,7 @@
               </w:rPr>
               <w:t>pos_id</w:t>
             </w:r>
+            <w:proofErr w:type="spellEnd"/>
           </w:p>
         </w:tc>
         <w:tc>
@@ -1061,6 +1326,7 @@
                 <w:szCs w:val="24"/>
               </w:rPr>
             </w:pPr>
+            <w:proofErr w:type="spellStart"/>
             <w:r>
               <w:rPr>
                 <w:rFonts w:ascii="Times New Roman" w:eastAsia="標楷體" w:hAnsi="Times New Roman" w:cs="Times New Roman"/>
@@ -1069,6 +1335,7 @@
               </w:rPr>
               <w:t>localarea</w:t>
             </w:r>
+            <w:proofErr w:type="spellEnd"/>
           </w:p>
         </w:tc>
         <w:tc>
@@ -1091,6 +1358,7 @@
                 <w:szCs w:val="24"/>
               </w:rPr>
             </w:pPr>
+            <w:proofErr w:type="spellStart"/>
             <w:r>
               <w:rPr>
                 <w:rFonts w:ascii="Times New Roman" w:hAnsi="Times New Roman" w:cs="Times New Roman"/>
@@ -1098,14 +1366,61 @@
               </w:rPr>
               <w:t>area_id</w:t>
             </w:r>
+            <w:proofErr w:type="spellEnd"/>
             <w:r>
               <w:rPr>
                 <w:rFonts w:ascii="Times New Roman" w:eastAsia="標楷體" w:hAnsi="Times New Roman" w:cs="Times New Roman"/>
                 <w:kern w:val="0"/>
                 <w:szCs w:val="24"/>
               </w:rPr>
-              <w:t>, area_cc_name, area_td_name, area_cctd_name</w:t>
-            </w:r>
+              <w:t xml:space="preserve">, </w:t>
+            </w:r>
+            <w:proofErr w:type="spellStart"/>
+            <w:r>
+              <w:rPr>
+                <w:rFonts w:ascii="Times New Roman" w:eastAsia="標楷體" w:hAnsi="Times New Roman" w:cs="Times New Roman"/>
+                <w:kern w:val="0"/>
+                <w:szCs w:val="24"/>
+              </w:rPr>
+              <w:t>area_cc_name</w:t>
+            </w:r>
+            <w:proofErr w:type="spellEnd"/>
+            <w:r>
+              <w:rPr>
+                <w:rFonts w:ascii="Times New Roman" w:eastAsia="標楷體" w:hAnsi="Times New Roman" w:cs="Times New Roman"/>
+                <w:kern w:val="0"/>
+                <w:szCs w:val="24"/>
+              </w:rPr>
+              <w:t xml:space="preserve">, </w:t>
+            </w:r>
+            <w:proofErr w:type="spellStart"/>
+            <w:r>
+              <w:rPr>
+                <w:rFonts w:ascii="Times New Roman" w:eastAsia="標楷體" w:hAnsi="Times New Roman" w:cs="Times New Roman"/>
+                <w:kern w:val="0"/>
+                <w:szCs w:val="24"/>
+              </w:rPr>
+              <w:t>area_td_name</w:t>
+            </w:r>
+            <w:proofErr w:type="spellEnd"/>
+            <w:r>
+              <w:rPr>
+                <w:rFonts w:ascii="Times New Roman" w:eastAsia="標楷體" w:hAnsi="Times New Roman" w:cs="Times New Roman"/>
+                <w:kern w:val="0"/>
+                <w:szCs w:val="24"/>
+              </w:rPr>
+              <w:t xml:space="preserve">, </w:t>
+            </w:r>
+            <w:proofErr w:type="spellStart"/>
+            <w:r>
+              <w:rPr>
+                <w:rFonts w:ascii="Times New Roman" w:eastAsia="標楷體" w:hAnsi="Times New Roman" w:cs="Times New Roman"/>
+                <w:kern w:val="0"/>
+                <w:szCs w:val="24"/>
+              </w:rPr>
+              <w:t>area_cctd_name</w:t>
+            </w:r>
+            <w:proofErr w:type="spellEnd"/>
           </w:p>
         </w:tc>
         <w:tc>
@@ -1128,6 +1443,7 @@
                 <w:szCs w:val="24"/>
               </w:rPr>
             </w:pPr>
+            <w:proofErr w:type="spellStart"/>
             <w:r>
               <w:rPr>
                 <w:rFonts w:ascii="Times New Roman" w:eastAsia="標楷體" w:hAnsi="Times New Roman" w:cs="Times New Roman"/>
@@ -1144,6 +1460,7 @@
               </w:rPr>
               <w:t>_id</w:t>
             </w:r>
+            <w:proofErr w:type="spellEnd"/>
           </w:p>
         </w:tc>
         <w:tc>
@@ -1228,6 +1545,7 @@
                 <w:szCs w:val="24"/>
               </w:rPr>
             </w:pPr>
+            <w:proofErr w:type="spellStart"/>
             <w:r>
               <w:rPr>
                 <w:rFonts w:ascii="Times New Roman" w:eastAsia="標楷體" w:hAnsi="Times New Roman" w:cs="Times New Roman"/>
@@ -1237,14 +1555,61 @@
               </w:rPr>
               <w:t>job_id</w:t>
             </w:r>
+            <w:proofErr w:type="spellEnd"/>
             <w:r>
               <w:rPr>
                 <w:rFonts w:ascii="Times New Roman" w:eastAsia="標楷體" w:hAnsi="Times New Roman" w:cs="Times New Roman"/>
                 <w:kern w:val="0"/>
                 <w:szCs w:val="24"/>
               </w:rPr>
-              <w:t>, com_id, pos_id, area_id</w:t>
-            </w:r>
+              <w:t xml:space="preserve">, </w:t>
+            </w:r>
+            <w:proofErr w:type="spellStart"/>
+            <w:r>
+              <w:rPr>
+                <w:rFonts w:ascii="Times New Roman" w:eastAsia="標楷體" w:hAnsi="Times New Roman" w:cs="Times New Roman"/>
+                <w:kern w:val="0"/>
+                <w:szCs w:val="24"/>
+              </w:rPr>
+              <w:t>com_id</w:t>
+            </w:r>
+            <w:proofErr w:type="spellEnd"/>
+            <w:r>
+              <w:rPr>
+                <w:rFonts w:ascii="Times New Roman" w:eastAsia="標楷體" w:hAnsi="Times New Roman" w:cs="Times New Roman"/>
+                <w:kern w:val="0"/>
+                <w:szCs w:val="24"/>
+              </w:rPr>
+              <w:t xml:space="preserve">, </w:t>
+            </w:r>
+            <w:proofErr w:type="spellStart"/>
+            <w:r>
+              <w:rPr>
+                <w:rFonts w:ascii="Times New Roman" w:eastAsia="標楷體" w:hAnsi="Times New Roman" w:cs="Times New Roman"/>
+                <w:kern w:val="0"/>
+                <w:szCs w:val="24"/>
+              </w:rPr>
+              <w:t>pos_id</w:t>
+            </w:r>
+            <w:proofErr w:type="spellEnd"/>
+            <w:r>
+              <w:rPr>
+                <w:rFonts w:ascii="Times New Roman" w:eastAsia="標楷體" w:hAnsi="Times New Roman" w:cs="Times New Roman"/>
+                <w:kern w:val="0"/>
+                <w:szCs w:val="24"/>
+              </w:rPr>
+              <w:t xml:space="preserve">, </w:t>
+            </w:r>
+            <w:proofErr w:type="spellStart"/>
+            <w:r>
+              <w:rPr>
+                <w:rFonts w:ascii="Times New Roman" w:eastAsia="標楷體" w:hAnsi="Times New Roman" w:cs="Times New Roman"/>
+                <w:kern w:val="0"/>
+                <w:szCs w:val="24"/>
+              </w:rPr>
+              <w:t>area_id</w:t>
+            </w:r>
+            <w:proofErr w:type="spellEnd"/>
           </w:p>
         </w:tc>
         <w:tc>
@@ -1267,6 +1632,7 @@
                 <w:szCs w:val="24"/>
               </w:rPr>
             </w:pPr>
+            <w:proofErr w:type="spellStart"/>
             <w:r>
               <w:rPr>
                 <w:rFonts w:ascii="Times New Roman" w:eastAsia="標楷體" w:hAnsi="Times New Roman" w:cs="Times New Roman"/>
@@ -1283,6 +1649,7 @@
               </w:rPr>
               <w:t>_id</w:t>
             </w:r>
+            <w:proofErr w:type="spellEnd"/>
           </w:p>
         </w:tc>
         <w:tc>
@@ -1504,8 +1871,18 @@
                 <w:kern w:val="0"/>
                 <w:szCs w:val="24"/>
               </w:rPr>
-              <w:t>username, job_id</w:t>
-            </w:r>
+              <w:t xml:space="preserve">username, </w:t>
+            </w:r>
+            <w:proofErr w:type="spellStart"/>
+            <w:r>
+              <w:rPr>
+                <w:rFonts w:ascii="Times New Roman" w:eastAsia="標楷體" w:hAnsi="Times New Roman" w:cs="Times New Roman"/>
+                <w:kern w:val="0"/>
+                <w:szCs w:val="24"/>
+              </w:rPr>
+              <w:t>job_id</w:t>
+            </w:r>
+            <w:proofErr w:type="spellEnd"/>
           </w:p>
         </w:tc>
         <w:tc>
@@ -1607,7 +1984,23 @@
           <w:szCs w:val="24"/>
         </w:rPr>
         <w:lastRenderedPageBreak/>
-        <w:t xml:space="preserve">　　以下每個表格分別代表著一個</w:t>
+        <w:t xml:space="preserve">　　以下每</w:t>
+      </w:r>
+      <w:proofErr w:type="gramStart"/>
+      <w:r>
+        <w:rPr>
+          <w:rFonts w:ascii="Times New Roman" w:eastAsia="標楷體" w:hAnsi="Times New Roman" w:cs="Times New Roman" w:hint="eastAsia"/>
+          <w:szCs w:val="24"/>
+        </w:rPr>
+        <w:t>個</w:t>
+      </w:r>
+      <w:proofErr w:type="gramEnd"/>
+      <w:r>
+        <w:rPr>
+          <w:rFonts w:ascii="Times New Roman" w:eastAsia="標楷體" w:hAnsi="Times New Roman" w:cs="Times New Roman" w:hint="eastAsia"/>
+          <w:szCs w:val="24"/>
+        </w:rPr>
+        <w:t>表格分別代表著一個</w:t>
       </w:r>
       <w:r>
         <w:rPr>
@@ -1670,7 +2063,35 @@
           <w:rFonts w:ascii="Times New Roman" w:eastAsia="標楷體" w:hAnsi="Times New Roman" w:cs="Times New Roman" w:hint="eastAsia"/>
           <w:szCs w:val="24"/>
         </w:rPr>
-        <w:t>內儲存使用的資料型態與其資訊、描述。</w:t>
+        <w:t>內儲存</w:t>
+      </w:r>
+      <w:r>
+        <w:rPr>
+          <w:rFonts w:ascii="Times New Roman" w:eastAsia="標楷體" w:hAnsi="Times New Roman" w:cs="Times New Roman" w:hint="eastAsia"/>
+          <w:szCs w:val="24"/>
+        </w:rPr>
+        <w:t>的資訊</w:t>
+      </w:r>
+      <w:r>
+        <w:rPr>
+          <w:rFonts w:ascii="Times New Roman" w:eastAsia="標楷體" w:hAnsi="Times New Roman" w:cs="Times New Roman" w:hint="eastAsia"/>
+          <w:szCs w:val="24"/>
+        </w:rPr>
+        <w:t>與</w:t>
+      </w:r>
+      <w:r>
+        <w:rPr>
+          <w:rFonts w:ascii="Times New Roman" w:eastAsia="標楷體" w:hAnsi="Times New Roman" w:cs="Times New Roman" w:hint="eastAsia"/>
+          <w:szCs w:val="24"/>
+        </w:rPr>
+        <w:t>功能</w:t>
+      </w:r>
+      <w:r>
+        <w:rPr>
+          <w:rFonts w:ascii="Times New Roman" w:eastAsia="標楷體" w:hAnsi="Times New Roman" w:cs="Times New Roman" w:hint="eastAsia"/>
+          <w:szCs w:val="24"/>
+        </w:rPr>
+        <w:t>描述。</w:t>
       </w:r>
     </w:p>
     <w:p>
@@ -1695,6 +2116,7 @@
           <w:szCs w:val="24"/>
         </w:rPr>
       </w:pPr>
+      <w:proofErr w:type="spellStart"/>
       <w:r>
         <w:rPr>
           <w:rFonts w:ascii="Times New Roman" w:eastAsia="標楷體" w:hAnsi="Times New Roman" w:cs="Times New Roman"/>
@@ -1703,6 +2125,7 @@
         </w:rPr>
         <w:t>jobinfo</w:t>
       </w:r>
+      <w:proofErr w:type="spellEnd"/>
     </w:p>
     <w:tbl>
       <w:tblPr>
@@ -1929,6 +2352,7 @@
                 <w:szCs w:val="24"/>
               </w:rPr>
             </w:pPr>
+            <w:proofErr w:type="spellStart"/>
             <w:r>
               <w:rPr>
                 <w:rFonts w:ascii="Times New Roman" w:eastAsia="標楷體" w:hAnsi="Times New Roman" w:cs="Times New Roman"/>
@@ -1936,6 +2360,7 @@
               </w:rPr>
               <w:t>job_id</w:t>
             </w:r>
+            <w:proofErr w:type="spellEnd"/>
           </w:p>
         </w:tc>
         <w:tc>
@@ -2120,6 +2545,7 @@
                 <w:szCs w:val="24"/>
               </w:rPr>
             </w:pPr>
+            <w:proofErr w:type="spellStart"/>
             <w:r>
               <w:rPr>
                 <w:rFonts w:ascii="Times New Roman" w:eastAsia="標楷體" w:hAnsi="Times New Roman" w:cs="Times New Roman" w:hint="eastAsia"/>
@@ -2134,6 +2560,7 @@
               </w:rPr>
               <w:t>ob_name</w:t>
             </w:r>
+            <w:proofErr w:type="spellEnd"/>
           </w:p>
         </w:tc>
         <w:tc>
@@ -2149,6 +2576,7 @@
                 <w:szCs w:val="24"/>
               </w:rPr>
             </w:pPr>
+            <w:proofErr w:type="gramStart"/>
             <w:r>
               <w:rPr>
                 <w:rFonts w:ascii="Times New Roman" w:eastAsia="標楷體" w:hAnsi="Times New Roman" w:cs="Times New Roman" w:hint="eastAsia"/>
@@ -2161,7 +2589,15 @@
                 <w:rFonts w:ascii="Times New Roman" w:eastAsia="標楷體" w:hAnsi="Times New Roman" w:cs="Times New Roman"/>
                 <w:szCs w:val="24"/>
               </w:rPr>
-              <w:t>archar(100)</w:t>
+              <w:t>archar(</w:t>
+            </w:r>
+            <w:proofErr w:type="gramEnd"/>
+            <w:r>
+              <w:rPr>
+                <w:rFonts w:ascii="Times New Roman" w:eastAsia="標楷體" w:hAnsi="Times New Roman" w:cs="Times New Roman"/>
+                <w:szCs w:val="24"/>
+              </w:rPr>
+              <w:t>100)</w:t>
             </w:r>
           </w:p>
         </w:tc>
@@ -2300,6 +2736,7 @@
                 <w:szCs w:val="24"/>
               </w:rPr>
             </w:pPr>
+            <w:proofErr w:type="spellStart"/>
             <w:r>
               <w:rPr>
                 <w:rFonts w:ascii="Times New Roman" w:eastAsia="標楷體" w:hAnsi="Times New Roman" w:cs="Times New Roman" w:hint="eastAsia"/>
@@ -2314,6 +2751,7 @@
               </w:rPr>
               <w:t>inyint</w:t>
             </w:r>
+            <w:proofErr w:type="spellEnd"/>
           </w:p>
         </w:tc>
         <w:tc>
@@ -2429,6 +2867,7 @@
                 <w:szCs w:val="24"/>
               </w:rPr>
             </w:pPr>
+            <w:proofErr w:type="spellStart"/>
             <w:r>
               <w:rPr>
                 <w:rFonts w:ascii="Times New Roman" w:eastAsia="標楷體" w:hAnsi="Times New Roman" w:cs="Times New Roman" w:hint="eastAsia"/>
@@ -2443,6 +2882,7 @@
               </w:rPr>
               <w:t>ow_salary</w:t>
             </w:r>
+            <w:proofErr w:type="spellEnd"/>
           </w:p>
         </w:tc>
         <w:tc>
@@ -2594,6 +3034,7 @@
                 <w:szCs w:val="24"/>
               </w:rPr>
             </w:pPr>
+            <w:proofErr w:type="spellStart"/>
             <w:r>
               <w:rPr>
                 <w:rFonts w:ascii="Times New Roman" w:eastAsia="標楷體" w:hAnsi="Times New Roman" w:cs="Times New Roman" w:hint="eastAsia"/>
@@ -2608,6 +3049,7 @@
               </w:rPr>
               <w:t>igh_salary</w:t>
             </w:r>
+            <w:proofErr w:type="spellEnd"/>
           </w:p>
         </w:tc>
         <w:tc>
@@ -2752,6 +3194,7 @@
                 <w:szCs w:val="24"/>
               </w:rPr>
             </w:pPr>
+            <w:proofErr w:type="spellStart"/>
             <w:r>
               <w:rPr>
                 <w:rFonts w:ascii="Times New Roman" w:eastAsia="標楷體" w:hAnsi="Times New Roman" w:cs="Times New Roman" w:hint="eastAsia"/>
@@ -2766,6 +3209,7 @@
               </w:rPr>
               <w:t>xp_year</w:t>
             </w:r>
+            <w:proofErr w:type="spellEnd"/>
           </w:p>
         </w:tc>
         <w:tc>
@@ -2781,6 +3225,7 @@
                 <w:szCs w:val="24"/>
               </w:rPr>
             </w:pPr>
+            <w:proofErr w:type="spellStart"/>
             <w:r>
               <w:rPr>
                 <w:rFonts w:ascii="Times New Roman" w:eastAsia="標楷體" w:hAnsi="Times New Roman" w:cs="Times New Roman" w:hint="eastAsia"/>
@@ -2795,6 +3240,7 @@
               </w:rPr>
               <w:t>inyint</w:t>
             </w:r>
+            <w:proofErr w:type="spellEnd"/>
           </w:p>
         </w:tc>
         <w:tc>
@@ -2903,6 +3349,7 @@
                 <w:szCs w:val="24"/>
               </w:rPr>
             </w:pPr>
+            <w:proofErr w:type="spellStart"/>
             <w:r>
               <w:rPr>
                 <w:rFonts w:ascii="Times New Roman" w:eastAsia="標楷體" w:hAnsi="Times New Roman" w:cs="Times New Roman" w:hint="eastAsia"/>
@@ -2917,6 +3364,7 @@
               </w:rPr>
               <w:t>ob_type</w:t>
             </w:r>
+            <w:proofErr w:type="spellEnd"/>
           </w:p>
         </w:tc>
         <w:tc>
@@ -2932,6 +3380,8 @@
                 <w:szCs w:val="24"/>
               </w:rPr>
             </w:pPr>
+            <w:proofErr w:type="spellStart"/>
+            <w:proofErr w:type="gramStart"/>
             <w:r>
               <w:rPr>
                 <w:rFonts w:ascii="Times New Roman" w:eastAsia="標楷體" w:hAnsi="Times New Roman" w:cs="Times New Roman" w:hint="eastAsia"/>
@@ -2944,7 +3394,23 @@
                 <w:rFonts w:ascii="Times New Roman" w:eastAsia="標楷體" w:hAnsi="Times New Roman" w:cs="Times New Roman"/>
                 <w:szCs w:val="24"/>
               </w:rPr>
-              <w:t>inyint(1)</w:t>
+              <w:t>inyint</w:t>
+            </w:r>
+            <w:proofErr w:type="spellEnd"/>
+            <w:r>
+              <w:rPr>
+                <w:rFonts w:ascii="Times New Roman" w:eastAsia="標楷體" w:hAnsi="Times New Roman" w:cs="Times New Roman"/>
+                <w:szCs w:val="24"/>
+              </w:rPr>
+              <w:t>(</w:t>
+            </w:r>
+            <w:proofErr w:type="gramEnd"/>
+            <w:r>
+              <w:rPr>
+                <w:rFonts w:ascii="Times New Roman" w:eastAsia="標楷體" w:hAnsi="Times New Roman" w:cs="Times New Roman"/>
+                <w:szCs w:val="24"/>
+              </w:rPr>
+              <w:t>1)</w:t>
             </w:r>
           </w:p>
         </w:tc>
@@ -3212,6 +3678,7 @@
                 <w:szCs w:val="24"/>
               </w:rPr>
             </w:pPr>
+            <w:proofErr w:type="spellStart"/>
             <w:r>
               <w:rPr>
                 <w:rFonts w:ascii="Times New Roman" w:eastAsia="標楷體" w:hAnsi="Times New Roman" w:cs="Times New Roman" w:hint="eastAsia"/>
@@ -3226,6 +3693,7 @@
               </w:rPr>
               <w:t>s_night</w:t>
             </w:r>
+            <w:proofErr w:type="spellEnd"/>
           </w:p>
         </w:tc>
         <w:tc>
@@ -3241,6 +3709,7 @@
                 <w:szCs w:val="24"/>
               </w:rPr>
             </w:pPr>
+            <w:proofErr w:type="spellStart"/>
             <w:r>
               <w:rPr>
                 <w:rFonts w:ascii="Times New Roman" w:eastAsia="標楷體" w:hAnsi="Times New Roman" w:cs="Times New Roman" w:hint="eastAsia"/>
@@ -3255,6 +3724,7 @@
               </w:rPr>
               <w:t>inyint</w:t>
             </w:r>
+            <w:proofErr w:type="spellEnd"/>
           </w:p>
         </w:tc>
         <w:tc>
@@ -3363,6 +3833,7 @@
                 <w:szCs w:val="24"/>
               </w:rPr>
             </w:pPr>
+            <w:proofErr w:type="spellStart"/>
             <w:r>
               <w:rPr>
                 <w:rFonts w:ascii="Times New Roman" w:eastAsia="標楷體" w:hAnsi="Times New Roman" w:cs="Times New Roman" w:hint="eastAsia"/>
@@ -3377,6 +3848,7 @@
               </w:rPr>
               <w:t>eeded_num</w:t>
             </w:r>
+            <w:proofErr w:type="spellEnd"/>
           </w:p>
         </w:tc>
         <w:tc>
@@ -3392,6 +3864,7 @@
                 <w:szCs w:val="24"/>
               </w:rPr>
             </w:pPr>
+            <w:proofErr w:type="spellStart"/>
             <w:r>
               <w:rPr>
                 <w:rFonts w:ascii="Times New Roman" w:eastAsia="標楷體" w:hAnsi="Times New Roman" w:cs="Times New Roman" w:hint="eastAsia"/>
@@ -3406,6 +3879,7 @@
               </w:rPr>
               <w:t>inyint</w:t>
             </w:r>
+            <w:proofErr w:type="spellEnd"/>
           </w:p>
         </w:tc>
         <w:tc>
@@ -3895,6 +4369,7 @@
                 <w:sz w:val="22"/>
               </w:rPr>
             </w:pPr>
+            <w:proofErr w:type="spellStart"/>
             <w:r>
               <w:rPr>
                 <w:rFonts w:ascii="Times New Roman" w:eastAsia="標楷體" w:hAnsi="Times New Roman" w:cs="Times New Roman"/>
@@ -3902,6 +4377,7 @@
               </w:rPr>
               <w:t>job_type</w:t>
             </w:r>
+            <w:proofErr w:type="spellEnd"/>
           </w:p>
         </w:tc>
         <w:tc>
@@ -3979,6 +4455,7 @@
                 <w:szCs w:val="24"/>
               </w:rPr>
             </w:pPr>
+            <w:proofErr w:type="spellStart"/>
             <w:r>
               <w:rPr>
                 <w:rFonts w:ascii="Times New Roman" w:eastAsia="標楷體" w:hAnsi="Times New Roman" w:cs="Times New Roman" w:hint="eastAsia"/>
@@ -3993,6 +4470,7 @@
               </w:rPr>
               <w:t>s_night</w:t>
             </w:r>
+            <w:proofErr w:type="spellEnd"/>
           </w:p>
         </w:tc>
         <w:tc>
@@ -4371,6 +4849,7 @@
                 <w:szCs w:val="24"/>
               </w:rPr>
             </w:pPr>
+            <w:proofErr w:type="spellStart"/>
             <w:r>
               <w:rPr>
                 <w:rFonts w:ascii="Times New Roman" w:eastAsia="標楷體" w:hAnsi="Times New Roman" w:cs="Times New Roman"/>
@@ -4378,6 +4857,7 @@
               </w:rPr>
               <w:t>com_id</w:t>
             </w:r>
+            <w:proofErr w:type="spellEnd"/>
           </w:p>
         </w:tc>
         <w:tc>
@@ -4562,6 +5042,7 @@
                 <w:szCs w:val="24"/>
               </w:rPr>
             </w:pPr>
+            <w:proofErr w:type="spellStart"/>
             <w:r>
               <w:rPr>
                 <w:rFonts w:ascii="Times New Roman" w:eastAsia="標楷體" w:hAnsi="Times New Roman" w:cs="Times New Roman" w:hint="eastAsia"/>
@@ -4576,6 +5057,7 @@
               </w:rPr>
               <w:t>om_name</w:t>
             </w:r>
+            <w:proofErr w:type="spellEnd"/>
           </w:p>
         </w:tc>
         <w:tc>
@@ -4591,6 +5073,7 @@
                 <w:szCs w:val="24"/>
               </w:rPr>
             </w:pPr>
+            <w:proofErr w:type="gramStart"/>
             <w:r>
               <w:rPr>
                 <w:rFonts w:ascii="Times New Roman" w:eastAsia="標楷體" w:hAnsi="Times New Roman" w:cs="Times New Roman" w:hint="eastAsia"/>
@@ -4603,7 +5086,15 @@
                 <w:rFonts w:ascii="Times New Roman" w:eastAsia="標楷體" w:hAnsi="Times New Roman" w:cs="Times New Roman"/>
                 <w:szCs w:val="24"/>
               </w:rPr>
-              <w:t>archar(100)</w:t>
+              <w:t>archar(</w:t>
+            </w:r>
+            <w:proofErr w:type="gramEnd"/>
+            <w:r>
+              <w:rPr>
+                <w:rFonts w:ascii="Times New Roman" w:eastAsia="標楷體" w:hAnsi="Times New Roman" w:cs="Times New Roman"/>
+                <w:szCs w:val="24"/>
+              </w:rPr>
+              <w:t>100)</w:t>
             </w:r>
           </w:p>
         </w:tc>
@@ -4742,12 +5233,21 @@
                 <w:szCs w:val="24"/>
               </w:rPr>
             </w:pPr>
-            <w:r>
-              <w:rPr>
-                <w:rFonts w:ascii="Times New Roman" w:eastAsia="標楷體" w:hAnsi="Times New Roman" w:cs="Times New Roman"/>
-                <w:szCs w:val="24"/>
-              </w:rPr>
-              <w:t>varchar(10)</w:t>
+            <w:proofErr w:type="gramStart"/>
+            <w:r>
+              <w:rPr>
+                <w:rFonts w:ascii="Times New Roman" w:eastAsia="標楷體" w:hAnsi="Times New Roman" w:cs="Times New Roman"/>
+                <w:szCs w:val="24"/>
+              </w:rPr>
+              <w:t>varchar(</w:t>
+            </w:r>
+            <w:proofErr w:type="gramEnd"/>
+            <w:r>
+              <w:rPr>
+                <w:rFonts w:ascii="Times New Roman" w:eastAsia="標楷體" w:hAnsi="Times New Roman" w:cs="Times New Roman"/>
+                <w:szCs w:val="24"/>
+              </w:rPr>
+              <w:t>10)</w:t>
             </w:r>
           </w:p>
         </w:tc>
@@ -4850,6 +5350,7 @@
                 <w:szCs w:val="24"/>
               </w:rPr>
             </w:pPr>
+            <w:proofErr w:type="spellStart"/>
             <w:r>
               <w:rPr>
                 <w:rFonts w:ascii="Times New Roman" w:eastAsia="標楷體" w:hAnsi="Times New Roman" w:cs="Times New Roman"/>
@@ -4857,6 +5358,7 @@
               </w:rPr>
               <w:t>emp_number</w:t>
             </w:r>
+            <w:proofErr w:type="spellEnd"/>
           </w:p>
         </w:tc>
         <w:tc>
@@ -4994,6 +5496,7 @@
                 <w:szCs w:val="24"/>
               </w:rPr>
             </w:pPr>
+            <w:proofErr w:type="spellStart"/>
             <w:r>
               <w:rPr>
                 <w:rFonts w:ascii="Times New Roman" w:eastAsia="標楷體" w:hAnsi="Times New Roman" w:cs="Times New Roman"/>
@@ -5001,6 +5504,7 @@
               </w:rPr>
               <w:t>addr</w:t>
             </w:r>
+            <w:proofErr w:type="spellEnd"/>
           </w:p>
         </w:tc>
         <w:tc>
@@ -5016,12 +5520,21 @@
                 <w:szCs w:val="24"/>
               </w:rPr>
             </w:pPr>
-            <w:r>
-              <w:rPr>
-                <w:rFonts w:ascii="Times New Roman" w:eastAsia="標楷體" w:hAnsi="Times New Roman" w:cs="Times New Roman"/>
-                <w:szCs w:val="24"/>
-              </w:rPr>
-              <w:t>varchar(100)</w:t>
+            <w:proofErr w:type="gramStart"/>
+            <w:r>
+              <w:rPr>
+                <w:rFonts w:ascii="Times New Roman" w:eastAsia="標楷體" w:hAnsi="Times New Roman" w:cs="Times New Roman"/>
+                <w:szCs w:val="24"/>
+              </w:rPr>
+              <w:t>varchar(</w:t>
+            </w:r>
+            <w:proofErr w:type="gramEnd"/>
+            <w:r>
+              <w:rPr>
+                <w:rFonts w:ascii="Times New Roman" w:eastAsia="標楷體" w:hAnsi="Times New Roman" w:cs="Times New Roman"/>
+                <w:szCs w:val="24"/>
+              </w:rPr>
+              <w:t>100)</w:t>
             </w:r>
           </w:p>
         </w:tc>
@@ -5382,6 +5895,7 @@
                 <w:szCs w:val="24"/>
               </w:rPr>
             </w:pPr>
+            <w:proofErr w:type="spellStart"/>
             <w:r>
               <w:rPr>
                 <w:rFonts w:ascii="Times New Roman" w:eastAsia="標楷體" w:hAnsi="Times New Roman" w:cs="Times New Roman"/>
@@ -5389,6 +5903,7 @@
               </w:rPr>
               <w:t>pos_id</w:t>
             </w:r>
+            <w:proofErr w:type="spellEnd"/>
           </w:p>
         </w:tc>
         <w:tc>
@@ -5573,6 +6088,7 @@
                 <w:szCs w:val="24"/>
               </w:rPr>
             </w:pPr>
+            <w:proofErr w:type="spellStart"/>
             <w:r>
               <w:rPr>
                 <w:rFonts w:ascii="Times New Roman" w:eastAsia="標楷體" w:hAnsi="Times New Roman" w:cs="Times New Roman" w:hint="eastAsia"/>
@@ -5587,6 +6103,7 @@
               </w:rPr>
               <w:t>os_field</w:t>
             </w:r>
+            <w:proofErr w:type="spellEnd"/>
           </w:p>
         </w:tc>
         <w:tc>
@@ -5602,6 +6119,7 @@
                 <w:szCs w:val="24"/>
               </w:rPr>
             </w:pPr>
+            <w:proofErr w:type="gramStart"/>
             <w:r>
               <w:rPr>
                 <w:rFonts w:ascii="Times New Roman" w:eastAsia="標楷體" w:hAnsi="Times New Roman" w:cs="Times New Roman" w:hint="eastAsia"/>
@@ -5616,6 +6134,7 @@
               </w:rPr>
               <w:t>archar(</w:t>
             </w:r>
+            <w:proofErr w:type="gramEnd"/>
             <w:r>
               <w:rPr>
                 <w:rFonts w:ascii="Times New Roman" w:eastAsia="標楷體" w:hAnsi="Times New Roman" w:cs="Times New Roman"/>
@@ -5738,6 +6257,7 @@
                 <w:szCs w:val="24"/>
               </w:rPr>
             </w:pPr>
+            <w:proofErr w:type="spellStart"/>
             <w:r>
               <w:rPr>
                 <w:rFonts w:ascii="Times New Roman" w:eastAsia="標楷體" w:hAnsi="Times New Roman" w:cs="Times New Roman"/>
@@ -5745,6 +6265,7 @@
               </w:rPr>
               <w:t>pos_name</w:t>
             </w:r>
+            <w:proofErr w:type="spellEnd"/>
           </w:p>
         </w:tc>
         <w:tc>
@@ -5760,6 +6281,7 @@
                 <w:szCs w:val="24"/>
               </w:rPr>
             </w:pPr>
+            <w:proofErr w:type="gramStart"/>
             <w:r>
               <w:rPr>
                 <w:rFonts w:ascii="Times New Roman" w:eastAsia="標楷體" w:hAnsi="Times New Roman" w:cs="Times New Roman"/>
@@ -5767,6 +6289,7 @@
               </w:rPr>
               <w:t>varchar(</w:t>
             </w:r>
+            <w:proofErr w:type="gramEnd"/>
             <w:r>
               <w:rPr>
                 <w:rFonts w:ascii="Times New Roman" w:eastAsia="標楷體" w:hAnsi="Times New Roman" w:cs="Times New Roman"/>
@@ -5895,7 +6418,23 @@
           <w:rFonts w:ascii="Times New Roman" w:eastAsia="標楷體" w:hAnsi="Times New Roman" w:cs="Times New Roman" w:hint="eastAsia"/>
           <w:szCs w:val="24"/>
         </w:rPr>
-        <w:t>此處的資訊是求職網站為職缺所立的類別，例如</w:t>
+        <w:t>此處的資訊是求職網站為</w:t>
+      </w:r>
+      <w:proofErr w:type="gramStart"/>
+      <w:r>
+        <w:rPr>
+          <w:rFonts w:ascii="Times New Roman" w:eastAsia="標楷體" w:hAnsi="Times New Roman" w:cs="Times New Roman" w:hint="eastAsia"/>
+          <w:szCs w:val="24"/>
+        </w:rPr>
+        <w:t>職缺所立</w:t>
+      </w:r>
+      <w:proofErr w:type="gramEnd"/>
+      <w:r>
+        <w:rPr>
+          <w:rFonts w:ascii="Times New Roman" w:eastAsia="標楷體" w:hAnsi="Times New Roman" w:cs="Times New Roman" w:hint="eastAsia"/>
+          <w:szCs w:val="24"/>
+        </w:rPr>
+        <w:t>的類別，例如</w:t>
       </w:r>
       <w:r>
         <w:rPr>
@@ -5996,6 +6535,7 @@
           <w:szCs w:val="24"/>
         </w:rPr>
       </w:pPr>
+      <w:proofErr w:type="spellStart"/>
       <w:r>
         <w:rPr>
           <w:rFonts w:ascii="Times New Roman" w:eastAsia="標楷體" w:hAnsi="Times New Roman" w:cs="Times New Roman"/>
@@ -6005,6 +6545,7 @@
         <w:lastRenderedPageBreak/>
         <w:t>localarea</w:t>
       </w:r>
+      <w:proofErr w:type="spellEnd"/>
     </w:p>
     <w:tbl>
       <w:tblPr>
@@ -6231,6 +6772,7 @@
                 <w:szCs w:val="24"/>
               </w:rPr>
             </w:pPr>
+            <w:proofErr w:type="spellStart"/>
             <w:r>
               <w:rPr>
                 <w:rFonts w:ascii="Times New Roman" w:eastAsia="標楷體" w:hAnsi="Times New Roman" w:cs="Times New Roman"/>
@@ -6238,6 +6780,7 @@
               </w:rPr>
               <w:t>area_id</w:t>
             </w:r>
+            <w:proofErr w:type="spellEnd"/>
           </w:p>
         </w:tc>
         <w:tc>
@@ -6256,6 +6799,7 @@
                 <w:szCs w:val="24"/>
               </w:rPr>
             </w:pPr>
+            <w:proofErr w:type="spellStart"/>
             <w:r>
               <w:rPr>
                 <w:rFonts w:ascii="Times New Roman" w:eastAsia="標楷體" w:hAnsi="Times New Roman" w:cs="Times New Roman" w:hint="eastAsia"/>
@@ -6270,6 +6814,7 @@
               </w:rPr>
               <w:t>mallint</w:t>
             </w:r>
+            <w:proofErr w:type="spellEnd"/>
           </w:p>
         </w:tc>
         <w:tc>
@@ -6422,6 +6967,7 @@
                 <w:szCs w:val="24"/>
               </w:rPr>
             </w:pPr>
+            <w:proofErr w:type="spellStart"/>
             <w:r>
               <w:rPr>
                 <w:rFonts w:ascii="Times New Roman" w:eastAsia="標楷體" w:hAnsi="Times New Roman" w:cs="Times New Roman"/>
@@ -6429,6 +6975,7 @@
               </w:rPr>
               <w:t>area_cc_name</w:t>
             </w:r>
+            <w:proofErr w:type="spellEnd"/>
           </w:p>
         </w:tc>
         <w:tc>
@@ -6444,6 +6991,7 @@
                 <w:szCs w:val="24"/>
               </w:rPr>
             </w:pPr>
+            <w:proofErr w:type="gramStart"/>
             <w:r>
               <w:rPr>
                 <w:rFonts w:ascii="Times New Roman" w:eastAsia="標楷體" w:hAnsi="Times New Roman" w:cs="Times New Roman" w:hint="eastAsia"/>
@@ -6456,7 +7004,15 @@
                 <w:rFonts w:ascii="Times New Roman" w:eastAsia="標楷體" w:hAnsi="Times New Roman" w:cs="Times New Roman"/>
                 <w:szCs w:val="24"/>
               </w:rPr>
-              <w:t>archar(10)</w:t>
+              <w:t>archar(</w:t>
+            </w:r>
+            <w:proofErr w:type="gramEnd"/>
+            <w:r>
+              <w:rPr>
+                <w:rFonts w:ascii="Times New Roman" w:eastAsia="標楷體" w:hAnsi="Times New Roman" w:cs="Times New Roman"/>
+                <w:szCs w:val="24"/>
+              </w:rPr>
+              <w:t>10)</w:t>
             </w:r>
           </w:p>
         </w:tc>
@@ -6566,6 +7122,7 @@
                 <w:szCs w:val="24"/>
               </w:rPr>
             </w:pPr>
+            <w:proofErr w:type="spellStart"/>
             <w:r>
               <w:rPr>
                 <w:rFonts w:ascii="Times New Roman" w:eastAsia="標楷體" w:hAnsi="Times New Roman" w:cs="Times New Roman"/>
@@ -6573,6 +7130,7 @@
               </w:rPr>
               <w:t>area_td_name</w:t>
             </w:r>
+            <w:proofErr w:type="spellEnd"/>
           </w:p>
         </w:tc>
         <w:tc>
@@ -6588,12 +7146,21 @@
                 <w:szCs w:val="24"/>
               </w:rPr>
             </w:pPr>
-            <w:r>
-              <w:rPr>
-                <w:rFonts w:ascii="Times New Roman" w:eastAsia="標楷體" w:hAnsi="Times New Roman" w:cs="Times New Roman"/>
-                <w:szCs w:val="24"/>
-              </w:rPr>
-              <w:t>varchar(10)</w:t>
+            <w:proofErr w:type="gramStart"/>
+            <w:r>
+              <w:rPr>
+                <w:rFonts w:ascii="Times New Roman" w:eastAsia="標楷體" w:hAnsi="Times New Roman" w:cs="Times New Roman"/>
+                <w:szCs w:val="24"/>
+              </w:rPr>
+              <w:t>varchar(</w:t>
+            </w:r>
+            <w:proofErr w:type="gramEnd"/>
+            <w:r>
+              <w:rPr>
+                <w:rFonts w:ascii="Times New Roman" w:eastAsia="標楷體" w:hAnsi="Times New Roman" w:cs="Times New Roman"/>
+                <w:szCs w:val="24"/>
+              </w:rPr>
+              <w:t>10)</w:t>
             </w:r>
           </w:p>
         </w:tc>
@@ -6696,6 +7263,7 @@
                 <w:szCs w:val="24"/>
               </w:rPr>
             </w:pPr>
+            <w:proofErr w:type="spellStart"/>
             <w:r>
               <w:rPr>
                 <w:rFonts w:ascii="Times New Roman" w:eastAsia="標楷體" w:hAnsi="Times New Roman" w:cs="Times New Roman"/>
@@ -6703,6 +7271,7 @@
               </w:rPr>
               <w:t>area_cctd_name</w:t>
             </w:r>
+            <w:proofErr w:type="spellEnd"/>
           </w:p>
         </w:tc>
         <w:tc>
@@ -6718,12 +7287,21 @@
                 <w:szCs w:val="24"/>
               </w:rPr>
             </w:pPr>
-            <w:r>
-              <w:rPr>
-                <w:rFonts w:ascii="Times New Roman" w:eastAsia="標楷體" w:hAnsi="Times New Roman" w:cs="Times New Roman"/>
-                <w:szCs w:val="24"/>
-              </w:rPr>
-              <w:t>varchar(10)</w:t>
+            <w:proofErr w:type="gramStart"/>
+            <w:r>
+              <w:rPr>
+                <w:rFonts w:ascii="Times New Roman" w:eastAsia="標楷體" w:hAnsi="Times New Roman" w:cs="Times New Roman"/>
+                <w:szCs w:val="24"/>
+              </w:rPr>
+              <w:t>varchar(</w:t>
+            </w:r>
+            <w:proofErr w:type="gramEnd"/>
+            <w:r>
+              <w:rPr>
+                <w:rFonts w:ascii="Times New Roman" w:eastAsia="標楷體" w:hAnsi="Times New Roman" w:cs="Times New Roman"/>
+                <w:szCs w:val="24"/>
+              </w:rPr>
+              <w:t>10)</w:t>
             </w:r>
           </w:p>
         </w:tc>
@@ -7077,6 +7655,7 @@
                 <w:szCs w:val="24"/>
               </w:rPr>
             </w:pPr>
+            <w:proofErr w:type="spellStart"/>
             <w:r>
               <w:rPr>
                 <w:rFonts w:ascii="Times New Roman" w:eastAsia="標楷體" w:hAnsi="Times New Roman" w:cs="Times New Roman"/>
@@ -7084,6 +7663,7 @@
               </w:rPr>
               <w:t>job_id</w:t>
             </w:r>
+            <w:proofErr w:type="spellEnd"/>
           </w:p>
         </w:tc>
         <w:tc>
@@ -7264,6 +7844,7 @@
                 <w:szCs w:val="24"/>
               </w:rPr>
             </w:pPr>
+            <w:proofErr w:type="spellStart"/>
             <w:r>
               <w:rPr>
                 <w:rFonts w:ascii="Times New Roman" w:eastAsia="標楷體" w:hAnsi="Times New Roman" w:cs="Times New Roman"/>
@@ -7271,6 +7852,7 @@
               </w:rPr>
               <w:t>com_id</w:t>
             </w:r>
+            <w:proofErr w:type="spellEnd"/>
           </w:p>
         </w:tc>
         <w:tc>
@@ -7418,6 +8000,7 @@
                 <w:szCs w:val="24"/>
               </w:rPr>
             </w:pPr>
+            <w:proofErr w:type="spellStart"/>
             <w:r>
               <w:rPr>
                 <w:rFonts w:ascii="Times New Roman" w:eastAsia="標楷體" w:hAnsi="Times New Roman" w:cs="Times New Roman"/>
@@ -7425,6 +8008,7 @@
               </w:rPr>
               <w:t>pos_id</w:t>
             </w:r>
+            <w:proofErr w:type="spellEnd"/>
           </w:p>
         </w:tc>
         <w:tc>
@@ -7565,6 +8149,7 @@
                 <w:szCs w:val="24"/>
               </w:rPr>
             </w:pPr>
+            <w:proofErr w:type="spellStart"/>
             <w:r>
               <w:rPr>
                 <w:rFonts w:ascii="Times New Roman" w:eastAsia="標楷體" w:hAnsi="Times New Roman" w:cs="Times New Roman"/>
@@ -7579,6 +8164,7 @@
               </w:rPr>
               <w:t>id</w:t>
             </w:r>
+            <w:proofErr w:type="spellEnd"/>
           </w:p>
         </w:tc>
         <w:tc>
@@ -7594,6 +8180,7 @@
                 <w:szCs w:val="24"/>
               </w:rPr>
             </w:pPr>
+            <w:proofErr w:type="spellStart"/>
             <w:r>
               <w:rPr>
                 <w:rFonts w:ascii="Times New Roman" w:eastAsia="標楷體" w:hAnsi="Times New Roman" w:cs="Times New Roman" w:hint="eastAsia"/>
@@ -7608,6 +8195,7 @@
               </w:rPr>
               <w:t>mallint</w:t>
             </w:r>
+            <w:proofErr w:type="spellEnd"/>
           </w:p>
         </w:tc>
         <w:tc>
@@ -7998,12 +8586,21 @@
             <w:pPr>
               <w:jc w:val="center"/>
             </w:pPr>
-            <w:r>
-              <w:rPr>
-                <w:rFonts w:ascii="Times New Roman" w:eastAsia="標楷體" w:hAnsi="Times New Roman" w:cs="Times New Roman"/>
-                <w:szCs w:val="24"/>
-              </w:rPr>
-              <w:t>varchar(15)</w:t>
+            <w:proofErr w:type="gramStart"/>
+            <w:r>
+              <w:rPr>
+                <w:rFonts w:ascii="Times New Roman" w:eastAsia="標楷體" w:hAnsi="Times New Roman" w:cs="Times New Roman"/>
+                <w:szCs w:val="24"/>
+              </w:rPr>
+              <w:t>varchar(</w:t>
+            </w:r>
+            <w:proofErr w:type="gramEnd"/>
+            <w:r>
+              <w:rPr>
+                <w:rFonts w:ascii="Times New Roman" w:eastAsia="標楷體" w:hAnsi="Times New Roman" w:cs="Times New Roman"/>
+                <w:szCs w:val="24"/>
+              </w:rPr>
+              <w:t>15)</w:t>
             </w:r>
           </w:p>
         </w:tc>
@@ -8161,12 +8758,21 @@
             <w:pPr>
               <w:jc w:val="center"/>
             </w:pPr>
-            <w:r>
-              <w:rPr>
-                <w:rFonts w:ascii="Times New Roman" w:eastAsia="標楷體" w:hAnsi="Times New Roman" w:cs="Times New Roman"/>
-                <w:szCs w:val="24"/>
-              </w:rPr>
-              <w:t>char(64)</w:t>
+            <w:proofErr w:type="gramStart"/>
+            <w:r>
+              <w:rPr>
+                <w:rFonts w:ascii="Times New Roman" w:eastAsia="標楷體" w:hAnsi="Times New Roman" w:cs="Times New Roman"/>
+                <w:szCs w:val="24"/>
+              </w:rPr>
+              <w:t>char(</w:t>
+            </w:r>
+            <w:proofErr w:type="gramEnd"/>
+            <w:r>
+              <w:rPr>
+                <w:rFonts w:ascii="Times New Roman" w:eastAsia="標楷體" w:hAnsi="Times New Roman" w:cs="Times New Roman"/>
+                <w:szCs w:val="24"/>
+              </w:rPr>
+              <w:t>64)</w:t>
             </w:r>
           </w:p>
         </w:tc>
@@ -8551,12 +9157,21 @@
             <w:pPr>
               <w:jc w:val="center"/>
             </w:pPr>
-            <w:r>
-              <w:rPr>
-                <w:rFonts w:ascii="Times New Roman" w:eastAsia="標楷體" w:hAnsi="Times New Roman" w:cs="Times New Roman"/>
-                <w:szCs w:val="24"/>
-              </w:rPr>
-              <w:t>varchar(15)</w:t>
+            <w:proofErr w:type="gramStart"/>
+            <w:r>
+              <w:rPr>
+                <w:rFonts w:ascii="Times New Roman" w:eastAsia="標楷體" w:hAnsi="Times New Roman" w:cs="Times New Roman"/>
+                <w:szCs w:val="24"/>
+              </w:rPr>
+              <w:t>varchar(</w:t>
+            </w:r>
+            <w:proofErr w:type="gramEnd"/>
+            <w:r>
+              <w:rPr>
+                <w:rFonts w:ascii="Times New Roman" w:eastAsia="標楷體" w:hAnsi="Times New Roman" w:cs="Times New Roman"/>
+                <w:szCs w:val="24"/>
+              </w:rPr>
+              <w:t>15)</w:t>
             </w:r>
           </w:p>
         </w:tc>
@@ -8682,6 +9297,7 @@
                 <w:szCs w:val="24"/>
               </w:rPr>
             </w:pPr>
+            <w:proofErr w:type="spellStart"/>
             <w:r>
               <w:rPr>
                 <w:rFonts w:ascii="Times New Roman" w:eastAsia="標楷體" w:hAnsi="Times New Roman" w:cs="Times New Roman"/>
@@ -8689,6 +9305,7 @@
               </w:rPr>
               <w:t>job_id</w:t>
             </w:r>
+            <w:proofErr w:type="spellEnd"/>
           </w:p>
         </w:tc>
         <w:tc>
@@ -8978,7 +9595,7 @@
     <w:p>
       <w:pPr>
         <w:rPr>
-          <w:rFonts w:ascii="Times New Roman" w:eastAsia="標楷體" w:hAnsi="Times New Roman" w:cs="Times New Roman" w:hint="eastAsia"/>
+          <w:rFonts w:ascii="Times New Roman" w:eastAsia="標楷體" w:hAnsi="Times New Roman" w:cs="Times New Roman"/>
           <w:szCs w:val="24"/>
         </w:rPr>
       </w:pPr>
@@ -8999,23 +9616,46 @@
       </w:pPr>
       <w:r>
         <w:rPr>
+          <w:rFonts w:ascii="Times New Roman" w:eastAsia="標楷體" w:hAnsi="Times New Roman" w:cs="Times New Roman" w:hint="eastAsia"/>
+          <w:sz w:val="36"/>
+          <w:szCs w:val="36"/>
+        </w:rPr>
+        <w:lastRenderedPageBreak/>
+        <w:t>E</w:t>
+      </w:r>
+      <w:r>
+        <w:rPr>
           <w:rFonts w:ascii="Times New Roman" w:eastAsia="標楷體" w:hAnsi="Times New Roman" w:cs="Times New Roman"/>
           <w:sz w:val="36"/>
           <w:szCs w:val="36"/>
         </w:rPr>
-        <w:lastRenderedPageBreak/>
+        <w:t>R Model</w:t>
+      </w:r>
+      <w:r>
+        <w:rPr>
+          <w:rFonts w:ascii="Times New Roman" w:eastAsia="標楷體" w:hAnsi="Times New Roman" w:cs="Times New Roman"/>
+          <w:sz w:val="36"/>
+          <w:szCs w:val="36"/>
+        </w:rPr>
+        <w:t>s</w:t>
+      </w:r>
+    </w:p>
+    <w:p>
+      <w:pPr>
+        <w:rPr>
+          <w:rFonts w:ascii="Times New Roman" w:eastAsia="標楷體" w:hAnsi="Times New Roman" w:cs="Times New Roman"/>
+          <w:sz w:val="36"/>
+          <w:szCs w:val="36"/>
+        </w:rPr>
+      </w:pPr>
+      <w:r>
+        <w:rPr>
+          <w:noProof/>
+        </w:rPr>
         <w:drawing>
-          <wp:anchor distT="0" distB="0" distL="114300" distR="114300" simplePos="0" relativeHeight="251661312" behindDoc="0" locked="0" layoutInCell="1" allowOverlap="1" wp14:anchorId="6B642AE3" wp14:editId="1DFB320F">
-            <wp:simplePos x="0" y="0"/>
-            <wp:positionH relativeFrom="column">
-              <wp:posOffset>-16739</wp:posOffset>
-            </wp:positionH>
-            <wp:positionV relativeFrom="page">
-              <wp:posOffset>1484783</wp:posOffset>
-            </wp:positionV>
+          <wp:inline distT="0" distB="0" distL="0" distR="0" wp14:anchorId="414DBDA1" wp14:editId="5E709517">
             <wp:extent cx="5274310" cy="2966720"/>
             <wp:effectExtent l="0" t="0" r="2540" b="5080"/>
-            <wp:wrapTopAndBottom/>
             <wp:docPr id="59" name="圖片 59"/>
             <wp:cNvGraphicFramePr>
               <a:graphicFrameLocks xmlns:a="http://schemas.openxmlformats.org/drawingml/2006/main" noChangeAspect="1"/>
@@ -9028,7 +9668,13 @@
                     <pic:cNvPicPr/>
                   </pic:nvPicPr>
                   <pic:blipFill>
-                    <a:blip r:embed="rId6"/>
+                    <a:blip r:embed="rId5">
+                      <a:extLst>
+                        <a:ext uri="{28A0092B-C50C-407E-A947-70E740481C1C}">
+                          <a14:useLocalDpi xmlns:a14="http://schemas.microsoft.com/office/drawing/2010/main" val="0"/>
+                        </a:ext>
+                      </a:extLst>
+                    </a:blip>
                     <a:stretch>
                       <a:fillRect/>
                     </a:stretch>
@@ -9045,104 +9691,294 @@
                 </pic:pic>
               </a:graphicData>
             </a:graphic>
-          </wp:anchor>
+          </wp:inline>
         </w:drawing>
       </w:r>
-      <w:r>
-        <w:rPr>
-          <w:rFonts w:ascii="Times New Roman" w:eastAsia="標楷體" w:hAnsi="Times New Roman" w:cs="Times New Roman" w:hint="eastAsia"/>
-          <w:sz w:val="36"/>
-          <w:szCs w:val="36"/>
-        </w:rPr>
-        <w:t>E</w:t>
-      </w:r>
-      <w:r>
+    </w:p>
+    <w:p>
+      <w:pPr>
+        <w:rPr>
+          <w:rFonts w:ascii="Times New Roman" w:eastAsia="標楷體" w:hAnsi="Times New Roman" w:cs="Times New Roman"/>
+          <w:szCs w:val="24"/>
+        </w:rPr>
+      </w:pPr>
+      <w:r>
+        <w:rPr>
+          <w:rFonts w:ascii="Times New Roman" w:eastAsia="標楷體" w:hAnsi="Times New Roman" w:cs="Times New Roman" w:hint="eastAsia"/>
+          <w:szCs w:val="24"/>
+        </w:rPr>
+        <w:t xml:space="preserve">　　</w:t>
+      </w:r>
+      <w:r>
+        <w:rPr>
+          <w:rFonts w:ascii="Times New Roman" w:eastAsia="標楷體" w:hAnsi="Times New Roman" w:cs="Times New Roman" w:hint="eastAsia"/>
+          <w:szCs w:val="24"/>
+        </w:rPr>
+        <w:t>上圖為原本的</w:t>
+      </w:r>
+      <w:r>
+        <w:rPr>
+          <w:rFonts w:ascii="Times New Roman" w:eastAsia="標楷體" w:hAnsi="Times New Roman" w:cs="Times New Roman" w:hint="eastAsia"/>
+          <w:szCs w:val="24"/>
+        </w:rPr>
+        <w:t>ER</w:t>
+      </w:r>
+      <w:r>
+        <w:rPr>
+          <w:rFonts w:ascii="Times New Roman" w:eastAsia="標楷體" w:hAnsi="Times New Roman" w:cs="Times New Roman"/>
+          <w:szCs w:val="24"/>
+        </w:rPr>
+        <w:t xml:space="preserve"> Model</w:t>
+      </w:r>
+      <w:r>
+        <w:rPr>
+          <w:rFonts w:ascii="Times New Roman" w:eastAsia="標楷體" w:hAnsi="Times New Roman" w:cs="Times New Roman" w:hint="eastAsia"/>
+          <w:szCs w:val="24"/>
+        </w:rPr>
+        <w:t>，下圖為最後的</w:t>
+      </w:r>
+      <w:r>
+        <w:rPr>
+          <w:rFonts w:ascii="Times New Roman" w:eastAsia="標楷體" w:hAnsi="Times New Roman" w:cs="Times New Roman" w:hint="eastAsia"/>
+          <w:szCs w:val="24"/>
+        </w:rPr>
+        <w:t>ER M</w:t>
+      </w:r>
+      <w:r>
+        <w:rPr>
+          <w:rFonts w:ascii="Times New Roman" w:eastAsia="標楷體" w:hAnsi="Times New Roman" w:cs="Times New Roman"/>
+          <w:szCs w:val="24"/>
+        </w:rPr>
+        <w:t>odel</w:t>
+      </w:r>
+      <w:r>
+        <w:rPr>
+          <w:rFonts w:ascii="Times New Roman" w:eastAsia="標楷體" w:hAnsi="Times New Roman" w:cs="Times New Roman" w:hint="eastAsia"/>
+          <w:szCs w:val="24"/>
+        </w:rPr>
+        <w:t>。</w:t>
+      </w:r>
+      <w:r>
+        <w:rPr>
+          <w:rFonts w:ascii="Times New Roman" w:eastAsia="標楷體" w:hAnsi="Times New Roman" w:cs="Times New Roman" w:hint="eastAsia"/>
+          <w:szCs w:val="24"/>
+        </w:rPr>
+        <w:t>從下圖可以看到，職缺（</w:t>
+      </w:r>
+      <w:proofErr w:type="spellStart"/>
+      <w:r>
+        <w:rPr>
+          <w:rFonts w:ascii="Times New Roman" w:eastAsia="標楷體" w:hAnsi="Times New Roman" w:cs="Times New Roman" w:hint="eastAsia"/>
+          <w:szCs w:val="24"/>
+        </w:rPr>
+        <w:t>j</w:t>
+      </w:r>
+      <w:r>
+        <w:rPr>
+          <w:rFonts w:ascii="Times New Roman" w:eastAsia="標楷體" w:hAnsi="Times New Roman" w:cs="Times New Roman"/>
+          <w:szCs w:val="24"/>
+        </w:rPr>
+        <w:t>obinfo</w:t>
+      </w:r>
+      <w:proofErr w:type="spellEnd"/>
+      <w:r>
+        <w:rPr>
+          <w:rFonts w:ascii="Times New Roman" w:eastAsia="標楷體" w:hAnsi="Times New Roman" w:cs="Times New Roman" w:hint="eastAsia"/>
+          <w:szCs w:val="24"/>
+        </w:rPr>
+        <w:t>）和公司（</w:t>
+      </w:r>
+      <w:r>
+        <w:rPr>
+          <w:rFonts w:ascii="Times New Roman" w:eastAsia="標楷體" w:hAnsi="Times New Roman" w:cs="Times New Roman" w:hint="eastAsia"/>
+          <w:szCs w:val="24"/>
+        </w:rPr>
+        <w:t>c</w:t>
+      </w:r>
+      <w:r>
+        <w:rPr>
+          <w:rFonts w:ascii="Times New Roman" w:eastAsia="標楷體" w:hAnsi="Times New Roman" w:cs="Times New Roman"/>
+          <w:szCs w:val="24"/>
+        </w:rPr>
+        <w:t>ompany</w:t>
+      </w:r>
+      <w:r>
+        <w:rPr>
+          <w:rFonts w:ascii="Times New Roman" w:eastAsia="標楷體" w:hAnsi="Times New Roman" w:cs="Times New Roman" w:hint="eastAsia"/>
+          <w:szCs w:val="24"/>
+        </w:rPr>
+        <w:t>）、職務（</w:t>
+      </w:r>
+      <w:r>
+        <w:rPr>
+          <w:rFonts w:ascii="Times New Roman" w:eastAsia="標楷體" w:hAnsi="Times New Roman" w:cs="Times New Roman" w:hint="eastAsia"/>
+          <w:szCs w:val="24"/>
+        </w:rPr>
+        <w:t>p</w:t>
+      </w:r>
+      <w:r>
+        <w:rPr>
+          <w:rFonts w:ascii="Times New Roman" w:eastAsia="標楷體" w:hAnsi="Times New Roman" w:cs="Times New Roman"/>
+          <w:szCs w:val="24"/>
+        </w:rPr>
+        <w:t>osition</w:t>
+      </w:r>
+      <w:r>
+        <w:rPr>
+          <w:rFonts w:ascii="Times New Roman" w:eastAsia="標楷體" w:hAnsi="Times New Roman" w:cs="Times New Roman" w:hint="eastAsia"/>
+          <w:szCs w:val="24"/>
+        </w:rPr>
+        <w:t>）、地域（</w:t>
+      </w:r>
+      <w:proofErr w:type="spellStart"/>
+      <w:r>
+        <w:rPr>
+          <w:rFonts w:ascii="Times New Roman" w:eastAsia="標楷體" w:hAnsi="Times New Roman" w:cs="Times New Roman" w:hint="eastAsia"/>
+          <w:szCs w:val="24"/>
+        </w:rPr>
+        <w:t>l</w:t>
+      </w:r>
+      <w:r>
+        <w:rPr>
+          <w:rFonts w:ascii="Times New Roman" w:eastAsia="標楷體" w:hAnsi="Times New Roman" w:cs="Times New Roman"/>
+          <w:szCs w:val="24"/>
+        </w:rPr>
+        <w:t>ocalarea</w:t>
+      </w:r>
+      <w:proofErr w:type="spellEnd"/>
+      <w:r>
+        <w:rPr>
+          <w:rFonts w:ascii="Times New Roman" w:eastAsia="標楷體" w:hAnsi="Times New Roman" w:cs="Times New Roman" w:hint="eastAsia"/>
+          <w:szCs w:val="24"/>
+        </w:rPr>
+        <w:t>）三者之間的關係是多對一，而職缺</w:t>
+      </w:r>
+      <w:r>
+        <w:rPr>
+          <w:rFonts w:ascii="Times New Roman" w:eastAsia="標楷體" w:hAnsi="Times New Roman" w:cs="Times New Roman" w:hint="eastAsia"/>
+          <w:szCs w:val="24"/>
+        </w:rPr>
+        <w:t>（</w:t>
+      </w:r>
+      <w:proofErr w:type="spellStart"/>
+      <w:r>
+        <w:rPr>
+          <w:rFonts w:ascii="Times New Roman" w:eastAsia="標楷體" w:hAnsi="Times New Roman" w:cs="Times New Roman" w:hint="eastAsia"/>
+          <w:szCs w:val="24"/>
+        </w:rPr>
+        <w:t>j</w:t>
+      </w:r>
+      <w:r>
+        <w:rPr>
+          <w:rFonts w:ascii="Times New Roman" w:eastAsia="標楷體" w:hAnsi="Times New Roman" w:cs="Times New Roman"/>
+          <w:szCs w:val="24"/>
+        </w:rPr>
+        <w:t>obinfo</w:t>
+      </w:r>
+      <w:proofErr w:type="spellEnd"/>
+      <w:r>
+        <w:rPr>
+          <w:rFonts w:ascii="Times New Roman" w:eastAsia="標楷體" w:hAnsi="Times New Roman" w:cs="Times New Roman" w:hint="eastAsia"/>
+          <w:szCs w:val="24"/>
+        </w:rPr>
+        <w:t>）</w:t>
+      </w:r>
+      <w:r>
+        <w:rPr>
+          <w:rFonts w:ascii="Times New Roman" w:eastAsia="標楷體" w:hAnsi="Times New Roman" w:cs="Times New Roman" w:hint="eastAsia"/>
+          <w:szCs w:val="24"/>
+        </w:rPr>
+        <w:t>和使用者</w:t>
+      </w:r>
+      <w:r>
+        <w:rPr>
+          <w:rFonts w:ascii="Times New Roman" w:eastAsia="標楷體" w:hAnsi="Times New Roman" w:cs="Times New Roman" w:hint="eastAsia"/>
+          <w:szCs w:val="24"/>
+        </w:rPr>
+        <w:t>（</w:t>
+      </w:r>
+      <w:r>
+        <w:rPr>
+          <w:rFonts w:ascii="Times New Roman" w:eastAsia="標楷體" w:hAnsi="Times New Roman" w:cs="Times New Roman" w:hint="eastAsia"/>
+          <w:szCs w:val="24"/>
+        </w:rPr>
+        <w:t>u</w:t>
+      </w:r>
+      <w:r>
+        <w:rPr>
+          <w:rFonts w:ascii="Times New Roman" w:eastAsia="標楷體" w:hAnsi="Times New Roman" w:cs="Times New Roman"/>
+          <w:szCs w:val="24"/>
+        </w:rPr>
+        <w:t>ser</w:t>
+      </w:r>
+      <w:r>
+        <w:rPr>
+          <w:rFonts w:ascii="Times New Roman" w:eastAsia="標楷體" w:hAnsi="Times New Roman" w:cs="Times New Roman" w:hint="eastAsia"/>
+          <w:szCs w:val="24"/>
+        </w:rPr>
+        <w:t>）</w:t>
+      </w:r>
+      <w:r>
+        <w:rPr>
+          <w:rFonts w:ascii="Times New Roman" w:eastAsia="標楷體" w:hAnsi="Times New Roman" w:cs="Times New Roman" w:hint="eastAsia"/>
+          <w:szCs w:val="24"/>
+        </w:rPr>
+        <w:t>的「最愛</w:t>
+      </w:r>
+      <w:r>
+        <w:rPr>
+          <w:rFonts w:ascii="Times New Roman" w:eastAsia="標楷體" w:hAnsi="Times New Roman" w:cs="Times New Roman" w:hint="eastAsia"/>
+          <w:szCs w:val="24"/>
+        </w:rPr>
+        <w:t>（</w:t>
+      </w:r>
+      <w:r>
+        <w:rPr>
+          <w:rFonts w:ascii="Times New Roman" w:eastAsia="標楷體" w:hAnsi="Times New Roman" w:cs="Times New Roman" w:hint="eastAsia"/>
+          <w:szCs w:val="24"/>
+        </w:rPr>
+        <w:t>f</w:t>
+      </w:r>
+      <w:r>
+        <w:rPr>
+          <w:rFonts w:ascii="Times New Roman" w:eastAsia="標楷體" w:hAnsi="Times New Roman" w:cs="Times New Roman"/>
+          <w:szCs w:val="24"/>
+        </w:rPr>
+        <w:t>avorite</w:t>
+      </w:r>
+      <w:r>
+        <w:rPr>
+          <w:rFonts w:ascii="Times New Roman" w:eastAsia="標楷體" w:hAnsi="Times New Roman" w:cs="Times New Roman" w:hint="eastAsia"/>
+          <w:szCs w:val="24"/>
+        </w:rPr>
+        <w:t>）</w:t>
+      </w:r>
+      <w:r>
+        <w:rPr>
+          <w:rFonts w:ascii="Times New Roman" w:eastAsia="標楷體" w:hAnsi="Times New Roman" w:cs="Times New Roman" w:hint="eastAsia"/>
+          <w:szCs w:val="24"/>
+        </w:rPr>
+        <w:t>」關係是多對多。</w:t>
+      </w:r>
+    </w:p>
+    <w:p>
+      <w:pPr>
         <w:rPr>
           <w:rFonts w:ascii="Times New Roman" w:eastAsia="標楷體" w:hAnsi="Times New Roman" w:cs="Times New Roman"/>
           <w:sz w:val="36"/>
           <w:szCs w:val="36"/>
         </w:rPr>
-        <w:t>R Model</w:t>
-      </w:r>
+      </w:pPr>
       <w:r>
         <w:rPr>
           <w:rFonts w:ascii="Times New Roman" w:eastAsia="標楷體" w:hAnsi="Times New Roman" w:cs="Times New Roman"/>
           <w:sz w:val="36"/>
           <w:szCs w:val="36"/>
         </w:rPr>
-        <w:t>s</w:t>
-      </w:r>
-    </w:p>
-    <w:p>
-      <w:pPr>
-        <w:rPr>
-          <w:rFonts w:ascii="Times New Roman" w:eastAsia="標楷體" w:hAnsi="Times New Roman" w:cs="Times New Roman" w:hint="eastAsia"/>
-          <w:sz w:val="36"/>
-          <w:szCs w:val="36"/>
-        </w:rPr>
-      </w:pPr>
-      <w:r>
-        <w:rPr>
-          <w:rFonts w:ascii="Times New Roman" w:eastAsia="標楷體" w:hAnsi="Times New Roman" w:cs="Times New Roman" w:hint="eastAsia"/>
-          <w:szCs w:val="24"/>
-        </w:rPr>
-        <w:t xml:space="preserve">　　</w:t>
-      </w:r>
-      <w:bookmarkStart w:id="0" w:name="_GoBack"/>
-      <w:bookmarkEnd w:id="0"/>
-      <w:r>
-        <w:rPr>
-          <w:rFonts w:ascii="Times New Roman" w:eastAsia="標楷體" w:hAnsi="Times New Roman" w:cs="Times New Roman" w:hint="eastAsia"/>
-          <w:szCs w:val="24"/>
-        </w:rPr>
-        <w:t>上圖為原本的</w:t>
-      </w:r>
-      <w:r>
-        <w:rPr>
-          <w:rFonts w:ascii="Times New Roman" w:eastAsia="標楷體" w:hAnsi="Times New Roman" w:cs="Times New Roman" w:hint="eastAsia"/>
-          <w:szCs w:val="24"/>
-        </w:rPr>
-        <w:t>ER</w:t>
-      </w:r>
-      <w:r>
-        <w:rPr>
-          <w:rFonts w:ascii="Times New Roman" w:eastAsia="標楷體" w:hAnsi="Times New Roman" w:cs="Times New Roman"/>
-          <w:szCs w:val="24"/>
-        </w:rPr>
-        <w:t xml:space="preserve"> Model</w:t>
-      </w:r>
-      <w:r>
-        <w:rPr>
-          <w:rFonts w:ascii="Times New Roman" w:eastAsia="標楷體" w:hAnsi="Times New Roman" w:cs="Times New Roman" w:hint="eastAsia"/>
-          <w:szCs w:val="24"/>
-        </w:rPr>
-        <w:t>，下圖為最後的</w:t>
-      </w:r>
-      <w:r>
-        <w:rPr>
-          <w:rFonts w:ascii="Times New Roman" w:eastAsia="標楷體" w:hAnsi="Times New Roman" w:cs="Times New Roman" w:hint="eastAsia"/>
-          <w:szCs w:val="24"/>
-        </w:rPr>
-        <w:t>ER M</w:t>
-      </w:r>
-      <w:r>
-        <w:rPr>
-          <w:rFonts w:ascii="Times New Roman" w:eastAsia="標楷體" w:hAnsi="Times New Roman" w:cs="Times New Roman"/>
-          <w:sz w:val="36"/>
-          <w:szCs w:val="36"/>
-        </w:rPr>
         <w:drawing>
-          <wp:anchor distT="0" distB="0" distL="114300" distR="114300" simplePos="0" relativeHeight="251659264" behindDoc="0" locked="0" layoutInCell="1" allowOverlap="1" wp14:anchorId="48DFE539" wp14:editId="0DABABDB">
-            <wp:simplePos x="0" y="0"/>
-            <wp:positionH relativeFrom="column">
-              <wp:posOffset>19050</wp:posOffset>
-            </wp:positionH>
-            <wp:positionV relativeFrom="page">
-              <wp:posOffset>4954829</wp:posOffset>
-            </wp:positionV>
+          <wp:inline distT="0" distB="0" distL="0" distR="0" wp14:anchorId="7360047D">
             <wp:extent cx="5274310" cy="2966720"/>
             <wp:effectExtent l="0" t="0" r="2540" b="5080"/>
-            <wp:wrapTopAndBottom/>
             <wp:docPr id="1" name="圖片 1"/>
             <wp:cNvGraphicFramePr>
               <a:graphicFrameLocks xmlns:a="http://schemas.openxmlformats.org/drawingml/2006/main" noChangeAspect="1"/>
@@ -9155,7 +9991,13 @@
                     <pic:cNvPicPr/>
                   </pic:nvPicPr>
                   <pic:blipFill>
-                    <a:blip r:embed="rId7"/>
+                    <a:blip r:embed="rId6">
+                      <a:extLst>
+                        <a:ext uri="{28A0092B-C50C-407E-A947-70E740481C1C}">
+                          <a14:useLocalDpi xmlns:a14="http://schemas.microsoft.com/office/drawing/2010/main" val="0"/>
+                        </a:ext>
+                      </a:extLst>
+                    </a:blip>
                     <a:stretch>
                       <a:fillRect/>
                     </a:stretch>
@@ -9172,28 +10014,8 @@
                 </pic:pic>
               </a:graphicData>
             </a:graphic>
-            <wp14:sizeRelH relativeFrom="margin">
-              <wp14:pctWidth>0</wp14:pctWidth>
-            </wp14:sizeRelH>
-            <wp14:sizeRelV relativeFrom="margin">
-              <wp14:pctHeight>0</wp14:pctHeight>
-            </wp14:sizeRelV>
-          </wp:anchor>
+          </wp:inline>
         </w:drawing>
-      </w:r>
-      <w:r>
-        <w:rPr>
-          <w:rFonts w:ascii="Times New Roman" w:eastAsia="標楷體" w:hAnsi="Times New Roman" w:cs="Times New Roman"/>
-          <w:szCs w:val="24"/>
-        </w:rPr>
-        <w:t>odel</w:t>
-      </w:r>
-      <w:r>
-        <w:rPr>
-          <w:rFonts w:ascii="Times New Roman" w:eastAsia="標楷體" w:hAnsi="Times New Roman" w:cs="Times New Roman" w:hint="eastAsia"/>
-          <w:szCs w:val="24"/>
-        </w:rPr>
-        <w:t>。</w:t>
       </w:r>
     </w:p>
     <w:p>
@@ -9218,15 +10040,6 @@
       <w:pPr>
         <w:rPr>
           <w:rFonts w:ascii="Times New Roman" w:eastAsia="標楷體" w:hAnsi="Times New Roman" w:cs="Times New Roman"/>
-          <w:sz w:val="36"/>
-          <w:szCs w:val="36"/>
-        </w:rPr>
-      </w:pPr>
-    </w:p>
-    <w:p>
-      <w:pPr>
-        <w:rPr>
-          <w:rFonts w:ascii="Times New Roman" w:eastAsia="標楷體" w:hAnsi="Times New Roman" w:cs="Times New Roman" w:hint="eastAsia"/>
           <w:sz w:val="36"/>
           <w:szCs w:val="36"/>
         </w:rPr>
@@ -9263,6 +10076,15 @@
         </w:rPr>
         <w:t>atabase</w:t>
       </w:r>
+      <w:r>
+        <w:rPr>
+          <w:rFonts w:ascii="Times New Roman" w:eastAsia="標楷體" w:hAnsi="Times New Roman" w:cs="Times New Roman" w:hint="eastAsia"/>
+          <w:sz w:val="36"/>
+          <w:szCs w:val="36"/>
+          <w:highlight w:val="yellow"/>
+        </w:rPr>
+        <w:t>（要寫多一點）</w:t>
+      </w:r>
     </w:p>
     <w:p>
       <w:pPr>
@@ -9293,6 +10115,211 @@
           <w:szCs w:val="36"/>
         </w:rPr>
         <w:t>ntroduction</w:t>
+      </w:r>
+    </w:p>
+    <w:p>
+      <w:pPr>
+        <w:rPr>
+          <w:rFonts w:ascii="Times New Roman" w:eastAsia="標楷體" w:hAnsi="Times New Roman" w:cs="Times New Roman" w:hint="eastAsia"/>
+          <w:szCs w:val="24"/>
+        </w:rPr>
+      </w:pPr>
+      <w:r>
+        <w:rPr>
+          <w:rFonts w:ascii="Times New Roman" w:eastAsia="標楷體" w:hAnsi="Times New Roman" w:cs="Times New Roman" w:hint="eastAsia"/>
+          <w:szCs w:val="24"/>
+        </w:rPr>
+        <w:t xml:space="preserve">　　我們使用的資料庫是</w:t>
+      </w:r>
+      <w:r>
+        <w:rPr>
+          <w:rFonts w:ascii="Times New Roman" w:eastAsia="標楷體" w:hAnsi="Times New Roman" w:cs="Times New Roman" w:hint="eastAsia"/>
+          <w:szCs w:val="24"/>
+        </w:rPr>
+        <w:t>M</w:t>
+      </w:r>
+      <w:r>
+        <w:rPr>
+          <w:rFonts w:ascii="Times New Roman" w:eastAsia="標楷體" w:hAnsi="Times New Roman" w:cs="Times New Roman"/>
+          <w:szCs w:val="24"/>
+        </w:rPr>
+        <w:t>ySQL</w:t>
+      </w:r>
+      <w:r>
+        <w:rPr>
+          <w:rFonts w:ascii="Times New Roman" w:eastAsia="標楷體" w:hAnsi="Times New Roman" w:cs="Times New Roman" w:hint="eastAsia"/>
+          <w:szCs w:val="24"/>
+        </w:rPr>
+        <w:t>。</w:t>
+      </w:r>
+      <w:r>
+        <w:rPr>
+          <w:rFonts w:ascii="Times New Roman" w:eastAsia="標楷體" w:hAnsi="Times New Roman" w:cs="Times New Roman" w:hint="eastAsia"/>
+          <w:szCs w:val="24"/>
+        </w:rPr>
+        <w:t>在開發階段時，</w:t>
+      </w:r>
+      <w:r>
+        <w:rPr>
+          <w:rFonts w:ascii="Times New Roman" w:eastAsia="標楷體" w:hAnsi="Times New Roman" w:cs="Times New Roman" w:hint="eastAsia"/>
+          <w:szCs w:val="24"/>
+        </w:rPr>
+        <w:t>在</w:t>
+      </w:r>
+      <w:r>
+        <w:rPr>
+          <w:rFonts w:ascii="Times New Roman" w:eastAsia="標楷體" w:hAnsi="Times New Roman" w:cs="Times New Roman" w:hint="eastAsia"/>
+          <w:szCs w:val="24"/>
+        </w:rPr>
+        <w:t>我們更新</w:t>
+      </w:r>
+      <w:r>
+        <w:rPr>
+          <w:rFonts w:ascii="Times New Roman" w:eastAsia="標楷體" w:hAnsi="Times New Roman" w:cs="Times New Roman" w:hint="eastAsia"/>
+          <w:szCs w:val="24"/>
+        </w:rPr>
+        <w:t>資料庫的時機，例如加入新的職缺資訊、公司資訊（陸續爬蟲下來</w:t>
+      </w:r>
+      <w:bookmarkStart w:id="0" w:name="_GoBack"/>
+      <w:bookmarkEnd w:id="0"/>
+      <w:r>
+        <w:rPr>
+          <w:rFonts w:ascii="Times New Roman" w:eastAsia="標楷體" w:hAnsi="Times New Roman" w:cs="Times New Roman" w:hint="eastAsia"/>
+          <w:szCs w:val="24"/>
+        </w:rPr>
+        <w:t>），我們會利用</w:t>
+      </w:r>
+      <w:proofErr w:type="spellStart"/>
+      <w:r>
+        <w:rPr>
+          <w:rFonts w:ascii="Times New Roman" w:eastAsia="標楷體" w:hAnsi="Times New Roman" w:cs="Times New Roman" w:hint="eastAsia"/>
+          <w:szCs w:val="24"/>
+        </w:rPr>
+        <w:t>u</w:t>
+      </w:r>
+      <w:r>
+        <w:rPr>
+          <w:rFonts w:ascii="Times New Roman" w:eastAsia="標楷體" w:hAnsi="Times New Roman" w:cs="Times New Roman"/>
+          <w:szCs w:val="24"/>
+        </w:rPr>
+        <w:t>pdate.sql</w:t>
+      </w:r>
+      <w:proofErr w:type="spellEnd"/>
+      <w:proofErr w:type="gramStart"/>
+      <w:r>
+        <w:rPr>
+          <w:rFonts w:ascii="Times New Roman" w:eastAsia="標楷體" w:hAnsi="Times New Roman" w:cs="Times New Roman" w:hint="eastAsia"/>
+          <w:szCs w:val="24"/>
+        </w:rPr>
+        <w:t>（</w:t>
+      </w:r>
+      <w:proofErr w:type="gramEnd"/>
+      <w:r>
+        <w:rPr>
+          <w:rFonts w:ascii="Times New Roman" w:eastAsia="標楷體" w:hAnsi="Times New Roman" w:cs="Times New Roman" w:hint="eastAsia"/>
+          <w:szCs w:val="24"/>
+        </w:rPr>
+        <w:t>/</w:t>
+      </w:r>
+      <w:proofErr w:type="spellStart"/>
+      <w:r>
+        <w:rPr>
+          <w:rFonts w:ascii="Times New Roman" w:eastAsia="標楷體" w:hAnsi="Times New Roman" w:cs="Times New Roman"/>
+          <w:szCs w:val="24"/>
+        </w:rPr>
+        <w:t>src</w:t>
+      </w:r>
+      <w:proofErr w:type="spellEnd"/>
+      <w:r>
+        <w:rPr>
+          <w:rFonts w:ascii="Times New Roman" w:eastAsia="標楷體" w:hAnsi="Times New Roman" w:cs="Times New Roman"/>
+          <w:szCs w:val="24"/>
+        </w:rPr>
+        <w:t>/</w:t>
+      </w:r>
+      <w:proofErr w:type="spellStart"/>
+      <w:r>
+        <w:rPr>
+          <w:rFonts w:ascii="Times New Roman" w:eastAsia="標楷體" w:hAnsi="Times New Roman" w:cs="Times New Roman"/>
+          <w:szCs w:val="24"/>
+        </w:rPr>
+        <w:t>sql</w:t>
+      </w:r>
+      <w:proofErr w:type="spellEnd"/>
+      <w:r>
+        <w:rPr>
+          <w:rFonts w:ascii="Times New Roman" w:eastAsia="標楷體" w:hAnsi="Times New Roman" w:cs="Times New Roman"/>
+          <w:szCs w:val="24"/>
+        </w:rPr>
+        <w:t>/</w:t>
+      </w:r>
+      <w:proofErr w:type="spellStart"/>
+      <w:r>
+        <w:rPr>
+          <w:rFonts w:ascii="Times New Roman" w:eastAsia="標楷體" w:hAnsi="Times New Roman" w:cs="Times New Roman"/>
+          <w:szCs w:val="24"/>
+        </w:rPr>
+        <w:t>update.sql</w:t>
+      </w:r>
+      <w:proofErr w:type="spellEnd"/>
+      <w:proofErr w:type="gramStart"/>
+      <w:r>
+        <w:rPr>
+          <w:rFonts w:ascii="Times New Roman" w:eastAsia="標楷體" w:hAnsi="Times New Roman" w:cs="Times New Roman" w:hint="eastAsia"/>
+          <w:szCs w:val="24"/>
+        </w:rPr>
+        <w:t>）</w:t>
+      </w:r>
+      <w:proofErr w:type="gramEnd"/>
+      <w:r>
+        <w:rPr>
+          <w:rFonts w:ascii="Times New Roman" w:eastAsia="標楷體" w:hAnsi="Times New Roman" w:cs="Times New Roman" w:hint="eastAsia"/>
+          <w:szCs w:val="24"/>
+        </w:rPr>
+        <w:t>來更新，其中包含了刪除舊的資訊</w:t>
+      </w:r>
+      <w:r>
+        <w:rPr>
+          <w:rFonts w:ascii="Times New Roman" w:eastAsia="標楷體" w:hAnsi="Times New Roman" w:cs="Times New Roman" w:hint="eastAsia"/>
+          <w:szCs w:val="24"/>
+        </w:rPr>
+        <w:t>和載入</w:t>
+      </w:r>
+      <w:r>
+        <w:rPr>
+          <w:rFonts w:ascii="Times New Roman" w:eastAsia="標楷體" w:hAnsi="Times New Roman" w:cs="Times New Roman" w:hint="eastAsia"/>
+          <w:szCs w:val="24"/>
+        </w:rPr>
+        <w:t>新的資訊。</w:t>
+      </w:r>
+      <w:r>
+        <w:rPr>
+          <w:rFonts w:ascii="Times New Roman" w:eastAsia="標楷體" w:hAnsi="Times New Roman" w:cs="Times New Roman" w:hint="eastAsia"/>
+          <w:szCs w:val="24"/>
+        </w:rPr>
+        <w:t>而在運行階段時，我們會將使用者資訊和使用者最愛加入既有的</w:t>
+      </w:r>
+      <w:r>
+        <w:rPr>
+          <w:rFonts w:ascii="Times New Roman" w:eastAsia="標楷體" w:hAnsi="Times New Roman" w:cs="Times New Roman" w:hint="eastAsia"/>
+          <w:szCs w:val="24"/>
+        </w:rPr>
+        <w:t>t</w:t>
+      </w:r>
+      <w:r>
+        <w:rPr>
+          <w:rFonts w:ascii="Times New Roman" w:eastAsia="標楷體" w:hAnsi="Times New Roman" w:cs="Times New Roman"/>
+          <w:szCs w:val="24"/>
+        </w:rPr>
+        <w:t>able</w:t>
+      </w:r>
+      <w:r>
+        <w:rPr>
+          <w:rFonts w:ascii="Times New Roman" w:eastAsia="標楷體" w:hAnsi="Times New Roman" w:cs="Times New Roman" w:hint="eastAsia"/>
+          <w:szCs w:val="24"/>
+          <w:highlight w:val="yellow"/>
+        </w:rPr>
+        <w:t>（方法是啥）</w:t>
       </w:r>
     </w:p>
     <w:p>

</xml_diff>

<commit_message>
report part of functions
</commit_message>
<xml_diff>
--- a/Report/Project_Team29.docx
+++ b/Report/Project_Team29.docx
@@ -9595,13 +9595,291 @@
       </w:pPr>
       <w:r>
         <w:rPr>
-          <w:noProof/>
+          <w:rFonts w:ascii="Times New Roman" w:eastAsia="標楷體" w:hAnsi="Times New Roman" w:cs="Times New Roman" w:hint="eastAsia"/>
+          <w:szCs w:val="24"/>
+        </w:rPr>
+        <w:t xml:space="preserve">　　</w:t>
+      </w:r>
+      <w:r>
+        <w:rPr>
+          <w:rFonts w:ascii="Times New Roman" w:eastAsia="標楷體" w:hAnsi="Times New Roman" w:cs="Times New Roman" w:hint="eastAsia"/>
+          <w:szCs w:val="24"/>
+        </w:rPr>
+        <w:t>下圖為</w:t>
+      </w:r>
+      <w:r>
+        <w:rPr>
+          <w:rFonts w:ascii="Times New Roman" w:eastAsia="標楷體" w:hAnsi="Times New Roman" w:cs="Times New Roman" w:hint="eastAsia"/>
+          <w:szCs w:val="24"/>
+        </w:rPr>
+        <w:t>我們</w:t>
+      </w:r>
+      <w:r>
+        <w:rPr>
+          <w:rFonts w:ascii="Times New Roman" w:eastAsia="標楷體" w:hAnsi="Times New Roman" w:cs="Times New Roman" w:hint="eastAsia"/>
+          <w:szCs w:val="24"/>
+        </w:rPr>
+        <w:t>的</w:t>
+      </w:r>
+      <w:r>
+        <w:rPr>
+          <w:rFonts w:ascii="Times New Roman" w:eastAsia="標楷體" w:hAnsi="Times New Roman" w:cs="Times New Roman" w:hint="eastAsia"/>
+          <w:szCs w:val="24"/>
+        </w:rPr>
+        <w:t>ER M</w:t>
+      </w:r>
+      <w:r>
+        <w:rPr>
+          <w:rFonts w:ascii="Times New Roman" w:eastAsia="標楷體" w:hAnsi="Times New Roman" w:cs="Times New Roman"/>
+          <w:szCs w:val="24"/>
+        </w:rPr>
+        <w:t>odel</w:t>
+      </w:r>
+      <w:r>
+        <w:rPr>
+          <w:rFonts w:ascii="Times New Roman" w:eastAsia="標楷體" w:hAnsi="Times New Roman" w:cs="Times New Roman" w:hint="eastAsia"/>
+          <w:szCs w:val="24"/>
+        </w:rPr>
+        <w:t>。</w:t>
+      </w:r>
+      <w:r>
+        <w:rPr>
+          <w:rFonts w:ascii="Times New Roman" w:eastAsia="標楷體" w:hAnsi="Times New Roman" w:cs="Times New Roman" w:hint="eastAsia"/>
+          <w:szCs w:val="24"/>
+        </w:rPr>
+        <w:t>其中</w:t>
+      </w:r>
+      <w:r>
+        <w:rPr>
+          <w:rFonts w:ascii="Times New Roman" w:eastAsia="標楷體" w:hAnsi="Times New Roman" w:cs="Times New Roman" w:hint="eastAsia"/>
+          <w:szCs w:val="24"/>
+        </w:rPr>
+        <w:t>，職缺（</w:t>
+      </w:r>
+      <w:proofErr w:type="spellStart"/>
+      <w:r>
+        <w:rPr>
+          <w:rFonts w:ascii="Times New Roman" w:eastAsia="標楷體" w:hAnsi="Times New Roman" w:cs="Times New Roman" w:hint="eastAsia"/>
+          <w:szCs w:val="24"/>
+        </w:rPr>
+        <w:t>j</w:t>
+      </w:r>
+      <w:r>
+        <w:rPr>
+          <w:rFonts w:ascii="Times New Roman" w:eastAsia="標楷體" w:hAnsi="Times New Roman" w:cs="Times New Roman"/>
+          <w:szCs w:val="24"/>
+        </w:rPr>
+        <w:t>obinfo</w:t>
+      </w:r>
+      <w:proofErr w:type="spellEnd"/>
+      <w:r>
+        <w:rPr>
+          <w:rFonts w:ascii="Times New Roman" w:eastAsia="標楷體" w:hAnsi="Times New Roman" w:cs="Times New Roman" w:hint="eastAsia"/>
+          <w:szCs w:val="24"/>
+        </w:rPr>
+        <w:t>）和公司（</w:t>
+      </w:r>
+      <w:r>
+        <w:rPr>
+          <w:rFonts w:ascii="Times New Roman" w:eastAsia="標楷體" w:hAnsi="Times New Roman" w:cs="Times New Roman" w:hint="eastAsia"/>
+          <w:szCs w:val="24"/>
+        </w:rPr>
+        <w:t>c</w:t>
+      </w:r>
+      <w:r>
+        <w:rPr>
+          <w:rFonts w:ascii="Times New Roman" w:eastAsia="標楷體" w:hAnsi="Times New Roman" w:cs="Times New Roman"/>
+          <w:szCs w:val="24"/>
+        </w:rPr>
+        <w:t>ompany</w:t>
+      </w:r>
+      <w:r>
+        <w:rPr>
+          <w:rFonts w:ascii="Times New Roman" w:eastAsia="標楷體" w:hAnsi="Times New Roman" w:cs="Times New Roman" w:hint="eastAsia"/>
+          <w:szCs w:val="24"/>
+        </w:rPr>
+        <w:t>）、職務（</w:t>
+      </w:r>
+      <w:r>
+        <w:rPr>
+          <w:rFonts w:ascii="Times New Roman" w:eastAsia="標楷體" w:hAnsi="Times New Roman" w:cs="Times New Roman" w:hint="eastAsia"/>
+          <w:szCs w:val="24"/>
+        </w:rPr>
+        <w:t>p</w:t>
+      </w:r>
+      <w:r>
+        <w:rPr>
+          <w:rFonts w:ascii="Times New Roman" w:eastAsia="標楷體" w:hAnsi="Times New Roman" w:cs="Times New Roman"/>
+          <w:szCs w:val="24"/>
+        </w:rPr>
+        <w:t>osition</w:t>
+      </w:r>
+      <w:r>
+        <w:rPr>
+          <w:rFonts w:ascii="Times New Roman" w:eastAsia="標楷體" w:hAnsi="Times New Roman" w:cs="Times New Roman" w:hint="eastAsia"/>
+          <w:szCs w:val="24"/>
+        </w:rPr>
+        <w:t>）、地域（</w:t>
+      </w:r>
+      <w:proofErr w:type="spellStart"/>
+      <w:r>
+        <w:rPr>
+          <w:rFonts w:ascii="Times New Roman" w:eastAsia="標楷體" w:hAnsi="Times New Roman" w:cs="Times New Roman" w:hint="eastAsia"/>
+          <w:szCs w:val="24"/>
+        </w:rPr>
+        <w:t>l</w:t>
+      </w:r>
+      <w:r>
+        <w:rPr>
+          <w:rFonts w:ascii="Times New Roman" w:eastAsia="標楷體" w:hAnsi="Times New Roman" w:cs="Times New Roman"/>
+          <w:szCs w:val="24"/>
+        </w:rPr>
+        <w:t>ocalarea</w:t>
+      </w:r>
+      <w:proofErr w:type="spellEnd"/>
+      <w:r>
+        <w:rPr>
+          <w:rFonts w:ascii="Times New Roman" w:eastAsia="標楷體" w:hAnsi="Times New Roman" w:cs="Times New Roman" w:hint="eastAsia"/>
+          <w:szCs w:val="24"/>
+        </w:rPr>
+        <w:t>）三者之間的關係是多對一，而職缺</w:t>
+      </w:r>
+      <w:r>
+        <w:rPr>
+          <w:rFonts w:ascii="Times New Roman" w:eastAsia="標楷體" w:hAnsi="Times New Roman" w:cs="Times New Roman" w:hint="eastAsia"/>
+          <w:szCs w:val="24"/>
+        </w:rPr>
+        <w:t>（</w:t>
+      </w:r>
+      <w:proofErr w:type="spellStart"/>
+      <w:r>
+        <w:rPr>
+          <w:rFonts w:ascii="Times New Roman" w:eastAsia="標楷體" w:hAnsi="Times New Roman" w:cs="Times New Roman" w:hint="eastAsia"/>
+          <w:szCs w:val="24"/>
+        </w:rPr>
+        <w:t>j</w:t>
+      </w:r>
+      <w:r>
+        <w:rPr>
+          <w:rFonts w:ascii="Times New Roman" w:eastAsia="標楷體" w:hAnsi="Times New Roman" w:cs="Times New Roman"/>
+          <w:szCs w:val="24"/>
+        </w:rPr>
+        <w:t>obinfo</w:t>
+      </w:r>
+      <w:proofErr w:type="spellEnd"/>
+      <w:r>
+        <w:rPr>
+          <w:rFonts w:ascii="Times New Roman" w:eastAsia="標楷體" w:hAnsi="Times New Roman" w:cs="Times New Roman" w:hint="eastAsia"/>
+          <w:szCs w:val="24"/>
+        </w:rPr>
+        <w:t>）</w:t>
+      </w:r>
+      <w:r>
+        <w:rPr>
+          <w:rFonts w:ascii="Times New Roman" w:eastAsia="標楷體" w:hAnsi="Times New Roman" w:cs="Times New Roman" w:hint="eastAsia"/>
+          <w:szCs w:val="24"/>
+        </w:rPr>
+        <w:t>和使用者</w:t>
+      </w:r>
+      <w:r>
+        <w:rPr>
+          <w:rFonts w:ascii="Times New Roman" w:eastAsia="標楷體" w:hAnsi="Times New Roman" w:cs="Times New Roman" w:hint="eastAsia"/>
+          <w:szCs w:val="24"/>
+        </w:rPr>
+        <w:t>（</w:t>
+      </w:r>
+      <w:r>
+        <w:rPr>
+          <w:rFonts w:ascii="Times New Roman" w:eastAsia="標楷體" w:hAnsi="Times New Roman" w:cs="Times New Roman" w:hint="eastAsia"/>
+          <w:szCs w:val="24"/>
+        </w:rPr>
+        <w:t>u</w:t>
+      </w:r>
+      <w:r>
+        <w:rPr>
+          <w:rFonts w:ascii="Times New Roman" w:eastAsia="標楷體" w:hAnsi="Times New Roman" w:cs="Times New Roman"/>
+          <w:szCs w:val="24"/>
+        </w:rPr>
+        <w:t>ser</w:t>
+      </w:r>
+      <w:r>
+        <w:rPr>
+          <w:rFonts w:ascii="Times New Roman" w:eastAsia="標楷體" w:hAnsi="Times New Roman" w:cs="Times New Roman" w:hint="eastAsia"/>
+          <w:szCs w:val="24"/>
+        </w:rPr>
+        <w:t>）</w:t>
+      </w:r>
+      <w:r>
+        <w:rPr>
+          <w:rFonts w:ascii="Times New Roman" w:eastAsia="標楷體" w:hAnsi="Times New Roman" w:cs="Times New Roman" w:hint="eastAsia"/>
+          <w:szCs w:val="24"/>
+        </w:rPr>
+        <w:t>的「最愛</w:t>
+      </w:r>
+      <w:r>
+        <w:rPr>
+          <w:rFonts w:ascii="Times New Roman" w:eastAsia="標楷體" w:hAnsi="Times New Roman" w:cs="Times New Roman" w:hint="eastAsia"/>
+          <w:szCs w:val="24"/>
+        </w:rPr>
+        <w:t>（</w:t>
+      </w:r>
+      <w:r>
+        <w:rPr>
+          <w:rFonts w:ascii="Times New Roman" w:eastAsia="標楷體" w:hAnsi="Times New Roman" w:cs="Times New Roman" w:hint="eastAsia"/>
+          <w:szCs w:val="24"/>
+        </w:rPr>
+        <w:t>f</w:t>
+      </w:r>
+      <w:r>
+        <w:rPr>
+          <w:rFonts w:ascii="Times New Roman" w:eastAsia="標楷體" w:hAnsi="Times New Roman" w:cs="Times New Roman"/>
+          <w:szCs w:val="24"/>
+        </w:rPr>
+        <w:t>avorite</w:t>
+      </w:r>
+      <w:r>
+        <w:rPr>
+          <w:rFonts w:ascii="Times New Roman" w:eastAsia="標楷體" w:hAnsi="Times New Roman" w:cs="Times New Roman" w:hint="eastAsia"/>
+          <w:szCs w:val="24"/>
+        </w:rPr>
+        <w:t>）</w:t>
+      </w:r>
+      <w:r>
+        <w:rPr>
+          <w:rFonts w:ascii="Times New Roman" w:eastAsia="標楷體" w:hAnsi="Times New Roman" w:cs="Times New Roman" w:hint="eastAsia"/>
+          <w:szCs w:val="24"/>
+        </w:rPr>
+        <w:t>」關係是多對多。</w:t>
+      </w:r>
+    </w:p>
+    <w:p>
+      <w:pPr>
+        <w:rPr>
+          <w:rFonts w:ascii="Times New Roman" w:eastAsia="標楷體" w:hAnsi="Times New Roman" w:cs="Times New Roman"/>
+          <w:sz w:val="36"/>
+          <w:szCs w:val="36"/>
+        </w:rPr>
+      </w:pPr>
+    </w:p>
+    <w:p>
+      <w:pPr>
+        <w:rPr>
+          <w:rFonts w:ascii="Times New Roman" w:eastAsia="標楷體" w:hAnsi="Times New Roman" w:cs="Times New Roman"/>
+          <w:sz w:val="36"/>
+          <w:szCs w:val="36"/>
+        </w:rPr>
+      </w:pPr>
+      <w:r>
+        <w:rPr>
+          <w:rFonts w:ascii="Times New Roman" w:eastAsia="標楷體" w:hAnsi="Times New Roman" w:cs="Times New Roman"/>
+          <w:sz w:val="36"/>
+          <w:szCs w:val="36"/>
         </w:rPr>
         <w:drawing>
-          <wp:inline distT="0" distB="0" distL="0" distR="0" wp14:anchorId="414DBDA1" wp14:editId="5E709517">
+          <wp:inline distT="0" distB="0" distL="0" distR="0" wp14:anchorId="6BC8D12B" wp14:editId="66DA1D37">
             <wp:extent cx="5274310" cy="2966720"/>
             <wp:effectExtent l="0" t="0" r="2540" b="5080"/>
-            <wp:docPr id="59" name="圖片 59"/>
+            <wp:docPr id="2" name="圖片 2"/>
             <wp:cNvGraphicFramePr>
               <a:graphicFrameLocks xmlns:a="http://schemas.openxmlformats.org/drawingml/2006/main" noChangeAspect="1"/>
             </wp:cNvGraphicFramePr>
@@ -9613,13 +9891,7 @@
                     <pic:cNvPicPr/>
                   </pic:nvPicPr>
                   <pic:blipFill>
-                    <a:blip r:embed="rId6">
-                      <a:extLst>
-                        <a:ext uri="{28A0092B-C50C-407E-A947-70E740481C1C}">
-                          <a14:useLocalDpi xmlns:a14="http://schemas.microsoft.com/office/drawing/2010/main" val="0"/>
-                        </a:ext>
-                      </a:extLst>
-                    </a:blip>
+                    <a:blip r:embed="rId6"/>
                     <a:stretch>
                       <a:fillRect/>
                     </a:stretch>
@@ -9644,267 +9916,10 @@
       <w:pPr>
         <w:rPr>
           <w:rFonts w:ascii="Times New Roman" w:eastAsia="標楷體" w:hAnsi="Times New Roman" w:cs="Times New Roman"/>
-          <w:szCs w:val="24"/>
+          <w:sz w:val="36"/>
+          <w:szCs w:val="36"/>
         </w:rPr>
       </w:pPr>
-      <w:r>
-        <w:rPr>
-          <w:rFonts w:ascii="Times New Roman" w:eastAsia="標楷體" w:hAnsi="Times New Roman" w:cs="Times New Roman" w:hint="eastAsia"/>
-          <w:szCs w:val="24"/>
-        </w:rPr>
-        <w:t xml:space="preserve">　　</w:t>
-      </w:r>
-      <w:r>
-        <w:rPr>
-          <w:rFonts w:ascii="Times New Roman" w:eastAsia="標楷體" w:hAnsi="Times New Roman" w:cs="Times New Roman" w:hint="eastAsia"/>
-          <w:szCs w:val="24"/>
-        </w:rPr>
-        <w:t>上圖為原本的</w:t>
-      </w:r>
-      <w:r>
-        <w:rPr>
-          <w:rFonts w:ascii="Times New Roman" w:eastAsia="標楷體" w:hAnsi="Times New Roman" w:cs="Times New Roman" w:hint="eastAsia"/>
-          <w:szCs w:val="24"/>
-        </w:rPr>
-        <w:t>ER</w:t>
-      </w:r>
-      <w:r>
-        <w:rPr>
-          <w:rFonts w:ascii="Times New Roman" w:eastAsia="標楷體" w:hAnsi="Times New Roman" w:cs="Times New Roman"/>
-          <w:szCs w:val="24"/>
-        </w:rPr>
-        <w:t xml:space="preserve"> Model</w:t>
-      </w:r>
-      <w:r>
-        <w:rPr>
-          <w:rFonts w:ascii="Times New Roman" w:eastAsia="標楷體" w:hAnsi="Times New Roman" w:cs="Times New Roman" w:hint="eastAsia"/>
-          <w:szCs w:val="24"/>
-        </w:rPr>
-        <w:t>，下圖為最後的</w:t>
-      </w:r>
-      <w:r>
-        <w:rPr>
-          <w:rFonts w:ascii="Times New Roman" w:eastAsia="標楷體" w:hAnsi="Times New Roman" w:cs="Times New Roman" w:hint="eastAsia"/>
-          <w:szCs w:val="24"/>
-        </w:rPr>
-        <w:t>ER M</w:t>
-      </w:r>
-      <w:r>
-        <w:rPr>
-          <w:rFonts w:ascii="Times New Roman" w:eastAsia="標楷體" w:hAnsi="Times New Roman" w:cs="Times New Roman"/>
-          <w:szCs w:val="24"/>
-        </w:rPr>
-        <w:t>odel</w:t>
-      </w:r>
-      <w:r>
-        <w:rPr>
-          <w:rFonts w:ascii="Times New Roman" w:eastAsia="標楷體" w:hAnsi="Times New Roman" w:cs="Times New Roman" w:hint="eastAsia"/>
-          <w:szCs w:val="24"/>
-        </w:rPr>
-        <w:t>。</w:t>
-      </w:r>
-      <w:r>
-        <w:rPr>
-          <w:rFonts w:ascii="Times New Roman" w:eastAsia="標楷體" w:hAnsi="Times New Roman" w:cs="Times New Roman" w:hint="eastAsia"/>
-          <w:szCs w:val="24"/>
-        </w:rPr>
-        <w:t>從下圖可以看到，職缺（</w:t>
-      </w:r>
-      <w:proofErr w:type="spellStart"/>
-      <w:r>
-        <w:rPr>
-          <w:rFonts w:ascii="Times New Roman" w:eastAsia="標楷體" w:hAnsi="Times New Roman" w:cs="Times New Roman" w:hint="eastAsia"/>
-          <w:szCs w:val="24"/>
-        </w:rPr>
-        <w:t>j</w:t>
-      </w:r>
-      <w:r>
-        <w:rPr>
-          <w:rFonts w:ascii="Times New Roman" w:eastAsia="標楷體" w:hAnsi="Times New Roman" w:cs="Times New Roman"/>
-          <w:szCs w:val="24"/>
-        </w:rPr>
-        <w:t>obinfo</w:t>
-      </w:r>
-      <w:proofErr w:type="spellEnd"/>
-      <w:r>
-        <w:rPr>
-          <w:rFonts w:ascii="Times New Roman" w:eastAsia="標楷體" w:hAnsi="Times New Roman" w:cs="Times New Roman" w:hint="eastAsia"/>
-          <w:szCs w:val="24"/>
-        </w:rPr>
-        <w:t>）和公司（</w:t>
-      </w:r>
-      <w:r>
-        <w:rPr>
-          <w:rFonts w:ascii="Times New Roman" w:eastAsia="標楷體" w:hAnsi="Times New Roman" w:cs="Times New Roman" w:hint="eastAsia"/>
-          <w:szCs w:val="24"/>
-        </w:rPr>
-        <w:t>c</w:t>
-      </w:r>
-      <w:r>
-        <w:rPr>
-          <w:rFonts w:ascii="Times New Roman" w:eastAsia="標楷體" w:hAnsi="Times New Roman" w:cs="Times New Roman"/>
-          <w:szCs w:val="24"/>
-        </w:rPr>
-        <w:t>ompany</w:t>
-      </w:r>
-      <w:r>
-        <w:rPr>
-          <w:rFonts w:ascii="Times New Roman" w:eastAsia="標楷體" w:hAnsi="Times New Roman" w:cs="Times New Roman" w:hint="eastAsia"/>
-          <w:szCs w:val="24"/>
-        </w:rPr>
-        <w:t>）、職務（</w:t>
-      </w:r>
-      <w:r>
-        <w:rPr>
-          <w:rFonts w:ascii="Times New Roman" w:eastAsia="標楷體" w:hAnsi="Times New Roman" w:cs="Times New Roman" w:hint="eastAsia"/>
-          <w:szCs w:val="24"/>
-        </w:rPr>
-        <w:t>p</w:t>
-      </w:r>
-      <w:r>
-        <w:rPr>
-          <w:rFonts w:ascii="Times New Roman" w:eastAsia="標楷體" w:hAnsi="Times New Roman" w:cs="Times New Roman"/>
-          <w:szCs w:val="24"/>
-        </w:rPr>
-        <w:t>osition</w:t>
-      </w:r>
-      <w:r>
-        <w:rPr>
-          <w:rFonts w:ascii="Times New Roman" w:eastAsia="標楷體" w:hAnsi="Times New Roman" w:cs="Times New Roman" w:hint="eastAsia"/>
-          <w:szCs w:val="24"/>
-        </w:rPr>
-        <w:t>）、地域（</w:t>
-      </w:r>
-      <w:proofErr w:type="spellStart"/>
-      <w:r>
-        <w:rPr>
-          <w:rFonts w:ascii="Times New Roman" w:eastAsia="標楷體" w:hAnsi="Times New Roman" w:cs="Times New Roman" w:hint="eastAsia"/>
-          <w:szCs w:val="24"/>
-        </w:rPr>
-        <w:t>l</w:t>
-      </w:r>
-      <w:r>
-        <w:rPr>
-          <w:rFonts w:ascii="Times New Roman" w:eastAsia="標楷體" w:hAnsi="Times New Roman" w:cs="Times New Roman"/>
-          <w:szCs w:val="24"/>
-        </w:rPr>
-        <w:t>ocalarea</w:t>
-      </w:r>
-      <w:proofErr w:type="spellEnd"/>
-      <w:r>
-        <w:rPr>
-          <w:rFonts w:ascii="Times New Roman" w:eastAsia="標楷體" w:hAnsi="Times New Roman" w:cs="Times New Roman" w:hint="eastAsia"/>
-          <w:szCs w:val="24"/>
-        </w:rPr>
-        <w:t>）三者之間的關係是多對一，而職缺</w:t>
-      </w:r>
-      <w:r>
-        <w:rPr>
-          <w:rFonts w:ascii="Times New Roman" w:eastAsia="標楷體" w:hAnsi="Times New Roman" w:cs="Times New Roman" w:hint="eastAsia"/>
-          <w:szCs w:val="24"/>
-        </w:rPr>
-        <w:t>（</w:t>
-      </w:r>
-      <w:proofErr w:type="spellStart"/>
-      <w:r>
-        <w:rPr>
-          <w:rFonts w:ascii="Times New Roman" w:eastAsia="標楷體" w:hAnsi="Times New Roman" w:cs="Times New Roman" w:hint="eastAsia"/>
-          <w:szCs w:val="24"/>
-        </w:rPr>
-        <w:t>j</w:t>
-      </w:r>
-      <w:r>
-        <w:rPr>
-          <w:rFonts w:ascii="Times New Roman" w:eastAsia="標楷體" w:hAnsi="Times New Roman" w:cs="Times New Roman"/>
-          <w:szCs w:val="24"/>
-        </w:rPr>
-        <w:t>obinfo</w:t>
-      </w:r>
-      <w:proofErr w:type="spellEnd"/>
-      <w:r>
-        <w:rPr>
-          <w:rFonts w:ascii="Times New Roman" w:eastAsia="標楷體" w:hAnsi="Times New Roman" w:cs="Times New Roman" w:hint="eastAsia"/>
-          <w:szCs w:val="24"/>
-        </w:rPr>
-        <w:t>）</w:t>
-      </w:r>
-      <w:r>
-        <w:rPr>
-          <w:rFonts w:ascii="Times New Roman" w:eastAsia="標楷體" w:hAnsi="Times New Roman" w:cs="Times New Roman" w:hint="eastAsia"/>
-          <w:szCs w:val="24"/>
-        </w:rPr>
-        <w:t>和使用者</w:t>
-      </w:r>
-      <w:r>
-        <w:rPr>
-          <w:rFonts w:ascii="Times New Roman" w:eastAsia="標楷體" w:hAnsi="Times New Roman" w:cs="Times New Roman" w:hint="eastAsia"/>
-          <w:szCs w:val="24"/>
-        </w:rPr>
-        <w:t>（</w:t>
-      </w:r>
-      <w:r>
-        <w:rPr>
-          <w:rFonts w:ascii="Times New Roman" w:eastAsia="標楷體" w:hAnsi="Times New Roman" w:cs="Times New Roman" w:hint="eastAsia"/>
-          <w:szCs w:val="24"/>
-        </w:rPr>
-        <w:t>u</w:t>
-      </w:r>
-      <w:r>
-        <w:rPr>
-          <w:rFonts w:ascii="Times New Roman" w:eastAsia="標楷體" w:hAnsi="Times New Roman" w:cs="Times New Roman"/>
-          <w:szCs w:val="24"/>
-        </w:rPr>
-        <w:t>ser</w:t>
-      </w:r>
-      <w:r>
-        <w:rPr>
-          <w:rFonts w:ascii="Times New Roman" w:eastAsia="標楷體" w:hAnsi="Times New Roman" w:cs="Times New Roman" w:hint="eastAsia"/>
-          <w:szCs w:val="24"/>
-        </w:rPr>
-        <w:t>）</w:t>
-      </w:r>
-      <w:r>
-        <w:rPr>
-          <w:rFonts w:ascii="Times New Roman" w:eastAsia="標楷體" w:hAnsi="Times New Roman" w:cs="Times New Roman" w:hint="eastAsia"/>
-          <w:szCs w:val="24"/>
-        </w:rPr>
-        <w:t>的「最愛</w:t>
-      </w:r>
-      <w:r>
-        <w:rPr>
-          <w:rFonts w:ascii="Times New Roman" w:eastAsia="標楷體" w:hAnsi="Times New Roman" w:cs="Times New Roman" w:hint="eastAsia"/>
-          <w:szCs w:val="24"/>
-        </w:rPr>
-        <w:t>（</w:t>
-      </w:r>
-      <w:r>
-        <w:rPr>
-          <w:rFonts w:ascii="Times New Roman" w:eastAsia="標楷體" w:hAnsi="Times New Roman" w:cs="Times New Roman" w:hint="eastAsia"/>
-          <w:szCs w:val="24"/>
-        </w:rPr>
-        <w:t>f</w:t>
-      </w:r>
-      <w:r>
-        <w:rPr>
-          <w:rFonts w:ascii="Times New Roman" w:eastAsia="標楷體" w:hAnsi="Times New Roman" w:cs="Times New Roman"/>
-          <w:szCs w:val="24"/>
-        </w:rPr>
-        <w:t>avorite</w:t>
-      </w:r>
-      <w:r>
-        <w:rPr>
-          <w:rFonts w:ascii="Times New Roman" w:eastAsia="標楷體" w:hAnsi="Times New Roman" w:cs="Times New Roman" w:hint="eastAsia"/>
-          <w:szCs w:val="24"/>
-        </w:rPr>
-        <w:t>）</w:t>
-      </w:r>
-      <w:r>
-        <w:rPr>
-          <w:rFonts w:ascii="Times New Roman" w:eastAsia="標楷體" w:hAnsi="Times New Roman" w:cs="Times New Roman" w:hint="eastAsia"/>
-          <w:szCs w:val="24"/>
-        </w:rPr>
-        <w:t>」關係是多對多。</w:t>
-      </w:r>
     </w:p>
     <w:p>
       <w:pPr>
@@ -9914,55 +9929,42 @@
           <w:szCs w:val="36"/>
         </w:rPr>
       </w:pPr>
-      <w:r>
-        <w:rPr>
-          <w:rFonts w:ascii="Times New Roman" w:eastAsia="標楷體" w:hAnsi="Times New Roman" w:cs="Times New Roman"/>
-          <w:noProof/>
+    </w:p>
+    <w:p>
+      <w:pPr>
+        <w:rPr>
+          <w:rFonts w:ascii="Times New Roman" w:eastAsia="標楷體" w:hAnsi="Times New Roman" w:cs="Times New Roman"/>
           <w:sz w:val="36"/>
           <w:szCs w:val="36"/>
         </w:rPr>
-        <w:drawing>
-          <wp:inline distT="0" distB="0" distL="0" distR="0" wp14:anchorId="7360047D">
-            <wp:extent cx="5274310" cy="2966720"/>
-            <wp:effectExtent l="0" t="0" r="2540" b="5080"/>
-            <wp:docPr id="1" name="圖片 1"/>
-            <wp:cNvGraphicFramePr>
-              <a:graphicFrameLocks xmlns:a="http://schemas.openxmlformats.org/drawingml/2006/main" noChangeAspect="1"/>
-            </wp:cNvGraphicFramePr>
-            <a:graphic xmlns:a="http://schemas.openxmlformats.org/drawingml/2006/main">
-              <a:graphicData uri="http://schemas.openxmlformats.org/drawingml/2006/picture">
-                <pic:pic xmlns:pic="http://schemas.openxmlformats.org/drawingml/2006/picture">
-                  <pic:nvPicPr>
-                    <pic:cNvPr id="1" name=""/>
-                    <pic:cNvPicPr/>
-                  </pic:nvPicPr>
-                  <pic:blipFill>
-                    <a:blip r:embed="rId7">
-                      <a:extLst>
-                        <a:ext uri="{28A0092B-C50C-407E-A947-70E740481C1C}">
-                          <a14:useLocalDpi xmlns:a14="http://schemas.microsoft.com/office/drawing/2010/main" val="0"/>
-                        </a:ext>
-                      </a:extLst>
-                    </a:blip>
-                    <a:stretch>
-                      <a:fillRect/>
-                    </a:stretch>
-                  </pic:blipFill>
-                  <pic:spPr>
-                    <a:xfrm>
-                      <a:off x="0" y="0"/>
-                      <a:ext cx="5274310" cy="2966720"/>
-                    </a:xfrm>
-                    <a:prstGeom prst="rect">
-                      <a:avLst/>
-                    </a:prstGeom>
-                  </pic:spPr>
-                </pic:pic>
-              </a:graphicData>
-            </a:graphic>
-          </wp:inline>
-        </w:drawing>
-      </w:r>
+      </w:pPr>
+    </w:p>
+    <w:p>
+      <w:pPr>
+        <w:rPr>
+          <w:rFonts w:ascii="Times New Roman" w:eastAsia="標楷體" w:hAnsi="Times New Roman" w:cs="Times New Roman"/>
+          <w:sz w:val="36"/>
+          <w:szCs w:val="36"/>
+        </w:rPr>
+      </w:pPr>
+    </w:p>
+    <w:p>
+      <w:pPr>
+        <w:rPr>
+          <w:rFonts w:ascii="Times New Roman" w:eastAsia="標楷體" w:hAnsi="Times New Roman" w:cs="Times New Roman"/>
+          <w:sz w:val="36"/>
+          <w:szCs w:val="36"/>
+        </w:rPr>
+      </w:pPr>
+    </w:p>
+    <w:p>
+      <w:pPr>
+        <w:rPr>
+          <w:rFonts w:ascii="Times New Roman" w:eastAsia="標楷體" w:hAnsi="Times New Roman" w:cs="Times New Roman"/>
+          <w:sz w:val="36"/>
+          <w:szCs w:val="36"/>
+        </w:rPr>
+      </w:pPr>
     </w:p>
     <w:p>
       <w:pPr>
@@ -10410,7 +10412,7 @@
     <w:p>
       <w:pPr>
         <w:rPr>
-          <w:rFonts w:ascii="Times New Roman" w:eastAsia="標楷體" w:hAnsi="Times New Roman" w:cs="Times New Roman" w:hint="eastAsia"/>
+          <w:rFonts w:ascii="Times New Roman" w:eastAsia="標楷體" w:hAnsi="Times New Roman" w:cs="Times New Roman"/>
           <w:sz w:val="36"/>
           <w:szCs w:val="36"/>
         </w:rPr>
@@ -10707,8 +10709,6 @@
         </w:rPr>
         <w:t>在這裡符合的結果必須要存在完整的關鍵字，而非近似搜尋。</w:t>
       </w:r>
-      <w:bookmarkStart w:id="0" w:name="_GoBack"/>
-      <w:bookmarkEnd w:id="0"/>
     </w:p>
     <w:p>
       <w:pPr>
@@ -10869,7 +10869,7 @@
             <w:pPr>
               <w:jc w:val="both"/>
               <w:rPr>
-                <w:rFonts w:ascii="Times New Roman" w:eastAsia="標楷體" w:hAnsi="Times New Roman" w:cs="Times New Roman" w:hint="eastAsia"/>
+                <w:rFonts w:ascii="Times New Roman" w:eastAsia="標楷體" w:hAnsi="Times New Roman" w:cs="Times New Roman"/>
                 <w:szCs w:val="24"/>
               </w:rPr>
             </w:pPr>
@@ -10900,7 +10900,7 @@
             <w:pPr>
               <w:jc w:val="both"/>
               <w:rPr>
-                <w:rFonts w:ascii="Times New Roman" w:eastAsia="標楷體" w:hAnsi="Times New Roman" w:cs="Times New Roman" w:hint="eastAsia"/>
+                <w:rFonts w:ascii="Times New Roman" w:eastAsia="標楷體" w:hAnsi="Times New Roman" w:cs="Times New Roman"/>
                 <w:szCs w:val="24"/>
               </w:rPr>
             </w:pPr>
@@ -10931,7 +10931,7 @@
             <w:pPr>
               <w:jc w:val="both"/>
               <w:rPr>
-                <w:rFonts w:ascii="Times New Roman" w:eastAsia="標楷體" w:hAnsi="Times New Roman" w:cs="Times New Roman" w:hint="eastAsia"/>
+                <w:rFonts w:ascii="Times New Roman" w:eastAsia="標楷體" w:hAnsi="Times New Roman" w:cs="Times New Roman"/>
                 <w:szCs w:val="24"/>
               </w:rPr>
             </w:pPr>
@@ -10991,7 +10991,7 @@
             <w:pPr>
               <w:jc w:val="both"/>
               <w:rPr>
-                <w:rFonts w:ascii="Times New Roman" w:eastAsia="標楷體" w:hAnsi="Times New Roman" w:cs="Times New Roman" w:hint="eastAsia"/>
+                <w:rFonts w:ascii="Times New Roman" w:eastAsia="標楷體" w:hAnsi="Times New Roman" w:cs="Times New Roman"/>
                 <w:szCs w:val="24"/>
               </w:rPr>
             </w:pPr>
@@ -11015,7 +11015,7 @@
             <w:pPr>
               <w:jc w:val="both"/>
               <w:rPr>
-                <w:rFonts w:ascii="Times New Roman" w:eastAsia="標楷體" w:hAnsi="Times New Roman" w:cs="Times New Roman" w:hint="eastAsia"/>
+                <w:rFonts w:ascii="Times New Roman" w:eastAsia="標楷體" w:hAnsi="Times New Roman" w:cs="Times New Roman"/>
                 <w:szCs w:val="24"/>
               </w:rPr>
             </w:pPr>
@@ -11039,7 +11039,7 @@
             <w:pPr>
               <w:jc w:val="both"/>
               <w:rPr>
-                <w:rFonts w:ascii="Times New Roman" w:eastAsia="標楷體" w:hAnsi="Times New Roman" w:cs="Times New Roman" w:hint="eastAsia"/>
+                <w:rFonts w:ascii="Times New Roman" w:eastAsia="標楷體" w:hAnsi="Times New Roman" w:cs="Times New Roman"/>
                 <w:szCs w:val="24"/>
               </w:rPr>
             </w:pPr>
@@ -11063,7 +11063,7 @@
             <w:pPr>
               <w:jc w:val="both"/>
               <w:rPr>
-                <w:rFonts w:ascii="Times New Roman" w:eastAsia="標楷體" w:hAnsi="Times New Roman" w:cs="Times New Roman" w:hint="eastAsia"/>
+                <w:rFonts w:ascii="Times New Roman" w:eastAsia="標楷體" w:hAnsi="Times New Roman" w:cs="Times New Roman"/>
                 <w:szCs w:val="24"/>
               </w:rPr>
             </w:pPr>
@@ -11089,7 +11089,7 @@
             <w:pPr>
               <w:jc w:val="both"/>
               <w:rPr>
-                <w:rFonts w:ascii="Times New Roman" w:eastAsia="標楷體" w:hAnsi="Times New Roman" w:cs="Times New Roman" w:hint="eastAsia"/>
+                <w:rFonts w:ascii="Times New Roman" w:eastAsia="標楷體" w:hAnsi="Times New Roman" w:cs="Times New Roman"/>
                 <w:szCs w:val="24"/>
               </w:rPr>
             </w:pPr>
@@ -11110,7 +11110,7 @@
             <w:pPr>
               <w:jc w:val="both"/>
               <w:rPr>
-                <w:rFonts w:ascii="Times New Roman" w:eastAsia="標楷體" w:hAnsi="Times New Roman" w:cs="Times New Roman" w:hint="eastAsia"/>
+                <w:rFonts w:ascii="Times New Roman" w:eastAsia="標楷體" w:hAnsi="Times New Roman" w:cs="Times New Roman"/>
                 <w:szCs w:val="24"/>
               </w:rPr>
             </w:pPr>
@@ -11131,7 +11131,7 @@
             <w:pPr>
               <w:jc w:val="both"/>
               <w:rPr>
-                <w:rFonts w:ascii="Times New Roman" w:eastAsia="標楷體" w:hAnsi="Times New Roman" w:cs="Times New Roman" w:hint="eastAsia"/>
+                <w:rFonts w:ascii="Times New Roman" w:eastAsia="標楷體" w:hAnsi="Times New Roman" w:cs="Times New Roman"/>
                 <w:szCs w:val="24"/>
               </w:rPr>
             </w:pPr>
@@ -11152,7 +11152,7 @@
             <w:pPr>
               <w:jc w:val="both"/>
               <w:rPr>
-                <w:rFonts w:ascii="Times New Roman" w:eastAsia="標楷體" w:hAnsi="Times New Roman" w:cs="Times New Roman" w:hint="eastAsia"/>
+                <w:rFonts w:ascii="Times New Roman" w:eastAsia="標楷體" w:hAnsi="Times New Roman" w:cs="Times New Roman"/>
                 <w:szCs w:val="24"/>
               </w:rPr>
             </w:pPr>
@@ -11191,7 +11191,7 @@
             <w:pPr>
               <w:jc w:val="both"/>
               <w:rPr>
-                <w:rFonts w:ascii="Times New Roman" w:eastAsia="標楷體" w:hAnsi="Times New Roman" w:cs="Times New Roman" w:hint="eastAsia"/>
+                <w:rFonts w:ascii="Times New Roman" w:eastAsia="標楷體" w:hAnsi="Times New Roman" w:cs="Times New Roman"/>
                 <w:szCs w:val="24"/>
               </w:rPr>
             </w:pPr>
@@ -11212,7 +11212,7 @@
             <w:pPr>
               <w:jc w:val="both"/>
               <w:rPr>
-                <w:rFonts w:ascii="Times New Roman" w:eastAsia="標楷體" w:hAnsi="Times New Roman" w:cs="Times New Roman" w:hint="eastAsia"/>
+                <w:rFonts w:ascii="Times New Roman" w:eastAsia="標楷體" w:hAnsi="Times New Roman" w:cs="Times New Roman"/>
                 <w:szCs w:val="24"/>
               </w:rPr>
             </w:pPr>
@@ -11233,7 +11233,7 @@
             <w:pPr>
               <w:jc w:val="both"/>
               <w:rPr>
-                <w:rFonts w:ascii="Times New Roman" w:eastAsia="標楷體" w:hAnsi="Times New Roman" w:cs="Times New Roman" w:hint="eastAsia"/>
+                <w:rFonts w:ascii="Times New Roman" w:eastAsia="標楷體" w:hAnsi="Times New Roman" w:cs="Times New Roman"/>
                 <w:szCs w:val="24"/>
               </w:rPr>
             </w:pPr>
@@ -11254,30 +11254,16 @@
             <w:pPr>
               <w:jc w:val="both"/>
               <w:rPr>
-                <w:rFonts w:ascii="Times New Roman" w:eastAsia="標楷體" w:hAnsi="Times New Roman" w:cs="Times New Roman" w:hint="eastAsia"/>
-                <w:szCs w:val="24"/>
-              </w:rPr>
-            </w:pPr>
-            <w:r>
-              <w:rPr>
-                <w:rFonts w:ascii="Times New Roman" w:eastAsia="標楷體" w:hAnsi="Times New Roman" w:cs="Times New Roman" w:hint="eastAsia"/>
-                <w:szCs w:val="24"/>
-              </w:rPr>
-              <w:t>使用者</w:t>
-            </w:r>
-            <w:r>
-              <w:rPr>
-                <w:rFonts w:ascii="Times New Roman" w:eastAsia="標楷體" w:hAnsi="Times New Roman" w:cs="Times New Roman" w:hint="eastAsia"/>
-                <w:szCs w:val="24"/>
-              </w:rPr>
-              <w:t>年資</w:t>
-            </w:r>
-            <w:r>
-              <w:rPr>
-                <w:rFonts w:ascii="Times New Roman" w:eastAsia="標楷體" w:hAnsi="Times New Roman" w:cs="Times New Roman" w:hint="eastAsia"/>
-                <w:szCs w:val="24"/>
-              </w:rPr>
-              <w:t>需高於或等於</w:t>
+                <w:rFonts w:ascii="Times New Roman" w:eastAsia="標楷體" w:hAnsi="Times New Roman" w:cs="Times New Roman"/>
+                <w:szCs w:val="24"/>
+              </w:rPr>
+            </w:pPr>
+            <w:r>
+              <w:rPr>
+                <w:rFonts w:ascii="Times New Roman" w:eastAsia="標楷體" w:hAnsi="Times New Roman" w:cs="Times New Roman" w:hint="eastAsia"/>
+                <w:szCs w:val="24"/>
+              </w:rPr>
+              <w:t>使用者年資需高於或等於</w:t>
             </w:r>
             <w:proofErr w:type="gramStart"/>
             <w:r>
@@ -11307,7 +11293,7 @@
             <w:pPr>
               <w:jc w:val="both"/>
               <w:rPr>
-                <w:rFonts w:ascii="Times New Roman" w:eastAsia="標楷體" w:hAnsi="Times New Roman" w:cs="Times New Roman" w:hint="eastAsia"/>
+                <w:rFonts w:ascii="Times New Roman" w:eastAsia="標楷體" w:hAnsi="Times New Roman" w:cs="Times New Roman"/>
                 <w:szCs w:val="24"/>
               </w:rPr>
             </w:pPr>
@@ -11328,7 +11314,7 @@
             <w:pPr>
               <w:jc w:val="both"/>
               <w:rPr>
-                <w:rFonts w:ascii="Times New Roman" w:eastAsia="標楷體" w:hAnsi="Times New Roman" w:cs="Times New Roman" w:hint="eastAsia"/>
+                <w:rFonts w:ascii="Times New Roman" w:eastAsia="標楷體" w:hAnsi="Times New Roman" w:cs="Times New Roman"/>
                 <w:szCs w:val="24"/>
               </w:rPr>
             </w:pPr>
@@ -11349,7 +11335,7 @@
             <w:pPr>
               <w:jc w:val="both"/>
               <w:rPr>
-                <w:rFonts w:ascii="Times New Roman" w:eastAsia="標楷體" w:hAnsi="Times New Roman" w:cs="Times New Roman" w:hint="eastAsia"/>
+                <w:rFonts w:ascii="Times New Roman" w:eastAsia="標楷體" w:hAnsi="Times New Roman" w:cs="Times New Roman"/>
                 <w:szCs w:val="24"/>
               </w:rPr>
             </w:pPr>
@@ -11370,7 +11356,7 @@
             <w:pPr>
               <w:jc w:val="both"/>
               <w:rPr>
-                <w:rFonts w:ascii="Times New Roman" w:eastAsia="標楷體" w:hAnsi="Times New Roman" w:cs="Times New Roman" w:hint="eastAsia"/>
+                <w:rFonts w:ascii="Times New Roman" w:eastAsia="標楷體" w:hAnsi="Times New Roman" w:cs="Times New Roman"/>
                 <w:szCs w:val="24"/>
               </w:rPr>
             </w:pPr>
@@ -11409,7 +11395,7 @@
             <w:pPr>
               <w:jc w:val="both"/>
               <w:rPr>
-                <w:rFonts w:ascii="Times New Roman" w:eastAsia="標楷體" w:hAnsi="Times New Roman" w:cs="Times New Roman" w:hint="eastAsia"/>
+                <w:rFonts w:ascii="Times New Roman" w:eastAsia="標楷體" w:hAnsi="Times New Roman" w:cs="Times New Roman"/>
                 <w:szCs w:val="24"/>
               </w:rPr>
             </w:pPr>
@@ -11430,7 +11416,7 @@
             <w:pPr>
               <w:jc w:val="both"/>
               <w:rPr>
-                <w:rFonts w:ascii="Times New Roman" w:eastAsia="標楷體" w:hAnsi="Times New Roman" w:cs="Times New Roman" w:hint="eastAsia"/>
+                <w:rFonts w:ascii="Times New Roman" w:eastAsia="標楷體" w:hAnsi="Times New Roman" w:cs="Times New Roman"/>
                 <w:szCs w:val="24"/>
               </w:rPr>
             </w:pPr>
@@ -11451,7 +11437,7 @@
             <w:pPr>
               <w:jc w:val="both"/>
               <w:rPr>
-                <w:rFonts w:ascii="Times New Roman" w:eastAsia="標楷體" w:hAnsi="Times New Roman" w:cs="Times New Roman" w:hint="eastAsia"/>
+                <w:rFonts w:ascii="Times New Roman" w:eastAsia="標楷體" w:hAnsi="Times New Roman" w:cs="Times New Roman"/>
                 <w:szCs w:val="24"/>
               </w:rPr>
             </w:pPr>
@@ -11472,7 +11458,7 @@
             <w:pPr>
               <w:jc w:val="both"/>
               <w:rPr>
-                <w:rFonts w:ascii="Times New Roman" w:eastAsia="標楷體" w:hAnsi="Times New Roman" w:cs="Times New Roman" w:hint="eastAsia"/>
+                <w:rFonts w:ascii="Times New Roman" w:eastAsia="標楷體" w:hAnsi="Times New Roman" w:cs="Times New Roman"/>
                 <w:szCs w:val="24"/>
               </w:rPr>
             </w:pPr>
@@ -11504,7 +11490,7 @@
             <w:pPr>
               <w:jc w:val="both"/>
               <w:rPr>
-                <w:rFonts w:ascii="Times New Roman" w:eastAsia="標楷體" w:hAnsi="Times New Roman" w:cs="Times New Roman" w:hint="eastAsia"/>
+                <w:rFonts w:ascii="Times New Roman" w:eastAsia="標楷體" w:hAnsi="Times New Roman" w:cs="Times New Roman"/>
                 <w:szCs w:val="24"/>
               </w:rPr>
             </w:pPr>
@@ -11525,7 +11511,7 @@
             <w:pPr>
               <w:jc w:val="both"/>
               <w:rPr>
-                <w:rFonts w:ascii="Times New Roman" w:eastAsia="標楷體" w:hAnsi="Times New Roman" w:cs="Times New Roman" w:hint="eastAsia"/>
+                <w:rFonts w:ascii="Times New Roman" w:eastAsia="標楷體" w:hAnsi="Times New Roman" w:cs="Times New Roman"/>
                 <w:szCs w:val="24"/>
               </w:rPr>
             </w:pPr>
@@ -11546,7 +11532,7 @@
             <w:pPr>
               <w:jc w:val="both"/>
               <w:rPr>
-                <w:rFonts w:ascii="Times New Roman" w:eastAsia="標楷體" w:hAnsi="Times New Roman" w:cs="Times New Roman" w:hint="eastAsia"/>
+                <w:rFonts w:ascii="Times New Roman" w:eastAsia="標楷體" w:hAnsi="Times New Roman" w:cs="Times New Roman"/>
                 <w:szCs w:val="24"/>
               </w:rPr>
             </w:pPr>
@@ -11567,7 +11553,7 @@
             <w:pPr>
               <w:jc w:val="both"/>
               <w:rPr>
-                <w:rFonts w:ascii="Times New Roman" w:eastAsia="標楷體" w:hAnsi="Times New Roman" w:cs="Times New Roman" w:hint="eastAsia"/>
+                <w:rFonts w:ascii="Times New Roman" w:eastAsia="標楷體" w:hAnsi="Times New Roman" w:cs="Times New Roman"/>
                 <w:szCs w:val="24"/>
               </w:rPr>
             </w:pPr>
@@ -11606,7 +11592,7 @@
             <w:pPr>
               <w:jc w:val="both"/>
               <w:rPr>
-                <w:rFonts w:ascii="Times New Roman" w:eastAsia="標楷體" w:hAnsi="Times New Roman" w:cs="Times New Roman" w:hint="eastAsia"/>
+                <w:rFonts w:ascii="Times New Roman" w:eastAsia="標楷體" w:hAnsi="Times New Roman" w:cs="Times New Roman"/>
                 <w:szCs w:val="24"/>
               </w:rPr>
             </w:pPr>
@@ -11627,7 +11613,7 @@
             <w:pPr>
               <w:jc w:val="both"/>
               <w:rPr>
-                <w:rFonts w:ascii="Times New Roman" w:eastAsia="標楷體" w:hAnsi="Times New Roman" w:cs="Times New Roman" w:hint="eastAsia"/>
+                <w:rFonts w:ascii="Times New Roman" w:eastAsia="標楷體" w:hAnsi="Times New Roman" w:cs="Times New Roman"/>
                 <w:szCs w:val="24"/>
               </w:rPr>
             </w:pPr>
@@ -11648,7 +11634,7 @@
             <w:pPr>
               <w:jc w:val="both"/>
               <w:rPr>
-                <w:rFonts w:ascii="Times New Roman" w:eastAsia="標楷體" w:hAnsi="Times New Roman" w:cs="Times New Roman" w:hint="eastAsia"/>
+                <w:rFonts w:ascii="Times New Roman" w:eastAsia="標楷體" w:hAnsi="Times New Roman" w:cs="Times New Roman"/>
                 <w:szCs w:val="24"/>
               </w:rPr>
             </w:pPr>
@@ -11669,7 +11655,7 @@
             <w:pPr>
               <w:jc w:val="both"/>
               <w:rPr>
-                <w:rFonts w:ascii="Times New Roman" w:eastAsia="標楷體" w:hAnsi="Times New Roman" w:cs="Times New Roman" w:hint="eastAsia"/>
+                <w:rFonts w:ascii="Times New Roman" w:eastAsia="標楷體" w:hAnsi="Times New Roman" w:cs="Times New Roman"/>
                 <w:szCs w:val="24"/>
               </w:rPr>
             </w:pPr>
@@ -11708,7 +11694,7 @@
             <w:pPr>
               <w:jc w:val="both"/>
               <w:rPr>
-                <w:rFonts w:ascii="Times New Roman" w:eastAsia="標楷體" w:hAnsi="Times New Roman" w:cs="Times New Roman" w:hint="eastAsia"/>
+                <w:rFonts w:ascii="Times New Roman" w:eastAsia="標楷體" w:hAnsi="Times New Roman" w:cs="Times New Roman"/>
                 <w:szCs w:val="24"/>
               </w:rPr>
             </w:pPr>
@@ -11729,7 +11715,7 @@
             <w:pPr>
               <w:jc w:val="both"/>
               <w:rPr>
-                <w:rFonts w:ascii="Times New Roman" w:eastAsia="標楷體" w:hAnsi="Times New Roman" w:cs="Times New Roman" w:hint="eastAsia"/>
+                <w:rFonts w:ascii="Times New Roman" w:eastAsia="標楷體" w:hAnsi="Times New Roman" w:cs="Times New Roman"/>
                 <w:szCs w:val="24"/>
               </w:rPr>
             </w:pPr>
@@ -11750,7 +11736,7 @@
             <w:pPr>
               <w:jc w:val="both"/>
               <w:rPr>
-                <w:rFonts w:ascii="Times New Roman" w:eastAsia="標楷體" w:hAnsi="Times New Roman" w:cs="Times New Roman" w:hint="eastAsia"/>
+                <w:rFonts w:ascii="Times New Roman" w:eastAsia="標楷體" w:hAnsi="Times New Roman" w:cs="Times New Roman"/>
                 <w:szCs w:val="24"/>
               </w:rPr>
             </w:pPr>
@@ -11771,7 +11757,7 @@
             <w:pPr>
               <w:jc w:val="both"/>
               <w:rPr>
-                <w:rFonts w:ascii="Times New Roman" w:eastAsia="標楷體" w:hAnsi="Times New Roman" w:cs="Times New Roman" w:hint="eastAsia"/>
+                <w:rFonts w:ascii="Times New Roman" w:eastAsia="標楷體" w:hAnsi="Times New Roman" w:cs="Times New Roman"/>
                 <w:szCs w:val="24"/>
               </w:rPr>
             </w:pPr>
@@ -11808,7 +11794,7 @@
             <w:pPr>
               <w:jc w:val="both"/>
               <w:rPr>
-                <w:rFonts w:ascii="Times New Roman" w:eastAsia="標楷體" w:hAnsi="Times New Roman" w:cs="Times New Roman" w:hint="eastAsia"/>
+                <w:rFonts w:ascii="Times New Roman" w:eastAsia="標楷體" w:hAnsi="Times New Roman" w:cs="Times New Roman"/>
                 <w:szCs w:val="24"/>
               </w:rPr>
             </w:pPr>
@@ -11829,7 +11815,7 @@
             <w:pPr>
               <w:jc w:val="both"/>
               <w:rPr>
-                <w:rFonts w:ascii="Times New Roman" w:eastAsia="標楷體" w:hAnsi="Times New Roman" w:cs="Times New Roman" w:hint="eastAsia"/>
+                <w:rFonts w:ascii="Times New Roman" w:eastAsia="標楷體" w:hAnsi="Times New Roman" w:cs="Times New Roman"/>
                 <w:szCs w:val="24"/>
               </w:rPr>
             </w:pPr>
@@ -11850,7 +11836,7 @@
             <w:pPr>
               <w:jc w:val="both"/>
               <w:rPr>
-                <w:rFonts w:ascii="Times New Roman" w:eastAsia="標楷體" w:hAnsi="Times New Roman" w:cs="Times New Roman" w:hint="eastAsia"/>
+                <w:rFonts w:ascii="Times New Roman" w:eastAsia="標楷體" w:hAnsi="Times New Roman" w:cs="Times New Roman"/>
                 <w:szCs w:val="24"/>
               </w:rPr>
             </w:pPr>
@@ -11871,30 +11857,16 @@
             <w:pPr>
               <w:jc w:val="both"/>
               <w:rPr>
-                <w:rFonts w:ascii="Times New Roman" w:eastAsia="標楷體" w:hAnsi="Times New Roman" w:cs="Times New Roman" w:hint="eastAsia"/>
-                <w:szCs w:val="24"/>
-              </w:rPr>
-            </w:pPr>
-            <w:r>
-              <w:rPr>
-                <w:rFonts w:ascii="Times New Roman" w:eastAsia="標楷體" w:hAnsi="Times New Roman" w:cs="Times New Roman" w:hint="eastAsia"/>
-                <w:szCs w:val="24"/>
-              </w:rPr>
-              <w:t>輸入需與職缺所</w:t>
-            </w:r>
-            <w:r>
-              <w:rPr>
-                <w:rFonts w:ascii="Times New Roman" w:eastAsia="標楷體" w:hAnsi="Times New Roman" w:cs="Times New Roman" w:hint="eastAsia"/>
-                <w:szCs w:val="24"/>
-              </w:rPr>
-              <w:t>在地區</w:t>
-            </w:r>
-            <w:r>
-              <w:rPr>
-                <w:rFonts w:ascii="Times New Roman" w:eastAsia="標楷體" w:hAnsi="Times New Roman" w:cs="Times New Roman" w:hint="eastAsia"/>
-                <w:szCs w:val="24"/>
-              </w:rPr>
-              <w:t>相符</w:t>
+                <w:rFonts w:ascii="Times New Roman" w:eastAsia="標楷體" w:hAnsi="Times New Roman" w:cs="Times New Roman"/>
+                <w:szCs w:val="24"/>
+              </w:rPr>
+            </w:pPr>
+            <w:r>
+              <w:rPr>
+                <w:rFonts w:ascii="Times New Roman" w:eastAsia="標楷體" w:hAnsi="Times New Roman" w:cs="Times New Roman" w:hint="eastAsia"/>
+                <w:szCs w:val="24"/>
+              </w:rPr>
+              <w:t>輸入需與職缺所在地區相符</w:t>
             </w:r>
           </w:p>
         </w:tc>
@@ -11917,7 +11889,7 @@
         </w:numPr>
         <w:ind w:leftChars="0"/>
         <w:rPr>
-          <w:rFonts w:ascii="Times New Roman" w:eastAsia="標楷體" w:hAnsi="Times New Roman" w:cs="Times New Roman" w:hint="eastAsia"/>
+          <w:rFonts w:ascii="Times New Roman" w:eastAsia="標楷體" w:hAnsi="Times New Roman" w:cs="Times New Roman"/>
           <w:sz w:val="28"/>
           <w:szCs w:val="28"/>
         </w:rPr>
@@ -11930,6 +11902,249 @@
         </w:rPr>
         <w:lastRenderedPageBreak/>
         <w:t>最愛功能</w:t>
+      </w:r>
+    </w:p>
+    <w:p>
+      <w:pPr>
+        <w:rPr>
+          <w:rFonts w:ascii="Times New Roman" w:eastAsia="標楷體" w:hAnsi="Times New Roman" w:cs="Times New Roman"/>
+          <w:szCs w:val="24"/>
+        </w:rPr>
+      </w:pPr>
+      <w:r>
+        <w:rPr>
+          <w:rFonts w:ascii="Times New Roman" w:eastAsia="標楷體" w:hAnsi="Times New Roman" w:cs="Times New Roman" w:hint="eastAsia"/>
+          <w:szCs w:val="24"/>
+        </w:rPr>
+        <w:t xml:space="preserve">　　使用者在登入系統後，能夠使用最愛功能。在</w:t>
+      </w:r>
+      <w:r>
+        <w:rPr>
+          <w:rFonts w:ascii="Times New Roman" w:eastAsia="標楷體" w:hAnsi="Times New Roman" w:cs="Times New Roman" w:hint="eastAsia"/>
+          <w:szCs w:val="24"/>
+        </w:rPr>
+        <w:t>進入</w:t>
+      </w:r>
+      <w:proofErr w:type="gramStart"/>
+      <w:r>
+        <w:rPr>
+          <w:rFonts w:ascii="Times New Roman" w:eastAsia="標楷體" w:hAnsi="Times New Roman" w:cs="Times New Roman" w:hint="eastAsia"/>
+          <w:szCs w:val="24"/>
+        </w:rPr>
+        <w:t>職缺頁面</w:t>
+      </w:r>
+      <w:proofErr w:type="gramEnd"/>
+      <w:r>
+        <w:rPr>
+          <w:rFonts w:ascii="Times New Roman" w:eastAsia="標楷體" w:hAnsi="Times New Roman" w:cs="Times New Roman" w:hint="eastAsia"/>
+          <w:szCs w:val="24"/>
+        </w:rPr>
+        <w:t>之後，點選加入最愛的按鈕，即會記錄使用者名稱與該</w:t>
+      </w:r>
+      <w:proofErr w:type="gramStart"/>
+      <w:r>
+        <w:rPr>
+          <w:rFonts w:ascii="Times New Roman" w:eastAsia="標楷體" w:hAnsi="Times New Roman" w:cs="Times New Roman" w:hint="eastAsia"/>
+          <w:szCs w:val="24"/>
+        </w:rPr>
+        <w:t>職缺</w:t>
+      </w:r>
+      <w:r>
+        <w:rPr>
+          <w:rFonts w:ascii="Times New Roman" w:eastAsia="標楷體" w:hAnsi="Times New Roman" w:cs="Times New Roman" w:hint="eastAsia"/>
+          <w:szCs w:val="24"/>
+        </w:rPr>
+        <w:t>到最愛</w:t>
+      </w:r>
+      <w:proofErr w:type="gramEnd"/>
+      <w:r>
+        <w:rPr>
+          <w:rFonts w:ascii="Times New Roman" w:eastAsia="標楷體" w:hAnsi="Times New Roman" w:cs="Times New Roman" w:hint="eastAsia"/>
+          <w:szCs w:val="24"/>
+        </w:rPr>
+        <w:t>列表</w:t>
+      </w:r>
+      <w:r>
+        <w:rPr>
+          <w:rFonts w:ascii="Times New Roman" w:eastAsia="標楷體" w:hAnsi="Times New Roman" w:cs="Times New Roman" w:hint="eastAsia"/>
+          <w:szCs w:val="24"/>
+        </w:rPr>
+        <w:t>中。</w:t>
+      </w:r>
+      <w:r>
+        <w:rPr>
+          <w:rFonts w:ascii="Times New Roman" w:eastAsia="標楷體" w:hAnsi="Times New Roman" w:cs="Times New Roman" w:hint="eastAsia"/>
+          <w:szCs w:val="24"/>
+        </w:rPr>
+        <w:t>這時候使用者回到首頁，即可查看他的最愛</w:t>
+      </w:r>
+      <w:r>
+        <w:rPr>
+          <w:rFonts w:ascii="Times New Roman" w:eastAsia="標楷體" w:hAnsi="Times New Roman" w:cs="Times New Roman" w:hint="eastAsia"/>
+          <w:szCs w:val="24"/>
+        </w:rPr>
+        <w:t>列表。</w:t>
+      </w:r>
+      <w:r>
+        <w:rPr>
+          <w:rFonts w:ascii="Times New Roman" w:eastAsia="標楷體" w:hAnsi="Times New Roman" w:cs="Times New Roman" w:hint="eastAsia"/>
+          <w:szCs w:val="24"/>
+        </w:rPr>
+        <w:t>除了最愛列表之外，網站也會提供一個根據最愛列表而產生的推薦列表。</w:t>
+      </w:r>
+    </w:p>
+    <w:p>
+      <w:pPr>
+        <w:pStyle w:val="a3"/>
+        <w:numPr>
+          <w:ilvl w:val="0"/>
+          <w:numId w:val="3"/>
+        </w:numPr>
+        <w:ind w:leftChars="0"/>
+        <w:rPr>
+          <w:rFonts w:ascii="Times New Roman" w:eastAsia="標楷體" w:hAnsi="Times New Roman" w:cs="Times New Roman"/>
+          <w:sz w:val="28"/>
+          <w:szCs w:val="28"/>
+        </w:rPr>
+      </w:pPr>
+      <w:bookmarkStart w:id="0" w:name="_GoBack"/>
+      <w:bookmarkEnd w:id="0"/>
+      <w:proofErr w:type="gramStart"/>
+      <w:r>
+        <w:rPr>
+          <w:rFonts w:ascii="Times New Roman" w:eastAsia="標楷體" w:hAnsi="Times New Roman" w:cs="Times New Roman" w:hint="eastAsia"/>
+          <w:sz w:val="28"/>
+          <w:szCs w:val="28"/>
+        </w:rPr>
+        <w:t>職缺頁面</w:t>
+      </w:r>
+      <w:proofErr w:type="gramEnd"/>
+      <w:r>
+        <w:rPr>
+          <w:rFonts w:ascii="Times New Roman" w:eastAsia="標楷體" w:hAnsi="Times New Roman" w:cs="Times New Roman" w:hint="eastAsia"/>
+          <w:sz w:val="28"/>
+          <w:szCs w:val="28"/>
+        </w:rPr>
+        <w:t>、公司頁面</w:t>
+      </w:r>
+    </w:p>
+    <w:p>
+      <w:pPr>
+        <w:rPr>
+          <w:rFonts w:ascii="Times New Roman" w:eastAsia="標楷體" w:hAnsi="Times New Roman" w:cs="Times New Roman" w:hint="eastAsia"/>
+          <w:szCs w:val="24"/>
+        </w:rPr>
+      </w:pPr>
+      <w:r>
+        <w:rPr>
+          <w:rFonts w:ascii="Times New Roman" w:eastAsia="標楷體" w:hAnsi="Times New Roman" w:cs="Times New Roman" w:hint="eastAsia"/>
+          <w:szCs w:val="24"/>
+        </w:rPr>
+        <w:t xml:space="preserve">　　</w:t>
+      </w:r>
+      <w:r>
+        <w:rPr>
+          <w:rFonts w:ascii="Times New Roman" w:eastAsia="標楷體" w:hAnsi="Times New Roman" w:cs="Times New Roman" w:hint="eastAsia"/>
+          <w:szCs w:val="24"/>
+        </w:rPr>
+        <w:t>在搜尋結果或其他</w:t>
+      </w:r>
+      <w:r>
+        <w:rPr>
+          <w:rFonts w:ascii="Times New Roman" w:eastAsia="標楷體" w:hAnsi="Times New Roman" w:cs="Times New Roman" w:hint="eastAsia"/>
+          <w:szCs w:val="24"/>
+        </w:rPr>
+        <w:t>地方（例如推薦列表）中出現的</w:t>
+      </w:r>
+      <w:r>
+        <w:rPr>
+          <w:rFonts w:ascii="Times New Roman" w:eastAsia="標楷體" w:hAnsi="Times New Roman" w:cs="Times New Roman" w:hint="eastAsia"/>
+          <w:szCs w:val="24"/>
+        </w:rPr>
+        <w:t>職缺</w:t>
+      </w:r>
+      <w:r>
+        <w:rPr>
+          <w:rFonts w:ascii="Times New Roman" w:eastAsia="標楷體" w:hAnsi="Times New Roman" w:cs="Times New Roman" w:hint="eastAsia"/>
+          <w:szCs w:val="24"/>
+        </w:rPr>
+        <w:t>資訊，會連結</w:t>
+      </w:r>
+      <w:r>
+        <w:rPr>
+          <w:rFonts w:ascii="Times New Roman" w:eastAsia="標楷體" w:hAnsi="Times New Roman" w:cs="Times New Roman" w:hint="eastAsia"/>
+          <w:szCs w:val="24"/>
+        </w:rPr>
+        <w:t>到該</w:t>
+      </w:r>
+      <w:proofErr w:type="gramStart"/>
+      <w:r>
+        <w:rPr>
+          <w:rFonts w:ascii="Times New Roman" w:eastAsia="標楷體" w:hAnsi="Times New Roman" w:cs="Times New Roman" w:hint="eastAsia"/>
+          <w:szCs w:val="24"/>
+        </w:rPr>
+        <w:t>職缺</w:t>
+      </w:r>
+      <w:r>
+        <w:rPr>
+          <w:rFonts w:ascii="Times New Roman" w:eastAsia="標楷體" w:hAnsi="Times New Roman" w:cs="Times New Roman" w:hint="eastAsia"/>
+          <w:szCs w:val="24"/>
+        </w:rPr>
+        <w:t>頁面</w:t>
+      </w:r>
+      <w:proofErr w:type="gramEnd"/>
+      <w:r>
+        <w:rPr>
+          <w:rFonts w:ascii="Times New Roman" w:eastAsia="標楷體" w:hAnsi="Times New Roman" w:cs="Times New Roman" w:hint="eastAsia"/>
+          <w:szCs w:val="24"/>
+        </w:rPr>
+        <w:t>，而</w:t>
+      </w:r>
+      <w:proofErr w:type="gramStart"/>
+      <w:r>
+        <w:rPr>
+          <w:rFonts w:ascii="Times New Roman" w:eastAsia="標楷體" w:hAnsi="Times New Roman" w:cs="Times New Roman" w:hint="eastAsia"/>
+          <w:szCs w:val="24"/>
+        </w:rPr>
+        <w:t>在職缺頁面</w:t>
+      </w:r>
+      <w:proofErr w:type="gramEnd"/>
+      <w:r>
+        <w:rPr>
+          <w:rFonts w:ascii="Times New Roman" w:eastAsia="標楷體" w:hAnsi="Times New Roman" w:cs="Times New Roman" w:hint="eastAsia"/>
+          <w:szCs w:val="24"/>
+        </w:rPr>
+        <w:t>也會連結到該公司的頁面。</w:t>
+      </w:r>
+      <w:proofErr w:type="gramStart"/>
+      <w:r>
+        <w:rPr>
+          <w:rFonts w:ascii="Times New Roman" w:eastAsia="標楷體" w:hAnsi="Times New Roman" w:cs="Times New Roman" w:hint="eastAsia"/>
+          <w:szCs w:val="24"/>
+        </w:rPr>
+        <w:t>職缺頁面</w:t>
+      </w:r>
+      <w:proofErr w:type="gramEnd"/>
+      <w:r>
+        <w:rPr>
+          <w:rFonts w:ascii="Times New Roman" w:eastAsia="標楷體" w:hAnsi="Times New Roman" w:cs="Times New Roman" w:hint="eastAsia"/>
+          <w:szCs w:val="24"/>
+        </w:rPr>
+        <w:t>除了會顯示該職缺的細節內容外，也會提供：同公司職缺推薦、同職務類別推薦、同地區推薦。公司頁面除了呈現該公司的細節內容外，也會提供該公司的職缺</w:t>
+      </w:r>
+      <w:r>
+        <w:rPr>
+          <w:rFonts w:ascii="Times New Roman" w:eastAsia="標楷體" w:hAnsi="Times New Roman" w:cs="Times New Roman" w:hint="eastAsia"/>
+          <w:szCs w:val="24"/>
+        </w:rPr>
+        <w:t>列表</w:t>
+      </w:r>
+      <w:r>
+        <w:rPr>
+          <w:rFonts w:ascii="Times New Roman" w:eastAsia="標楷體" w:hAnsi="Times New Roman" w:cs="Times New Roman" w:hint="eastAsia"/>
+          <w:szCs w:val="24"/>
+        </w:rPr>
+        <w:t>。</w:t>
       </w:r>
     </w:p>
     <w:p>

</xml_diff>